<commit_message>
updated with most recent work
</commit_message>
<xml_diff>
--- a/assets/EmmaHudginsCV2019.docx
+++ b/assets/EmmaHudginsCV2019.docx
@@ -1590,46 +1590,55 @@
               </w:rPr>
               <w:t>Led laboratory sessions, held office hours, graded assignments, lab reports, exams, attended to online discussion boards, designed exam questions. Guest lectured once per term.</w:t>
             </w:r>
-          </w:p>
-          <w:p>
-            <w:pPr>
-              <w:widowControl w:val="0"/>
-              <w:autoSpaceDE w:val="0"/>
-              <w:autoSpaceDN w:val="0"/>
-              <w:adjustRightInd w:val="0"/>
-              <w:rPr>
-                <w:rFonts w:ascii="Arial" w:hAnsi="Arial" w:cs="Arial"/>
-                <w:color w:val="000000"/>
-                <w:sz w:val="22"/>
-                <w:szCs w:val="22"/>
-                <w:lang w:bidi="en-US"/>
-              </w:rPr>
-            </w:pPr>
-          </w:p>
-          <w:p>
-            <w:pPr>
-              <w:widowControl w:val="0"/>
-              <w:autoSpaceDE w:val="0"/>
-              <w:autoSpaceDN w:val="0"/>
-              <w:adjustRightInd w:val="0"/>
-              <w:rPr>
-                <w:rFonts w:ascii="Arial" w:hAnsi="Arial" w:cs="Arial"/>
-                <w:color w:val="000000"/>
-                <w:sz w:val="22"/>
-                <w:szCs w:val="22"/>
-                <w:lang w:bidi="en-US"/>
-              </w:rPr>
-            </w:pPr>
-            <w:r>
-              <w:rPr>
-                <w:rFonts w:ascii="Arial" w:hAnsi="Arial" w:cs="Arial"/>
-                <w:b/>
-                <w:color w:val="000000"/>
-                <w:sz w:val="22"/>
-                <w:szCs w:val="22"/>
-                <w:lang w:bidi="en-US"/>
-              </w:rPr>
-              <w:lastRenderedPageBreak/>
+            <w:r>
+              <w:rPr>
+                <w:rFonts w:ascii="Arial" w:hAnsi="Arial" w:cs="Arial"/>
+                <w:color w:val="000000"/>
+                <w:sz w:val="22"/>
+                <w:szCs w:val="22"/>
+                <w:lang w:bidi="en-US"/>
+              </w:rPr>
+              <w:t xml:space="preserve"> Acted as a replacement lecturer for one lecture in Fall 2019.</w:t>
+            </w:r>
+          </w:p>
+          <w:p>
+            <w:pPr>
+              <w:widowControl w:val="0"/>
+              <w:autoSpaceDE w:val="0"/>
+              <w:autoSpaceDN w:val="0"/>
+              <w:adjustRightInd w:val="0"/>
+              <w:rPr>
+                <w:rFonts w:ascii="Arial" w:hAnsi="Arial" w:cs="Arial"/>
+                <w:color w:val="000000"/>
+                <w:sz w:val="22"/>
+                <w:szCs w:val="22"/>
+                <w:lang w:bidi="en-US"/>
+              </w:rPr>
+            </w:pPr>
+          </w:p>
+          <w:p>
+            <w:pPr>
+              <w:widowControl w:val="0"/>
+              <w:autoSpaceDE w:val="0"/>
+              <w:autoSpaceDN w:val="0"/>
+              <w:adjustRightInd w:val="0"/>
+              <w:rPr>
+                <w:rFonts w:ascii="Arial" w:hAnsi="Arial" w:cs="Arial"/>
+                <w:color w:val="000000"/>
+                <w:sz w:val="22"/>
+                <w:szCs w:val="22"/>
+                <w:lang w:bidi="en-US"/>
+              </w:rPr>
+            </w:pPr>
+            <w:r>
+              <w:rPr>
+                <w:rFonts w:ascii="Arial" w:hAnsi="Arial" w:cs="Arial"/>
+                <w:b/>
+                <w:color w:val="000000"/>
+                <w:sz w:val="22"/>
+                <w:szCs w:val="22"/>
+                <w:lang w:bidi="en-US"/>
+              </w:rPr>
               <w:t xml:space="preserve">Course: </w:t>
             </w:r>
             <w:r>
@@ -2687,7 +2696,7 @@
                 <w:szCs w:val="22"/>
                 <w:lang w:bidi="en-US"/>
               </w:rPr>
-              <w:t xml:space="preserve">an invasive amphipod species in Ireland, in response to brown trout chemical cues. I worked under the supervision of a PhD </w:t>
+              <w:t xml:space="preserve">an invasive amphipod species in Ireland, in </w:t>
             </w:r>
             <w:r>
               <w:rPr>
@@ -2698,7 +2707,7 @@
                 <w:lang w:bidi="en-US"/>
               </w:rPr>
               <w:lastRenderedPageBreak/>
-              <w:t xml:space="preserve">student (Josephine </w:t>
+              <w:t xml:space="preserve">response to brown trout chemical cues. I worked under the supervision of a PhD student (Josephine </w:t>
             </w:r>
             <w:proofErr w:type="spellStart"/>
             <w:r>
@@ -3520,7 +3529,29 @@
                 <w:szCs w:val="22"/>
                 <w:lang w:bidi="en-US"/>
               </w:rPr>
-              <w:t>STEM Diversity @ McGill (September 2017-November 2017)</w:t>
+              <w:t>STEM</w:t>
+            </w:r>
+            <w:r>
+              <w:rPr>
+                <w:rFonts w:ascii="Arial" w:hAnsi="Arial" w:cs="Arial"/>
+                <w:b/>
+                <w:color w:val="000000"/>
+                <w:sz w:val="22"/>
+                <w:szCs w:val="22"/>
+                <w:lang w:bidi="en-US"/>
+              </w:rPr>
+              <w:t>M</w:t>
+            </w:r>
+            <w:r>
+              <w:rPr>
+                <w:rFonts w:ascii="Arial" w:hAnsi="Arial" w:cs="Arial"/>
+                <w:b/>
+                <w:color w:val="000000"/>
+                <w:sz w:val="22"/>
+                <w:szCs w:val="22"/>
+                <w:lang w:bidi="en-US"/>
+              </w:rPr>
+              <w:t xml:space="preserve"> Diversity @ McGill (September 2017-November 2017)</w:t>
             </w:r>
           </w:p>
           <w:p>
@@ -3794,7 +3825,7 @@
                 <w:szCs w:val="22"/>
                 <w:lang w:bidi="en-US"/>
               </w:rPr>
-              <w:t xml:space="preserve">This working group was founded in response to several equity and diversity-related incidents across the Faculties of Science and Medicine at </w:t>
+              <w:t xml:space="preserve">This working group was founded in response to several equity </w:t>
             </w:r>
             <w:r>
               <w:rPr>
@@ -3806,7 +3837,7 @@
                 <w:lang w:bidi="en-US"/>
               </w:rPr>
               <w:lastRenderedPageBreak/>
-              <w:t>McGill. The group met regularly to draft letters to the faculties to demand increased equity training infrastructure for students, staff and faculty in order to limit instances of discrimination build healthy communities across departments. The working group was instrumental in prompting the Faculty of Science and Medicine to create their own Faculty-level equity committees. The committee also worked to increase equity and diversity programming, representation, and constitutional considerations across STEMM graduate departments’ student societies.</w:t>
+              <w:t>and diversity-related incidents across the Faculties of Science and Medicine at McGill. The group met regularly to draft letters to the faculties to demand increased equity training infrastructure for students, staff and faculty in order to limit instances of discrimination build healthy communities across departments. The working group was instrumental in prompting the Faculty of Science and Medicine to create their own Faculty-level equity committees. The committee also worked to increase equity and diversity programming, representation, and constitutional considerations across STEMM graduate departments’ student societies.</w:t>
             </w:r>
           </w:p>
           <w:p>
@@ -4751,87 +4782,118 @@
               <w:adjustRightInd w:val="0"/>
               <w:rPr>
                 <w:rFonts w:ascii="Arial" w:hAnsi="Arial" w:cs="Arial"/>
-                <w:b/>
+                <w:bCs/>
+                <w:color w:val="000000"/>
+                <w:sz w:val="22"/>
+                <w:szCs w:val="22"/>
+                <w:lang w:bidi="en-US"/>
+              </w:rPr>
+            </w:pPr>
+            <w:r>
+              <w:rPr>
+                <w:rFonts w:ascii="Arial" w:hAnsi="Arial" w:cs="Arial"/>
+                <w:b/>
+                <w:color w:val="000000"/>
+                <w:sz w:val="22"/>
+                <w:szCs w:val="22"/>
+                <w:lang w:bidi="en-US"/>
+              </w:rPr>
+              <w:t>Hudgins, E.J.,</w:t>
+            </w:r>
+            <w:r>
+              <w:rPr>
+                <w:rFonts w:ascii="Arial" w:hAnsi="Arial" w:cs="Arial"/>
+                <w:bCs/>
+                <w:color w:val="000000"/>
+                <w:sz w:val="22"/>
+                <w:szCs w:val="22"/>
+                <w:lang w:bidi="en-US"/>
+              </w:rPr>
+              <w:t xml:space="preserve"> Davies, T. J., &amp; Leung, B. The role of tree phylogenetic diversity </w:t>
+            </w:r>
+            <w:r>
+              <w:rPr>
+                <w:rFonts w:ascii="Arial" w:hAnsi="Arial" w:cs="Arial"/>
+                <w:bCs/>
+                <w:color w:val="000000"/>
+                <w:sz w:val="22"/>
+                <w:szCs w:val="22"/>
+                <w:lang w:bidi="en-US"/>
+              </w:rPr>
+              <w:t>in</w:t>
+            </w:r>
+            <w:r>
+              <w:rPr>
+                <w:rFonts w:ascii="Arial" w:hAnsi="Arial" w:cs="Arial"/>
+                <w:bCs/>
+                <w:color w:val="000000"/>
+                <w:sz w:val="22"/>
+                <w:szCs w:val="22"/>
+                <w:lang w:bidi="en-US"/>
+              </w:rPr>
+              <w:t xml:space="preserve"> </w:t>
+            </w:r>
+            <w:r>
+              <w:rPr>
+                <w:rFonts w:ascii="Arial" w:hAnsi="Arial" w:cs="Arial"/>
+                <w:bCs/>
+                <w:color w:val="000000"/>
+                <w:sz w:val="22"/>
+                <w:szCs w:val="22"/>
+                <w:lang w:bidi="en-US"/>
+              </w:rPr>
+              <w:t xml:space="preserve">forest </w:t>
+            </w:r>
+            <w:r>
+              <w:rPr>
+                <w:rFonts w:ascii="Arial" w:hAnsi="Arial" w:cs="Arial"/>
+                <w:bCs/>
+                <w:color w:val="000000"/>
+                <w:sz w:val="22"/>
+                <w:szCs w:val="22"/>
+                <w:lang w:bidi="en-US"/>
+              </w:rPr>
+              <w:t xml:space="preserve">pest infestation, </w:t>
+            </w:r>
+            <w:r>
+              <w:rPr>
+                <w:rFonts w:ascii="Arial" w:hAnsi="Arial" w:cs="Arial"/>
+                <w:bCs/>
                 <w:i/>
                 <w:iCs/>
                 <w:color w:val="000000"/>
                 <w:sz w:val="22"/>
                 <w:szCs w:val="22"/>
-                <w:lang w:val="en-CA" w:bidi="en-US"/>
-              </w:rPr>
-            </w:pPr>
-            <w:proofErr w:type="spellStart"/>
-            <w:r>
-              <w:rPr>
-                <w:rFonts w:ascii="Arial" w:hAnsi="Arial" w:cs="Arial"/>
-                <w:bCs/>
-                <w:color w:val="000000"/>
-                <w:sz w:val="22"/>
-                <w:szCs w:val="22"/>
-                <w:lang w:bidi="en-US"/>
-              </w:rPr>
-              <w:t>Helmus</w:t>
-            </w:r>
-            <w:proofErr w:type="spellEnd"/>
-            <w:r>
-              <w:rPr>
-                <w:rFonts w:ascii="Arial" w:hAnsi="Arial" w:cs="Arial"/>
-                <w:bCs/>
-                <w:color w:val="000000"/>
-                <w:sz w:val="22"/>
-                <w:szCs w:val="22"/>
-                <w:lang w:bidi="en-US"/>
-              </w:rPr>
-              <w:t>, M .R.</w:t>
-            </w:r>
-            <w:r>
-              <w:rPr>
-                <w:rFonts w:ascii="Arial" w:hAnsi="Arial" w:cs="Arial"/>
-                <w:bCs/>
-                <w:color w:val="000000"/>
-                <w:sz w:val="22"/>
-                <w:szCs w:val="22"/>
-                <w:lang w:bidi="en-US"/>
-              </w:rPr>
-              <w:t xml:space="preserve">, </w:t>
-            </w:r>
-            <w:r>
-              <w:rPr>
-                <w:rFonts w:ascii="Arial" w:hAnsi="Arial" w:cs="Arial"/>
-                <w:bCs/>
-                <w:color w:val="000000"/>
-                <w:sz w:val="22"/>
-                <w:szCs w:val="22"/>
-                <w:lang w:bidi="en-US"/>
-              </w:rPr>
-              <w:t xml:space="preserve">&amp; </w:t>
-            </w:r>
-            <w:r>
-              <w:rPr>
-                <w:rFonts w:ascii="Arial" w:hAnsi="Arial" w:cs="Arial"/>
-                <w:b/>
-                <w:color w:val="000000"/>
-                <w:sz w:val="22"/>
-                <w:szCs w:val="22"/>
-                <w:lang w:bidi="en-US"/>
-              </w:rPr>
-              <w:t xml:space="preserve">Hudgins, E. J. </w:t>
-            </w:r>
-            <w:r>
-              <w:rPr>
-                <w:rFonts w:ascii="Arial" w:hAnsi="Arial" w:cs="Arial"/>
-                <w:bCs/>
-                <w:color w:val="000000"/>
-                <w:sz w:val="22"/>
-                <w:szCs w:val="22"/>
-                <w:lang w:val="en-CA" w:bidi="en-US"/>
-              </w:rPr>
-              <w:t xml:space="preserve">Risk of cashing out the global invasion credit: An emerging agricultural pest in the U.S. heralds a new era of invasive species impacts. </w:t>
-            </w:r>
-            <w:r>
-              <w:rPr>
-                <w:rFonts w:ascii="Arial" w:hAnsi="Arial" w:cs="Arial"/>
-                <w:bCs/>
+                <w:lang w:bidi="en-US"/>
+              </w:rPr>
+              <w:t xml:space="preserve">In prep. </w:t>
+            </w:r>
+          </w:p>
+          <w:p>
+            <w:pPr>
+              <w:widowControl w:val="0"/>
+              <w:autoSpaceDE w:val="0"/>
+              <w:autoSpaceDN w:val="0"/>
+              <w:adjustRightInd w:val="0"/>
+              <w:rPr>
+                <w:rFonts w:ascii="Arial" w:hAnsi="Arial" w:cs="Arial"/>
+                <w:bCs/>
+                <w:color w:val="000000"/>
+                <w:sz w:val="22"/>
+                <w:szCs w:val="22"/>
+                <w:lang w:bidi="en-US"/>
+              </w:rPr>
+            </w:pPr>
+          </w:p>
+          <w:p>
+            <w:pPr>
+              <w:widowControl w:val="0"/>
+              <w:autoSpaceDE w:val="0"/>
+              <w:autoSpaceDN w:val="0"/>
+              <w:adjustRightInd w:val="0"/>
+              <w:rPr>
+                <w:rFonts w:ascii="Arial" w:hAnsi="Arial" w:cs="Arial"/>
+                <w:b/>
                 <w:i/>
                 <w:iCs/>
                 <w:color w:val="000000"/>
@@ -4839,61 +4901,74 @@
                 <w:szCs w:val="22"/>
                 <w:lang w:val="en-CA" w:bidi="en-US"/>
               </w:rPr>
-              <w:t>In prep. Science.</w:t>
-            </w:r>
-          </w:p>
-          <w:p>
-            <w:pPr>
-              <w:widowControl w:val="0"/>
-              <w:autoSpaceDE w:val="0"/>
-              <w:autoSpaceDN w:val="0"/>
-              <w:adjustRightInd w:val="0"/>
-              <w:rPr>
-                <w:rFonts w:ascii="Arial" w:hAnsi="Arial" w:cs="Arial"/>
-                <w:b/>
-                <w:color w:val="000000"/>
-                <w:sz w:val="22"/>
-                <w:szCs w:val="22"/>
-                <w:lang w:bidi="en-US"/>
-              </w:rPr>
-            </w:pPr>
-          </w:p>
-          <w:p>
-            <w:pPr>
-              <w:widowControl w:val="0"/>
-              <w:autoSpaceDE w:val="0"/>
-              <w:autoSpaceDN w:val="0"/>
-              <w:adjustRightInd w:val="0"/>
-              <w:rPr>
-                <w:rFonts w:ascii="Arial" w:hAnsi="Arial" w:cs="Arial"/>
-                <w:bCs/>
-                <w:color w:val="000000"/>
-                <w:sz w:val="22"/>
-                <w:szCs w:val="22"/>
-                <w:lang w:bidi="en-US"/>
-              </w:rPr>
-            </w:pPr>
-            <w:r>
-              <w:rPr>
-                <w:rFonts w:ascii="Arial" w:hAnsi="Arial" w:cs="Arial"/>
-                <w:b/>
-                <w:color w:val="000000"/>
-                <w:sz w:val="22"/>
-                <w:szCs w:val="22"/>
-                <w:lang w:bidi="en-US"/>
-              </w:rPr>
-              <w:t xml:space="preserve">Hudgins, E. J., </w:t>
-            </w:r>
-            <w:r>
-              <w:rPr>
-                <w:rFonts w:ascii="Arial" w:hAnsi="Arial" w:cs="Arial"/>
-                <w:bCs/>
-                <w:color w:val="000000"/>
-                <w:sz w:val="22"/>
-                <w:szCs w:val="22"/>
-                <w:lang w:bidi="en-US"/>
-              </w:rPr>
-              <w:t xml:space="preserve">Koch, F. H., Ambrose, M. J., &amp; Leung, B. Estimating damage to urban trees from US invasive forest pests. </w:t>
+            </w:pPr>
+            <w:proofErr w:type="spellStart"/>
+            <w:r>
+              <w:rPr>
+                <w:rFonts w:ascii="Arial" w:hAnsi="Arial" w:cs="Arial"/>
+                <w:bCs/>
+                <w:color w:val="000000"/>
+                <w:sz w:val="22"/>
+                <w:szCs w:val="22"/>
+                <w:lang w:bidi="en-US"/>
+              </w:rPr>
+              <w:t>Helmus</w:t>
+            </w:r>
+            <w:proofErr w:type="spellEnd"/>
+            <w:r>
+              <w:rPr>
+                <w:rFonts w:ascii="Arial" w:hAnsi="Arial" w:cs="Arial"/>
+                <w:bCs/>
+                <w:color w:val="000000"/>
+                <w:sz w:val="22"/>
+                <w:szCs w:val="22"/>
+                <w:lang w:bidi="en-US"/>
+              </w:rPr>
+              <w:t>, M .R.</w:t>
+            </w:r>
+            <w:r>
+              <w:rPr>
+                <w:rFonts w:ascii="Arial" w:hAnsi="Arial" w:cs="Arial"/>
+                <w:bCs/>
+                <w:color w:val="000000"/>
+                <w:sz w:val="22"/>
+                <w:szCs w:val="22"/>
+                <w:lang w:bidi="en-US"/>
+              </w:rPr>
+              <w:t xml:space="preserve">, </w:t>
+            </w:r>
+            <w:r>
+              <w:rPr>
+                <w:rFonts w:ascii="Arial" w:hAnsi="Arial" w:cs="Arial"/>
+                <w:bCs/>
+                <w:color w:val="000000"/>
+                <w:sz w:val="22"/>
+                <w:szCs w:val="22"/>
+                <w:lang w:bidi="en-US"/>
+              </w:rPr>
+              <w:t xml:space="preserve">&amp; </w:t>
+            </w:r>
+            <w:r>
+              <w:rPr>
+                <w:rFonts w:ascii="Arial" w:hAnsi="Arial" w:cs="Arial"/>
+                <w:b/>
+                <w:color w:val="000000"/>
+                <w:sz w:val="22"/>
+                <w:szCs w:val="22"/>
+                <w:lang w:bidi="en-US"/>
+              </w:rPr>
+              <w:t xml:space="preserve">Hudgins, E. J. </w:t>
+            </w:r>
+            <w:r>
+              <w:rPr>
+                <w:rFonts w:ascii="Arial" w:hAnsi="Arial" w:cs="Arial"/>
+                <w:bCs/>
+                <w:color w:val="000000"/>
+                <w:sz w:val="22"/>
+                <w:szCs w:val="22"/>
+                <w:lang w:val="en-CA" w:bidi="en-US"/>
+              </w:rPr>
+              <w:t xml:space="preserve">Risk of cashing out the global invasion credit: An emerging agricultural pest in the U.S. heralds a new era of invasive species impacts. </w:t>
             </w:r>
             <w:r>
               <w:rPr>
@@ -4904,9 +4979,63 @@
                 <w:color w:val="000000"/>
                 <w:sz w:val="22"/>
                 <w:szCs w:val="22"/>
-                <w:lang w:bidi="en-US"/>
-              </w:rPr>
-              <w:t>I</w:t>
+                <w:lang w:val="en-CA" w:bidi="en-US"/>
+              </w:rPr>
+              <w:t xml:space="preserve">In prep. </w:t>
+            </w:r>
+          </w:p>
+          <w:p>
+            <w:pPr>
+              <w:widowControl w:val="0"/>
+              <w:autoSpaceDE w:val="0"/>
+              <w:autoSpaceDN w:val="0"/>
+              <w:adjustRightInd w:val="0"/>
+              <w:rPr>
+                <w:rFonts w:ascii="Arial" w:hAnsi="Arial" w:cs="Arial"/>
+                <w:b/>
+                <w:color w:val="000000"/>
+                <w:sz w:val="22"/>
+                <w:szCs w:val="22"/>
+                <w:lang w:bidi="en-US"/>
+              </w:rPr>
+            </w:pPr>
+          </w:p>
+          <w:p>
+            <w:pPr>
+              <w:widowControl w:val="0"/>
+              <w:autoSpaceDE w:val="0"/>
+              <w:autoSpaceDN w:val="0"/>
+              <w:adjustRightInd w:val="0"/>
+              <w:rPr>
+                <w:rFonts w:ascii="Arial" w:hAnsi="Arial" w:cs="Arial"/>
+                <w:bCs/>
+                <w:color w:val="000000"/>
+                <w:sz w:val="22"/>
+                <w:szCs w:val="22"/>
+                <w:lang w:bidi="en-US"/>
+              </w:rPr>
+            </w:pPr>
+            <w:r>
+              <w:rPr>
+                <w:rFonts w:ascii="Arial" w:hAnsi="Arial" w:cs="Arial"/>
+                <w:b/>
+                <w:color w:val="000000"/>
+                <w:sz w:val="22"/>
+                <w:szCs w:val="22"/>
+                <w:lang w:bidi="en-US"/>
+              </w:rPr>
+              <w:t xml:space="preserve">Hudgins, E. J., </w:t>
+            </w:r>
+            <w:r>
+              <w:rPr>
+                <w:rFonts w:ascii="Arial" w:hAnsi="Arial" w:cs="Arial"/>
+                <w:bCs/>
+                <w:color w:val="000000"/>
+                <w:sz w:val="22"/>
+                <w:szCs w:val="22"/>
+                <w:lang w:bidi="en-US"/>
+              </w:rPr>
+              <w:t xml:space="preserve">Koch, F. H., Ambrose, M. J., &amp; Leung, B. Estimating damage to urban trees from US invasive forest pests. </w:t>
             </w:r>
             <w:r>
               <w:rPr>
@@ -4919,7 +5048,33 @@
                 <w:szCs w:val="22"/>
                 <w:lang w:bidi="en-US"/>
               </w:rPr>
-              <w:t>n prep. PNAS.</w:t>
+              <w:t>I</w:t>
+            </w:r>
+            <w:r>
+              <w:rPr>
+                <w:rFonts w:ascii="Arial" w:hAnsi="Arial" w:cs="Arial"/>
+                <w:bCs/>
+                <w:i/>
+                <w:iCs/>
+                <w:color w:val="000000"/>
+                <w:sz w:val="22"/>
+                <w:szCs w:val="22"/>
+                <w:lang w:bidi="en-US"/>
+              </w:rPr>
+              <w:t>n prep</w:t>
+            </w:r>
+            <w:r>
+              <w:rPr>
+                <w:rFonts w:ascii="Arial" w:hAnsi="Arial" w:cs="Arial"/>
+                <w:bCs/>
+                <w:i/>
+                <w:iCs/>
+                <w:color w:val="000000"/>
+                <w:sz w:val="22"/>
+                <w:szCs w:val="22"/>
+                <w:lang w:bidi="en-US"/>
+              </w:rPr>
+              <w:t>.</w:t>
             </w:r>
           </w:p>
           <w:p>
@@ -5765,6 +5920,18 @@
                 <w:szCs w:val="28"/>
                 <w:lang w:bidi="en-US"/>
               </w:rPr>
+              <w:t xml:space="preserve">Oral </w:t>
+            </w:r>
+            <w:r>
+              <w:rPr>
+                <w:rFonts w:ascii="Tahoma" w:hAnsi="Tahoma" w:cs="Tahoma"/>
+                <w:b/>
+                <w:bCs/>
+                <w:color w:val="000000"/>
+                <w:sz w:val="28"/>
+                <w:szCs w:val="28"/>
+                <w:lang w:bidi="en-US"/>
+              </w:rPr>
               <w:t>Presentations</w:t>
             </w:r>
           </w:p>
@@ -5911,8 +6078,6 @@
               </w:rPr>
               <w:t>.</w:t>
             </w:r>
-            <w:bookmarkStart w:id="0" w:name="_GoBack"/>
-            <w:bookmarkEnd w:id="0"/>
             <w:r>
               <w:rPr>
                 <w:rFonts w:ascii="Arial" w:hAnsi="Arial" w:cs="Arial"/>
@@ -6461,7 +6626,19 @@
                 <w:szCs w:val="22"/>
                 <w:lang w:bidi="en-US"/>
               </w:rPr>
-              <w:t>. Optimal control of the spread of invasive forest pests in the United States. Presented at the Mathematics of Biological Systems Management conference, University of Melbourne, April 6</w:t>
+              <w:t xml:space="preserve">. Optimal control of the spread of invasive forest pests in the </w:t>
+            </w:r>
+            <w:r>
+              <w:rPr>
+                <w:rFonts w:ascii="Arial" w:hAnsi="Arial" w:cs="Arial"/>
+                <w:bCs/>
+                <w:color w:val="000000"/>
+                <w:sz w:val="22"/>
+                <w:szCs w:val="22"/>
+                <w:lang w:bidi="en-US"/>
+              </w:rPr>
+              <w:lastRenderedPageBreak/>
+              <w:t>United States. Presented at the Mathematics of Biological Systems Management conference, University of Melbourne, April 6</w:t>
             </w:r>
             <w:r>
               <w:rPr>
@@ -7927,8 +8104,303 @@
                 <w:szCs w:val="22"/>
                 <w:lang w:bidi="en-US"/>
               </w:rPr>
+              <w:lastRenderedPageBreak/>
               <w:t>* indicates presenting author</w:t>
             </w:r>
+          </w:p>
+        </w:tc>
+      </w:tr>
+      <w:tr>
+        <w:trPr>
+          <w:trHeight w:val="567"/>
+        </w:trPr>
+        <w:tc>
+          <w:tcPr>
+            <w:tcW w:w="2258" w:type="dxa"/>
+            <w:tcBorders>
+              <w:top w:val="single" w:sz="8" w:space="0" w:color="000000"/>
+              <w:left w:val="nil"/>
+              <w:bottom w:val="single" w:sz="8" w:space="0" w:color="000000"/>
+              <w:right w:val="nil"/>
+            </w:tcBorders>
+          </w:tcPr>
+          <w:p>
+            <w:pPr>
+              <w:widowControl w:val="0"/>
+              <w:autoSpaceDE w:val="0"/>
+              <w:autoSpaceDN w:val="0"/>
+              <w:adjustRightInd w:val="0"/>
+              <w:rPr>
+                <w:rFonts w:ascii="Tahoma" w:hAnsi="Tahoma" w:cs="Tahoma"/>
+                <w:b/>
+                <w:bCs/>
+                <w:color w:val="000000"/>
+                <w:sz w:val="28"/>
+                <w:szCs w:val="28"/>
+                <w:lang w:bidi="en-US"/>
+              </w:rPr>
+            </w:pPr>
+          </w:p>
+          <w:p>
+            <w:pPr>
+              <w:widowControl w:val="0"/>
+              <w:autoSpaceDE w:val="0"/>
+              <w:autoSpaceDN w:val="0"/>
+              <w:adjustRightInd w:val="0"/>
+              <w:rPr>
+                <w:rFonts w:ascii="Tahoma" w:hAnsi="Tahoma" w:cs="Tahoma"/>
+                <w:b/>
+                <w:bCs/>
+                <w:color w:val="000000"/>
+                <w:sz w:val="28"/>
+                <w:szCs w:val="28"/>
+                <w:lang w:bidi="en-US"/>
+              </w:rPr>
+            </w:pPr>
+            <w:r>
+              <w:rPr>
+                <w:rFonts w:ascii="Tahoma" w:hAnsi="Tahoma" w:cs="Tahoma"/>
+                <w:b/>
+                <w:bCs/>
+                <w:color w:val="000000"/>
+                <w:sz w:val="28"/>
+                <w:szCs w:val="28"/>
+                <w:lang w:bidi="en-US"/>
+              </w:rPr>
+              <w:t>Poster presentations</w:t>
+            </w:r>
+          </w:p>
+        </w:tc>
+        <w:tc>
+          <w:tcPr>
+            <w:tcW w:w="7951" w:type="dxa"/>
+            <w:tcBorders>
+              <w:top w:val="single" w:sz="8" w:space="0" w:color="000000"/>
+              <w:left w:val="nil"/>
+              <w:bottom w:val="single" w:sz="4" w:space="0" w:color="auto"/>
+              <w:right w:val="nil"/>
+            </w:tcBorders>
+          </w:tcPr>
+          <w:p>
+            <w:pPr>
+              <w:widowControl w:val="0"/>
+              <w:autoSpaceDE w:val="0"/>
+              <w:autoSpaceDN w:val="0"/>
+              <w:adjustRightInd w:val="0"/>
+              <w:rPr>
+                <w:rFonts w:ascii="Arial" w:hAnsi="Arial" w:cs="Arial"/>
+                <w:b/>
+                <w:color w:val="000000"/>
+                <w:sz w:val="22"/>
+                <w:szCs w:val="22"/>
+                <w:lang w:bidi="en-US"/>
+              </w:rPr>
+            </w:pPr>
+          </w:p>
+          <w:p>
+            <w:pPr>
+              <w:widowControl w:val="0"/>
+              <w:autoSpaceDE w:val="0"/>
+              <w:autoSpaceDN w:val="0"/>
+              <w:adjustRightInd w:val="0"/>
+              <w:rPr>
+                <w:rFonts w:ascii="Arial" w:hAnsi="Arial" w:cs="Arial"/>
+                <w:bCs/>
+                <w:color w:val="000000"/>
+                <w:sz w:val="22"/>
+                <w:szCs w:val="22"/>
+                <w:lang w:bidi="en-US"/>
+              </w:rPr>
+            </w:pPr>
+            <w:r>
+              <w:rPr>
+                <w:rFonts w:ascii="Arial" w:hAnsi="Arial" w:cs="Arial"/>
+                <w:b/>
+                <w:color w:val="000000"/>
+                <w:sz w:val="22"/>
+                <w:szCs w:val="22"/>
+                <w:lang w:bidi="en-US"/>
+              </w:rPr>
+              <w:t>Hudgins, E.J.</w:t>
+            </w:r>
+            <w:r>
+              <w:rPr>
+                <w:rFonts w:ascii="Arial" w:hAnsi="Arial" w:cs="Arial"/>
+                <w:b/>
+                <w:color w:val="000000"/>
+                <w:sz w:val="22"/>
+                <w:szCs w:val="22"/>
+                <w:lang w:bidi="en-US"/>
+              </w:rPr>
+              <w:t>*</w:t>
+            </w:r>
+            <w:r>
+              <w:rPr>
+                <w:rFonts w:ascii="Arial" w:hAnsi="Arial" w:cs="Arial"/>
+                <w:b/>
+                <w:color w:val="000000"/>
+                <w:sz w:val="22"/>
+                <w:szCs w:val="22"/>
+                <w:lang w:bidi="en-US"/>
+              </w:rPr>
+              <w:t>,</w:t>
+            </w:r>
+            <w:r>
+              <w:rPr>
+                <w:rFonts w:ascii="Arial" w:hAnsi="Arial" w:cs="Arial"/>
+                <w:bCs/>
+                <w:color w:val="000000"/>
+                <w:sz w:val="22"/>
+                <w:szCs w:val="22"/>
+                <w:lang w:bidi="en-US"/>
+              </w:rPr>
+              <w:t xml:space="preserve"> Koch, F. H., Ambrose, M. J., Leung, B., </w:t>
+            </w:r>
+            <w:r>
+              <w:rPr>
+                <w:rFonts w:ascii="Arial" w:hAnsi="Arial" w:cs="Arial"/>
+                <w:bCs/>
+                <w:i/>
+                <w:iCs/>
+                <w:color w:val="000000"/>
+                <w:sz w:val="22"/>
+                <w:szCs w:val="22"/>
+                <w:lang w:bidi="en-US"/>
+              </w:rPr>
+              <w:t>Estimating the economic damages of United States invasive forest pests.</w:t>
+            </w:r>
+            <w:r>
+              <w:rPr>
+                <w:rFonts w:ascii="Arial" w:hAnsi="Arial" w:cs="Arial"/>
+                <w:bCs/>
+                <w:i/>
+                <w:iCs/>
+                <w:color w:val="000000"/>
+                <w:sz w:val="22"/>
+                <w:szCs w:val="22"/>
+                <w:lang w:bidi="en-US"/>
+              </w:rPr>
+              <w:t xml:space="preserve"> </w:t>
+            </w:r>
+            <w:r>
+              <w:rPr>
+                <w:rFonts w:ascii="Arial" w:hAnsi="Arial" w:cs="Arial"/>
+                <w:bCs/>
+                <w:color w:val="000000"/>
+                <w:sz w:val="22"/>
+                <w:szCs w:val="22"/>
+                <w:lang w:bidi="en-US"/>
+              </w:rPr>
+              <w:t xml:space="preserve">Poster presented at Natural </w:t>
+            </w:r>
+            <w:proofErr w:type="spellStart"/>
+            <w:r>
+              <w:rPr>
+                <w:rFonts w:ascii="Arial" w:hAnsi="Arial" w:cs="Arial"/>
+                <w:bCs/>
+                <w:color w:val="000000"/>
+                <w:sz w:val="22"/>
+                <w:szCs w:val="22"/>
+                <w:lang w:bidi="en-US"/>
+              </w:rPr>
+              <w:t>Resouces</w:t>
+            </w:r>
+            <w:proofErr w:type="spellEnd"/>
+            <w:r>
+              <w:rPr>
+                <w:rFonts w:ascii="Arial" w:hAnsi="Arial" w:cs="Arial"/>
+                <w:bCs/>
+                <w:color w:val="000000"/>
+                <w:sz w:val="22"/>
+                <w:szCs w:val="22"/>
+                <w:lang w:bidi="en-US"/>
+              </w:rPr>
+              <w:t xml:space="preserve"> Canada’s Forest Pest Management Forum, December 3-5</w:t>
+            </w:r>
+            <w:r>
+              <w:rPr>
+                <w:rFonts w:ascii="Arial" w:hAnsi="Arial" w:cs="Arial"/>
+                <w:bCs/>
+                <w:color w:val="000000"/>
+                <w:sz w:val="22"/>
+                <w:szCs w:val="22"/>
+                <w:vertAlign w:val="superscript"/>
+                <w:lang w:bidi="en-US"/>
+              </w:rPr>
+              <w:t>th</w:t>
+            </w:r>
+            <w:r>
+              <w:rPr>
+                <w:rFonts w:ascii="Arial" w:hAnsi="Arial" w:cs="Arial"/>
+                <w:bCs/>
+                <w:color w:val="000000"/>
+                <w:sz w:val="22"/>
+                <w:szCs w:val="22"/>
+                <w:lang w:bidi="en-US"/>
+              </w:rPr>
+              <w:t>, 2019 (National Conference – Graduate work).</w:t>
+            </w:r>
+          </w:p>
+          <w:p>
+            <w:pPr>
+              <w:widowControl w:val="0"/>
+              <w:autoSpaceDE w:val="0"/>
+              <w:autoSpaceDN w:val="0"/>
+              <w:adjustRightInd w:val="0"/>
+              <w:rPr>
+                <w:rFonts w:ascii="Arial" w:hAnsi="Arial" w:cs="Arial"/>
+                <w:bCs/>
+                <w:color w:val="000000"/>
+                <w:sz w:val="22"/>
+                <w:szCs w:val="22"/>
+                <w:lang w:bidi="en-US"/>
+              </w:rPr>
+            </w:pPr>
+          </w:p>
+          <w:p>
+            <w:pPr>
+              <w:widowControl w:val="0"/>
+              <w:autoSpaceDE w:val="0"/>
+              <w:autoSpaceDN w:val="0"/>
+              <w:adjustRightInd w:val="0"/>
+              <w:rPr>
+                <w:rFonts w:ascii="Arial" w:hAnsi="Arial" w:cs="Arial"/>
+                <w:bCs/>
+                <w:color w:val="000000"/>
+                <w:sz w:val="22"/>
+                <w:szCs w:val="22"/>
+                <w:lang w:bidi="en-US"/>
+              </w:rPr>
+            </w:pPr>
+            <w:r>
+              <w:rPr>
+                <w:rFonts w:ascii="Arial" w:hAnsi="Arial" w:cs="Arial"/>
+                <w:b/>
+                <w:bCs/>
+                <w:color w:val="000000"/>
+                <w:sz w:val="22"/>
+                <w:szCs w:val="22"/>
+                <w:lang w:bidi="en-US"/>
+              </w:rPr>
+              <w:t>* indicates presenting author</w:t>
+            </w:r>
+          </w:p>
+          <w:p>
+            <w:pPr>
+              <w:widowControl w:val="0"/>
+              <w:autoSpaceDE w:val="0"/>
+              <w:autoSpaceDN w:val="0"/>
+              <w:adjustRightInd w:val="0"/>
+              <w:rPr>
+                <w:rFonts w:ascii="Arial" w:hAnsi="Arial" w:cs="Arial"/>
+                <w:b/>
+                <w:bCs/>
+                <w:color w:val="000000"/>
+                <w:sz w:val="22"/>
+                <w:szCs w:val="22"/>
+                <w:lang w:bidi="en-US"/>
+              </w:rPr>
+            </w:pPr>
           </w:p>
         </w:tc>
       </w:tr>
@@ -7966,7 +8438,6 @@
                 <w:szCs w:val="28"/>
                 <w:lang w:bidi="en-US"/>
               </w:rPr>
-              <w:lastRenderedPageBreak/>
               <w:t>Other publications</w:t>
             </w:r>
           </w:p>
@@ -8197,17 +8668,441 @@
               <w:adjustRightInd w:val="0"/>
               <w:rPr>
                 <w:rFonts w:ascii="Arial" w:hAnsi="Arial" w:cs="Arial"/>
-                <w:bCs/>
-                <w:color w:val="000000"/>
-                <w:sz w:val="22"/>
-                <w:szCs w:val="22"/>
-                <w:lang w:bidi="en-US"/>
-              </w:rPr>
-            </w:pPr>
-            <w:r>
-              <w:rPr>
-                <w:rFonts w:ascii="Arial" w:hAnsi="Arial" w:cs="Arial"/>
-                <w:b/>
+                <w:b/>
+                <w:bCs/>
+                <w:color w:val="000000"/>
+                <w:sz w:val="22"/>
+                <w:szCs w:val="22"/>
+                <w:lang w:bidi="en-US"/>
+              </w:rPr>
+            </w:pPr>
+            <w:r>
+              <w:rPr>
+                <w:rFonts w:ascii="Arial" w:hAnsi="Arial" w:cs="Arial"/>
+                <w:b/>
+                <w:bCs/>
+                <w:color w:val="000000"/>
+                <w:sz w:val="22"/>
+                <w:szCs w:val="22"/>
+                <w:lang w:bidi="en-US"/>
+              </w:rPr>
+              <w:t>Name</w:t>
+            </w:r>
+            <w:r>
+              <w:rPr>
+                <w:rFonts w:ascii="Arial" w:hAnsi="Arial" w:cs="Arial"/>
+                <w:bCs/>
+                <w:color w:val="000000"/>
+                <w:sz w:val="22"/>
+                <w:szCs w:val="22"/>
+                <w:lang w:bidi="en-US"/>
+              </w:rPr>
+              <w:t xml:space="preserve">: </w:t>
+            </w:r>
+            <w:proofErr w:type="spellStart"/>
+            <w:r>
+              <w:rPr>
+                <w:rFonts w:ascii="Arial" w:hAnsi="Arial" w:cs="Arial"/>
+                <w:bCs/>
+                <w:color w:val="000000"/>
+                <w:sz w:val="22"/>
+                <w:szCs w:val="22"/>
+                <w:lang w:bidi="en-US"/>
+              </w:rPr>
+              <w:t>InvaCost</w:t>
+            </w:r>
+            <w:proofErr w:type="spellEnd"/>
+            <w:r>
+              <w:rPr>
+                <w:rFonts w:ascii="Arial" w:hAnsi="Arial" w:cs="Arial"/>
+                <w:bCs/>
+                <w:color w:val="000000"/>
+                <w:sz w:val="22"/>
+                <w:szCs w:val="22"/>
+                <w:lang w:bidi="en-US"/>
+              </w:rPr>
+              <w:t xml:space="preserve"> Workshop (November 12-15, 2019)</w:t>
+            </w:r>
+          </w:p>
+          <w:p>
+            <w:pPr>
+              <w:widowControl w:val="0"/>
+              <w:autoSpaceDE w:val="0"/>
+              <w:autoSpaceDN w:val="0"/>
+              <w:adjustRightInd w:val="0"/>
+              <w:rPr>
+                <w:rFonts w:ascii="Arial" w:hAnsi="Arial" w:cs="Arial"/>
+                <w:bCs/>
+                <w:color w:val="000000"/>
+                <w:sz w:val="22"/>
+                <w:szCs w:val="22"/>
+                <w:lang w:bidi="en-US"/>
+              </w:rPr>
+            </w:pPr>
+            <w:r>
+              <w:rPr>
+                <w:rFonts w:ascii="Arial" w:hAnsi="Arial" w:cs="Arial"/>
+                <w:b/>
+                <w:bCs/>
+                <w:color w:val="000000"/>
+                <w:sz w:val="22"/>
+                <w:szCs w:val="22"/>
+                <w:lang w:bidi="en-US"/>
+              </w:rPr>
+              <w:t xml:space="preserve">Location: </w:t>
+            </w:r>
+            <w:r>
+              <w:rPr>
+                <w:rFonts w:ascii="Arial" w:hAnsi="Arial" w:cs="Arial"/>
+                <w:bCs/>
+                <w:color w:val="000000"/>
+                <w:sz w:val="22"/>
+                <w:szCs w:val="22"/>
+                <w:lang w:bidi="en-US"/>
+              </w:rPr>
+              <w:t>Saint-Rémy-</w:t>
+            </w:r>
+            <w:proofErr w:type="spellStart"/>
+            <w:r>
+              <w:rPr>
+                <w:rFonts w:ascii="Arial" w:hAnsi="Arial" w:cs="Arial"/>
+                <w:bCs/>
+                <w:color w:val="000000"/>
+                <w:sz w:val="22"/>
+                <w:szCs w:val="22"/>
+                <w:lang w:bidi="en-US"/>
+              </w:rPr>
+              <w:t>Lès</w:t>
+            </w:r>
+            <w:proofErr w:type="spellEnd"/>
+            <w:r>
+              <w:rPr>
+                <w:rFonts w:ascii="Arial" w:hAnsi="Arial" w:cs="Arial"/>
+                <w:bCs/>
+                <w:color w:val="000000"/>
+                <w:sz w:val="22"/>
+                <w:szCs w:val="22"/>
+                <w:lang w:bidi="en-US"/>
+              </w:rPr>
+              <w:t>-</w:t>
+            </w:r>
+            <w:proofErr w:type="spellStart"/>
+            <w:r>
+              <w:rPr>
+                <w:rFonts w:ascii="Arial" w:hAnsi="Arial" w:cs="Arial"/>
+                <w:bCs/>
+                <w:color w:val="000000"/>
+                <w:sz w:val="22"/>
+                <w:szCs w:val="22"/>
+                <w:lang w:bidi="en-US"/>
+              </w:rPr>
+              <w:t>Chevreuse</w:t>
+            </w:r>
+            <w:proofErr w:type="spellEnd"/>
+            <w:r>
+              <w:rPr>
+                <w:rFonts w:ascii="Arial" w:hAnsi="Arial" w:cs="Arial"/>
+                <w:bCs/>
+                <w:color w:val="000000"/>
+                <w:sz w:val="22"/>
+                <w:szCs w:val="22"/>
+                <w:lang w:bidi="en-US"/>
+              </w:rPr>
+              <w:t>, France</w:t>
+            </w:r>
+          </w:p>
+          <w:p>
+            <w:pPr>
+              <w:widowControl w:val="0"/>
+              <w:autoSpaceDE w:val="0"/>
+              <w:autoSpaceDN w:val="0"/>
+              <w:adjustRightInd w:val="0"/>
+              <w:rPr>
+                <w:rFonts w:ascii="Arial" w:hAnsi="Arial" w:cs="Arial"/>
+                <w:bCs/>
+                <w:color w:val="000000"/>
+                <w:sz w:val="22"/>
+                <w:szCs w:val="22"/>
+                <w:lang w:bidi="en-US"/>
+              </w:rPr>
+            </w:pPr>
+            <w:r>
+              <w:rPr>
+                <w:rFonts w:ascii="Arial" w:hAnsi="Arial" w:cs="Arial"/>
+                <w:b/>
+                <w:color w:val="000000"/>
+                <w:sz w:val="22"/>
+                <w:szCs w:val="22"/>
+                <w:lang w:bidi="en-US"/>
+              </w:rPr>
+              <w:t xml:space="preserve">Description: </w:t>
+            </w:r>
+            <w:r>
+              <w:rPr>
+                <w:rFonts w:ascii="Arial" w:hAnsi="Arial" w:cs="Arial"/>
+                <w:bCs/>
+                <w:color w:val="000000"/>
+                <w:sz w:val="22"/>
+                <w:szCs w:val="22"/>
+                <w:lang w:bidi="en-US"/>
+              </w:rPr>
+              <w:t xml:space="preserve">Three-day workshop focused on building international collaborations amongst early-career researchers related to the newly-created </w:t>
+            </w:r>
+            <w:proofErr w:type="spellStart"/>
+            <w:r>
+              <w:rPr>
+                <w:rFonts w:ascii="Arial" w:hAnsi="Arial" w:cs="Arial"/>
+                <w:bCs/>
+                <w:color w:val="000000"/>
+                <w:sz w:val="22"/>
+                <w:szCs w:val="22"/>
+                <w:lang w:bidi="en-US"/>
+              </w:rPr>
+              <w:t>InvaCost</w:t>
+            </w:r>
+            <w:proofErr w:type="spellEnd"/>
+            <w:r>
+              <w:rPr>
+                <w:rFonts w:ascii="Arial" w:hAnsi="Arial" w:cs="Arial"/>
+                <w:bCs/>
+                <w:color w:val="000000"/>
+                <w:sz w:val="22"/>
+                <w:szCs w:val="22"/>
+                <w:lang w:bidi="en-US"/>
+              </w:rPr>
+              <w:t xml:space="preserve"> Database, which catalogs all reported economic costs of invasive species worldwide. I was selected to participate due to my expertise in ecological and economic modelling of invasive pests.</w:t>
+            </w:r>
+          </w:p>
+          <w:p>
+            <w:pPr>
+              <w:widowControl w:val="0"/>
+              <w:autoSpaceDE w:val="0"/>
+              <w:autoSpaceDN w:val="0"/>
+              <w:adjustRightInd w:val="0"/>
+              <w:rPr>
+                <w:rFonts w:ascii="Arial" w:hAnsi="Arial" w:cs="Arial"/>
+                <w:b/>
+                <w:bCs/>
+                <w:color w:val="000000"/>
+                <w:sz w:val="22"/>
+                <w:szCs w:val="22"/>
+                <w:lang w:bidi="en-US"/>
+              </w:rPr>
+            </w:pPr>
+          </w:p>
+          <w:p>
+            <w:pPr>
+              <w:widowControl w:val="0"/>
+              <w:autoSpaceDE w:val="0"/>
+              <w:autoSpaceDN w:val="0"/>
+              <w:adjustRightInd w:val="0"/>
+              <w:rPr>
+                <w:rFonts w:ascii="Arial" w:hAnsi="Arial" w:cs="Arial"/>
+                <w:b/>
+                <w:bCs/>
+                <w:color w:val="000000"/>
+                <w:sz w:val="22"/>
+                <w:szCs w:val="22"/>
+                <w:lang w:bidi="en-US"/>
+              </w:rPr>
+            </w:pPr>
+            <w:r>
+              <w:rPr>
+                <w:rFonts w:ascii="Arial" w:hAnsi="Arial" w:cs="Arial"/>
+                <w:b/>
+                <w:bCs/>
+                <w:color w:val="000000"/>
+                <w:sz w:val="22"/>
+                <w:szCs w:val="22"/>
+                <w:lang w:bidi="en-US"/>
+              </w:rPr>
+              <w:t>Name</w:t>
+            </w:r>
+            <w:r>
+              <w:rPr>
+                <w:rFonts w:ascii="Arial" w:hAnsi="Arial" w:cs="Arial"/>
+                <w:bCs/>
+                <w:color w:val="000000"/>
+                <w:sz w:val="22"/>
+                <w:szCs w:val="22"/>
+                <w:lang w:bidi="en-US"/>
+              </w:rPr>
+              <w:t xml:space="preserve">: </w:t>
+            </w:r>
+            <w:r>
+              <w:rPr>
+                <w:rFonts w:ascii="Arial" w:hAnsi="Arial" w:cs="Arial"/>
+                <w:bCs/>
+                <w:color w:val="000000"/>
+                <w:sz w:val="22"/>
+                <w:szCs w:val="22"/>
+                <w:lang w:bidi="en-US"/>
+              </w:rPr>
+              <w:t>QCBS R Markdown Workshop (March 5, 2019)</w:t>
+            </w:r>
+          </w:p>
+          <w:p>
+            <w:pPr>
+              <w:widowControl w:val="0"/>
+              <w:autoSpaceDE w:val="0"/>
+              <w:autoSpaceDN w:val="0"/>
+              <w:adjustRightInd w:val="0"/>
+              <w:rPr>
+                <w:rFonts w:ascii="Arial" w:hAnsi="Arial" w:cs="Arial"/>
+                <w:bCs/>
+                <w:color w:val="000000"/>
+                <w:sz w:val="22"/>
+                <w:szCs w:val="22"/>
+                <w:lang w:bidi="en-US"/>
+              </w:rPr>
+            </w:pPr>
+            <w:r>
+              <w:rPr>
+                <w:rFonts w:ascii="Arial" w:hAnsi="Arial" w:cs="Arial"/>
+                <w:b/>
+                <w:bCs/>
+                <w:color w:val="000000"/>
+                <w:sz w:val="22"/>
+                <w:szCs w:val="22"/>
+                <w:lang w:bidi="en-US"/>
+              </w:rPr>
+              <w:t xml:space="preserve">Location: </w:t>
+            </w:r>
+            <w:r>
+              <w:rPr>
+                <w:rFonts w:ascii="Arial" w:hAnsi="Arial" w:cs="Arial"/>
+                <w:bCs/>
+                <w:color w:val="000000"/>
+                <w:sz w:val="22"/>
+                <w:szCs w:val="22"/>
+                <w:lang w:bidi="en-US"/>
+              </w:rPr>
+              <w:t>McGill University</w:t>
+            </w:r>
+          </w:p>
+          <w:p>
+            <w:pPr>
+              <w:widowControl w:val="0"/>
+              <w:autoSpaceDE w:val="0"/>
+              <w:autoSpaceDN w:val="0"/>
+              <w:adjustRightInd w:val="0"/>
+              <w:rPr>
+                <w:rFonts w:ascii="Arial" w:hAnsi="Arial" w:cs="Arial"/>
+                <w:bCs/>
+                <w:color w:val="000000"/>
+                <w:sz w:val="22"/>
+                <w:szCs w:val="22"/>
+                <w:lang w:bidi="en-US"/>
+              </w:rPr>
+            </w:pPr>
+            <w:r>
+              <w:rPr>
+                <w:rFonts w:ascii="Arial" w:hAnsi="Arial" w:cs="Arial"/>
+                <w:b/>
+                <w:color w:val="000000"/>
+                <w:sz w:val="22"/>
+                <w:szCs w:val="22"/>
+                <w:lang w:bidi="en-US"/>
+              </w:rPr>
+              <w:t xml:space="preserve">Description: </w:t>
+            </w:r>
+            <w:r>
+              <w:rPr>
+                <w:rFonts w:ascii="Arial" w:hAnsi="Arial" w:cs="Arial"/>
+                <w:bCs/>
+                <w:color w:val="000000"/>
+                <w:sz w:val="22"/>
+                <w:szCs w:val="22"/>
+                <w:lang w:bidi="en-US"/>
+              </w:rPr>
+              <w:t xml:space="preserve">One-day workshop discussing markdown languages, with a focus on R integration with </w:t>
+            </w:r>
+            <w:proofErr w:type="spellStart"/>
+            <w:r>
+              <w:rPr>
+                <w:rFonts w:ascii="Arial" w:hAnsi="Arial" w:cs="Arial"/>
+                <w:bCs/>
+                <w:color w:val="000000"/>
+                <w:sz w:val="22"/>
+                <w:szCs w:val="22"/>
+                <w:lang w:bidi="en-US"/>
+              </w:rPr>
+              <w:t>Rmarkdown</w:t>
+            </w:r>
+            <w:proofErr w:type="spellEnd"/>
+            <w:r>
+              <w:rPr>
+                <w:rFonts w:ascii="Arial" w:hAnsi="Arial" w:cs="Arial"/>
+                <w:bCs/>
+                <w:color w:val="000000"/>
+                <w:sz w:val="22"/>
+                <w:szCs w:val="22"/>
+                <w:lang w:bidi="en-US"/>
+              </w:rPr>
+              <w:t xml:space="preserve">, </w:t>
+            </w:r>
+            <w:proofErr w:type="spellStart"/>
+            <w:r>
+              <w:rPr>
+                <w:rFonts w:ascii="Arial" w:hAnsi="Arial" w:cs="Arial"/>
+                <w:bCs/>
+                <w:color w:val="000000"/>
+                <w:sz w:val="22"/>
+                <w:szCs w:val="22"/>
+                <w:lang w:bidi="en-US"/>
+              </w:rPr>
+              <w:t>knitr</w:t>
+            </w:r>
+            <w:proofErr w:type="spellEnd"/>
+            <w:r>
+              <w:rPr>
+                <w:rFonts w:ascii="Arial" w:hAnsi="Arial" w:cs="Arial"/>
+                <w:bCs/>
+                <w:color w:val="000000"/>
+                <w:sz w:val="22"/>
+                <w:szCs w:val="22"/>
+                <w:lang w:bidi="en-US"/>
+              </w:rPr>
+              <w:t>, and web integration through shiny.</w:t>
+            </w:r>
+          </w:p>
+          <w:p>
+            <w:pPr>
+              <w:widowControl w:val="0"/>
+              <w:autoSpaceDE w:val="0"/>
+              <w:autoSpaceDN w:val="0"/>
+              <w:adjustRightInd w:val="0"/>
+              <w:rPr>
+                <w:rFonts w:ascii="Arial" w:hAnsi="Arial" w:cs="Arial"/>
+                <w:b/>
+                <w:bCs/>
+                <w:color w:val="000000"/>
+                <w:sz w:val="22"/>
+                <w:szCs w:val="22"/>
+                <w:lang w:bidi="en-US"/>
+              </w:rPr>
+            </w:pPr>
+          </w:p>
+          <w:p>
+            <w:pPr>
+              <w:widowControl w:val="0"/>
+              <w:autoSpaceDE w:val="0"/>
+              <w:autoSpaceDN w:val="0"/>
+              <w:adjustRightInd w:val="0"/>
+              <w:rPr>
+                <w:rFonts w:ascii="Arial" w:hAnsi="Arial" w:cs="Arial"/>
+                <w:bCs/>
+                <w:color w:val="000000"/>
+                <w:sz w:val="22"/>
+                <w:szCs w:val="22"/>
+                <w:lang w:bidi="en-US"/>
+              </w:rPr>
+            </w:pPr>
+            <w:r>
+              <w:rPr>
+                <w:rFonts w:ascii="Arial" w:hAnsi="Arial" w:cs="Arial"/>
+                <w:b/>
+                <w:bCs/>
                 <w:color w:val="000000"/>
                 <w:sz w:val="22"/>
                 <w:szCs w:val="22"/>
@@ -8224,6 +9119,454 @@
                 <w:szCs w:val="22"/>
                 <w:lang w:bidi="en-US"/>
               </w:rPr>
+              <w:t xml:space="preserve">McGill Conservation, Ecology, Evolution, and </w:t>
+            </w:r>
+            <w:proofErr w:type="spellStart"/>
+            <w:r>
+              <w:rPr>
+                <w:rFonts w:ascii="Arial" w:hAnsi="Arial" w:cs="Arial"/>
+                <w:bCs/>
+                <w:color w:val="000000"/>
+                <w:sz w:val="22"/>
+                <w:szCs w:val="22"/>
+                <w:lang w:bidi="en-US"/>
+              </w:rPr>
+              <w:t>Behaviour</w:t>
+            </w:r>
+            <w:proofErr w:type="spellEnd"/>
+            <w:r>
+              <w:rPr>
+                <w:rFonts w:ascii="Arial" w:hAnsi="Arial" w:cs="Arial"/>
+                <w:bCs/>
+                <w:color w:val="000000"/>
+                <w:sz w:val="22"/>
+                <w:szCs w:val="22"/>
+                <w:lang w:bidi="en-US"/>
+              </w:rPr>
+              <w:t xml:space="preserve"> Discussion Group</w:t>
+            </w:r>
+          </w:p>
+          <w:p>
+            <w:pPr>
+              <w:widowControl w:val="0"/>
+              <w:autoSpaceDE w:val="0"/>
+              <w:autoSpaceDN w:val="0"/>
+              <w:adjustRightInd w:val="0"/>
+              <w:rPr>
+                <w:rFonts w:ascii="Arial" w:hAnsi="Arial" w:cs="Arial"/>
+                <w:bCs/>
+                <w:color w:val="000000"/>
+                <w:sz w:val="22"/>
+                <w:szCs w:val="22"/>
+                <w:lang w:bidi="en-US"/>
+              </w:rPr>
+            </w:pPr>
+            <w:r>
+              <w:rPr>
+                <w:rFonts w:ascii="Arial" w:hAnsi="Arial" w:cs="Arial"/>
+                <w:b/>
+                <w:bCs/>
+                <w:color w:val="000000"/>
+                <w:sz w:val="22"/>
+                <w:szCs w:val="22"/>
+                <w:lang w:bidi="en-US"/>
+              </w:rPr>
+              <w:t xml:space="preserve">Location: </w:t>
+            </w:r>
+            <w:r>
+              <w:rPr>
+                <w:rFonts w:ascii="Arial" w:hAnsi="Arial" w:cs="Arial"/>
+                <w:bCs/>
+                <w:color w:val="000000"/>
+                <w:sz w:val="22"/>
+                <w:szCs w:val="22"/>
+                <w:lang w:bidi="en-US"/>
+              </w:rPr>
+              <w:t>McGill University</w:t>
+            </w:r>
+          </w:p>
+          <w:p>
+            <w:pPr>
+              <w:widowControl w:val="0"/>
+              <w:autoSpaceDE w:val="0"/>
+              <w:autoSpaceDN w:val="0"/>
+              <w:adjustRightInd w:val="0"/>
+              <w:rPr>
+                <w:rFonts w:ascii="Arial" w:hAnsi="Arial" w:cs="Arial"/>
+                <w:bCs/>
+                <w:color w:val="000000"/>
+                <w:sz w:val="22"/>
+                <w:szCs w:val="22"/>
+                <w:lang w:bidi="en-US"/>
+              </w:rPr>
+            </w:pPr>
+            <w:r>
+              <w:rPr>
+                <w:rFonts w:ascii="Arial" w:hAnsi="Arial" w:cs="Arial"/>
+                <w:b/>
+                <w:bCs/>
+                <w:color w:val="000000"/>
+                <w:sz w:val="22"/>
+                <w:szCs w:val="22"/>
+                <w:lang w:bidi="en-US"/>
+              </w:rPr>
+              <w:t xml:space="preserve">Description: </w:t>
+            </w:r>
+            <w:r>
+              <w:rPr>
+                <w:rFonts w:ascii="Arial" w:hAnsi="Arial" w:cs="Arial"/>
+                <w:bCs/>
+                <w:color w:val="000000"/>
+                <w:sz w:val="22"/>
+                <w:szCs w:val="22"/>
+                <w:lang w:bidi="en-US"/>
+              </w:rPr>
+              <w:t>A weekly journal club where faculty and graduate students meet to discuss recent papers in allied fields.</w:t>
+            </w:r>
+          </w:p>
+          <w:p>
+            <w:pPr>
+              <w:widowControl w:val="0"/>
+              <w:autoSpaceDE w:val="0"/>
+              <w:autoSpaceDN w:val="0"/>
+              <w:adjustRightInd w:val="0"/>
+              <w:rPr>
+                <w:rFonts w:ascii="Arial" w:hAnsi="Arial" w:cs="Arial"/>
+                <w:b/>
+                <w:bCs/>
+                <w:color w:val="000000"/>
+                <w:sz w:val="22"/>
+                <w:szCs w:val="22"/>
+                <w:lang w:bidi="en-US"/>
+              </w:rPr>
+            </w:pPr>
+          </w:p>
+          <w:p>
+            <w:pPr>
+              <w:widowControl w:val="0"/>
+              <w:autoSpaceDE w:val="0"/>
+              <w:autoSpaceDN w:val="0"/>
+              <w:adjustRightInd w:val="0"/>
+              <w:rPr>
+                <w:rFonts w:ascii="Arial" w:hAnsi="Arial" w:cs="Arial"/>
+                <w:bCs/>
+                <w:color w:val="000000"/>
+                <w:sz w:val="22"/>
+                <w:szCs w:val="22"/>
+                <w:lang w:bidi="en-US"/>
+              </w:rPr>
+            </w:pPr>
+            <w:r>
+              <w:rPr>
+                <w:rFonts w:ascii="Arial" w:hAnsi="Arial" w:cs="Arial"/>
+                <w:b/>
+                <w:bCs/>
+                <w:color w:val="000000"/>
+                <w:sz w:val="22"/>
+                <w:szCs w:val="22"/>
+                <w:lang w:bidi="en-US"/>
+              </w:rPr>
+              <w:t xml:space="preserve">Name: </w:t>
+            </w:r>
+            <w:r>
+              <w:rPr>
+                <w:rFonts w:ascii="Arial" w:hAnsi="Arial" w:cs="Arial"/>
+                <w:bCs/>
+                <w:color w:val="000000"/>
+                <w:sz w:val="22"/>
+                <w:szCs w:val="22"/>
+                <w:lang w:bidi="en-US"/>
+              </w:rPr>
+              <w:t>McGill Organismal Seminar Series</w:t>
+            </w:r>
+          </w:p>
+          <w:p>
+            <w:pPr>
+              <w:widowControl w:val="0"/>
+              <w:autoSpaceDE w:val="0"/>
+              <w:autoSpaceDN w:val="0"/>
+              <w:adjustRightInd w:val="0"/>
+              <w:rPr>
+                <w:rFonts w:ascii="Arial" w:hAnsi="Arial" w:cs="Arial"/>
+                <w:bCs/>
+                <w:color w:val="000000"/>
+                <w:sz w:val="22"/>
+                <w:szCs w:val="22"/>
+                <w:lang w:bidi="en-US"/>
+              </w:rPr>
+            </w:pPr>
+            <w:r>
+              <w:rPr>
+                <w:rFonts w:ascii="Arial" w:hAnsi="Arial" w:cs="Arial"/>
+                <w:b/>
+                <w:bCs/>
+                <w:color w:val="000000"/>
+                <w:sz w:val="22"/>
+                <w:szCs w:val="22"/>
+                <w:lang w:bidi="en-US"/>
+              </w:rPr>
+              <w:t>Location:</w:t>
+            </w:r>
+            <w:r>
+              <w:rPr>
+                <w:rFonts w:ascii="Arial" w:hAnsi="Arial" w:cs="Arial"/>
+                <w:bCs/>
+                <w:color w:val="000000"/>
+                <w:sz w:val="22"/>
+                <w:szCs w:val="22"/>
+                <w:lang w:bidi="en-US"/>
+              </w:rPr>
+              <w:t xml:space="preserve"> McGill University</w:t>
+            </w:r>
+          </w:p>
+          <w:p>
+            <w:pPr>
+              <w:widowControl w:val="0"/>
+              <w:autoSpaceDE w:val="0"/>
+              <w:autoSpaceDN w:val="0"/>
+              <w:adjustRightInd w:val="0"/>
+              <w:rPr>
+                <w:rFonts w:ascii="Arial" w:hAnsi="Arial" w:cs="Arial"/>
+                <w:bCs/>
+                <w:color w:val="000000"/>
+                <w:sz w:val="22"/>
+                <w:szCs w:val="22"/>
+                <w:lang w:bidi="en-US"/>
+              </w:rPr>
+            </w:pPr>
+            <w:r>
+              <w:rPr>
+                <w:rFonts w:ascii="Arial" w:hAnsi="Arial" w:cs="Arial"/>
+                <w:b/>
+                <w:bCs/>
+                <w:color w:val="000000"/>
+                <w:sz w:val="22"/>
+                <w:szCs w:val="22"/>
+                <w:lang w:bidi="en-US"/>
+              </w:rPr>
+              <w:t>Description:</w:t>
+            </w:r>
+            <w:r>
+              <w:rPr>
+                <w:rFonts w:ascii="Arial" w:hAnsi="Arial" w:cs="Arial"/>
+                <w:b/>
+                <w:bCs/>
+                <w:color w:val="000000"/>
+                <w:sz w:val="22"/>
+                <w:szCs w:val="22"/>
+                <w:lang w:bidi="en-US"/>
+              </w:rPr>
+              <w:t xml:space="preserve"> </w:t>
+            </w:r>
+            <w:r>
+              <w:rPr>
+                <w:rFonts w:ascii="Arial" w:hAnsi="Arial" w:cs="Arial"/>
+                <w:bCs/>
+                <w:color w:val="000000"/>
+                <w:sz w:val="22"/>
+                <w:szCs w:val="22"/>
+                <w:lang w:bidi="en-US"/>
+              </w:rPr>
+              <w:t>A weekly departmental seminar series for organismal biology researchers where visiting researchers give presentations.</w:t>
+            </w:r>
+          </w:p>
+          <w:p>
+            <w:pPr>
+              <w:widowControl w:val="0"/>
+              <w:autoSpaceDE w:val="0"/>
+              <w:autoSpaceDN w:val="0"/>
+              <w:adjustRightInd w:val="0"/>
+              <w:rPr>
+                <w:rFonts w:ascii="Arial" w:hAnsi="Arial" w:cs="Arial"/>
+                <w:bCs/>
+                <w:color w:val="000000"/>
+                <w:sz w:val="22"/>
+                <w:szCs w:val="22"/>
+                <w:lang w:bidi="en-US"/>
+              </w:rPr>
+            </w:pPr>
+          </w:p>
+          <w:p>
+            <w:pPr>
+              <w:widowControl w:val="0"/>
+              <w:autoSpaceDE w:val="0"/>
+              <w:autoSpaceDN w:val="0"/>
+              <w:adjustRightInd w:val="0"/>
+              <w:rPr>
+                <w:rFonts w:ascii="Arial" w:hAnsi="Arial" w:cs="Arial"/>
+                <w:b/>
+                <w:bCs/>
+                <w:color w:val="000000"/>
+                <w:sz w:val="22"/>
+                <w:szCs w:val="22"/>
+                <w:lang w:bidi="en-US"/>
+              </w:rPr>
+            </w:pPr>
+            <w:r>
+              <w:rPr>
+                <w:rFonts w:ascii="Arial" w:hAnsi="Arial" w:cs="Arial"/>
+                <w:b/>
+                <w:bCs/>
+                <w:color w:val="000000"/>
+                <w:sz w:val="22"/>
+                <w:szCs w:val="22"/>
+                <w:lang w:bidi="en-US"/>
+              </w:rPr>
+              <w:t>Name</w:t>
+            </w:r>
+            <w:r>
+              <w:rPr>
+                <w:rFonts w:ascii="Arial" w:hAnsi="Arial" w:cs="Arial"/>
+                <w:bCs/>
+                <w:color w:val="000000"/>
+                <w:sz w:val="22"/>
+                <w:szCs w:val="22"/>
+                <w:lang w:bidi="en-US"/>
+              </w:rPr>
+              <w:t xml:space="preserve">: </w:t>
+            </w:r>
+            <w:r>
+              <w:rPr>
+                <w:rFonts w:ascii="Arial" w:hAnsi="Arial" w:cs="Arial"/>
+                <w:bCs/>
+                <w:color w:val="000000"/>
+                <w:sz w:val="22"/>
+                <w:szCs w:val="22"/>
+                <w:lang w:bidi="en-US"/>
+              </w:rPr>
+              <w:t>MARXAN Decision Support Tool Workshop (March 7-8, 2018)</w:t>
+            </w:r>
+          </w:p>
+          <w:p>
+            <w:pPr>
+              <w:widowControl w:val="0"/>
+              <w:autoSpaceDE w:val="0"/>
+              <w:autoSpaceDN w:val="0"/>
+              <w:adjustRightInd w:val="0"/>
+              <w:rPr>
+                <w:rFonts w:ascii="Arial" w:hAnsi="Arial" w:cs="Arial"/>
+                <w:bCs/>
+                <w:color w:val="000000"/>
+                <w:sz w:val="22"/>
+                <w:szCs w:val="22"/>
+                <w:lang w:bidi="en-US"/>
+              </w:rPr>
+            </w:pPr>
+            <w:r>
+              <w:rPr>
+                <w:rFonts w:ascii="Arial" w:hAnsi="Arial" w:cs="Arial"/>
+                <w:b/>
+                <w:bCs/>
+                <w:color w:val="000000"/>
+                <w:sz w:val="22"/>
+                <w:szCs w:val="22"/>
+                <w:lang w:bidi="en-US"/>
+              </w:rPr>
+              <w:t xml:space="preserve">Location: </w:t>
+            </w:r>
+            <w:r>
+              <w:rPr>
+                <w:rFonts w:ascii="Arial" w:hAnsi="Arial" w:cs="Arial"/>
+                <w:bCs/>
+                <w:color w:val="000000"/>
+                <w:sz w:val="22"/>
+                <w:szCs w:val="22"/>
+                <w:lang w:bidi="en-US"/>
+              </w:rPr>
+              <w:t>University of Queensland</w:t>
+            </w:r>
+          </w:p>
+          <w:p>
+            <w:pPr>
+              <w:widowControl w:val="0"/>
+              <w:autoSpaceDE w:val="0"/>
+              <w:autoSpaceDN w:val="0"/>
+              <w:adjustRightInd w:val="0"/>
+              <w:rPr>
+                <w:rFonts w:ascii="Arial" w:hAnsi="Arial" w:cs="Arial"/>
+                <w:bCs/>
+                <w:color w:val="000000"/>
+                <w:sz w:val="22"/>
+                <w:szCs w:val="22"/>
+                <w:lang w:bidi="en-US"/>
+              </w:rPr>
+            </w:pPr>
+            <w:r>
+              <w:rPr>
+                <w:rFonts w:ascii="Arial" w:hAnsi="Arial" w:cs="Arial"/>
+                <w:b/>
+                <w:bCs/>
+                <w:color w:val="000000"/>
+                <w:sz w:val="22"/>
+                <w:szCs w:val="22"/>
+                <w:lang w:bidi="en-US"/>
+              </w:rPr>
+              <w:t xml:space="preserve">Description: </w:t>
+            </w:r>
+            <w:r>
+              <w:rPr>
+                <w:rFonts w:ascii="Arial" w:hAnsi="Arial" w:cs="Arial"/>
+                <w:bCs/>
+                <w:color w:val="000000"/>
+                <w:sz w:val="22"/>
+                <w:szCs w:val="22"/>
+                <w:lang w:bidi="en-US"/>
+              </w:rPr>
+              <w:t>A 2-day workshop in using QGIS and MARXAN to solve conservation planning decision problems via simulated annealing algorithms.</w:t>
+            </w:r>
+          </w:p>
+          <w:p>
+            <w:pPr>
+              <w:widowControl w:val="0"/>
+              <w:autoSpaceDE w:val="0"/>
+              <w:autoSpaceDN w:val="0"/>
+              <w:adjustRightInd w:val="0"/>
+              <w:rPr>
+                <w:rFonts w:ascii="Arial" w:hAnsi="Arial" w:cs="Arial"/>
+                <w:b/>
+                <w:bCs/>
+                <w:color w:val="000000"/>
+                <w:sz w:val="22"/>
+                <w:szCs w:val="22"/>
+                <w:lang w:bidi="en-US"/>
+              </w:rPr>
+            </w:pPr>
+          </w:p>
+          <w:p>
+            <w:pPr>
+              <w:widowControl w:val="0"/>
+              <w:autoSpaceDE w:val="0"/>
+              <w:autoSpaceDN w:val="0"/>
+              <w:adjustRightInd w:val="0"/>
+              <w:rPr>
+                <w:rFonts w:ascii="Arial" w:hAnsi="Arial" w:cs="Arial"/>
+                <w:bCs/>
+                <w:color w:val="000000"/>
+                <w:sz w:val="22"/>
+                <w:szCs w:val="22"/>
+                <w:lang w:bidi="en-US"/>
+              </w:rPr>
+            </w:pPr>
+            <w:r>
+              <w:rPr>
+                <w:rFonts w:ascii="Arial" w:hAnsi="Arial" w:cs="Arial"/>
+                <w:b/>
+                <w:color w:val="000000"/>
+                <w:sz w:val="22"/>
+                <w:szCs w:val="22"/>
+                <w:lang w:bidi="en-US"/>
+              </w:rPr>
+              <w:t xml:space="preserve">Name: </w:t>
+            </w:r>
+            <w:r>
+              <w:rPr>
+                <w:rFonts w:ascii="Arial" w:hAnsi="Arial" w:cs="Arial"/>
+                <w:bCs/>
+                <w:color w:val="000000"/>
+                <w:sz w:val="22"/>
+                <w:szCs w:val="22"/>
+                <w:lang w:bidi="en-US"/>
+              </w:rPr>
               <w:t>Gender Summit North America 2017</w:t>
             </w:r>
           </w:p>
@@ -8346,6 +9689,478 @@
                 <w:szCs w:val="22"/>
                 <w:lang w:bidi="en-US"/>
               </w:rPr>
+              <w:t xml:space="preserve">Name: </w:t>
+            </w:r>
+            <w:r>
+              <w:rPr>
+                <w:rFonts w:ascii="Arial" w:hAnsi="Arial" w:cs="Arial"/>
+                <w:bCs/>
+                <w:color w:val="000000"/>
+                <w:sz w:val="22"/>
+                <w:szCs w:val="22"/>
+                <w:lang w:bidi="en-US"/>
+              </w:rPr>
+              <w:t>Statistics and Biology Exchange Group (S-BEX) (Winter 2015-Winter 2017</w:t>
+            </w:r>
+          </w:p>
+          <w:p>
+            <w:pPr>
+              <w:widowControl w:val="0"/>
+              <w:autoSpaceDE w:val="0"/>
+              <w:autoSpaceDN w:val="0"/>
+              <w:adjustRightInd w:val="0"/>
+              <w:rPr>
+                <w:rFonts w:ascii="Arial" w:hAnsi="Arial" w:cs="Arial"/>
+                <w:bCs/>
+                <w:color w:val="000000"/>
+                <w:sz w:val="22"/>
+                <w:szCs w:val="22"/>
+                <w:lang w:bidi="en-US"/>
+              </w:rPr>
+            </w:pPr>
+            <w:r>
+              <w:rPr>
+                <w:rFonts w:ascii="Arial" w:hAnsi="Arial" w:cs="Arial"/>
+                <w:b/>
+                <w:bCs/>
+                <w:color w:val="000000"/>
+                <w:sz w:val="22"/>
+                <w:szCs w:val="22"/>
+                <w:lang w:bidi="en-US"/>
+              </w:rPr>
+              <w:lastRenderedPageBreak/>
+              <w:t xml:space="preserve">Location: </w:t>
+            </w:r>
+            <w:r>
+              <w:rPr>
+                <w:rFonts w:ascii="Arial" w:hAnsi="Arial" w:cs="Arial"/>
+                <w:bCs/>
+                <w:color w:val="000000"/>
+                <w:sz w:val="22"/>
+                <w:szCs w:val="22"/>
+                <w:lang w:bidi="en-US"/>
+              </w:rPr>
+              <w:t xml:space="preserve">McGill University/ </w:t>
+            </w:r>
+            <w:proofErr w:type="spellStart"/>
+            <w:r>
+              <w:rPr>
+                <w:rFonts w:ascii="Arial" w:hAnsi="Arial" w:cs="Arial"/>
+                <w:bCs/>
+                <w:color w:val="000000"/>
+                <w:sz w:val="22"/>
+                <w:szCs w:val="22"/>
+                <w:lang w:bidi="en-US"/>
+              </w:rPr>
+              <w:t>Université</w:t>
+            </w:r>
+            <w:proofErr w:type="spellEnd"/>
+            <w:r>
+              <w:rPr>
+                <w:rFonts w:ascii="Arial" w:hAnsi="Arial" w:cs="Arial"/>
+                <w:bCs/>
+                <w:color w:val="000000"/>
+                <w:sz w:val="22"/>
+                <w:szCs w:val="22"/>
+                <w:lang w:bidi="en-US"/>
+              </w:rPr>
+              <w:t xml:space="preserve"> de Montréal</w:t>
+            </w:r>
+          </w:p>
+          <w:p>
+            <w:pPr>
+              <w:widowControl w:val="0"/>
+              <w:autoSpaceDE w:val="0"/>
+              <w:autoSpaceDN w:val="0"/>
+              <w:adjustRightInd w:val="0"/>
+              <w:rPr>
+                <w:rFonts w:ascii="Arial" w:hAnsi="Arial" w:cs="Arial"/>
+                <w:bCs/>
+                <w:color w:val="000000"/>
+                <w:sz w:val="22"/>
+                <w:szCs w:val="22"/>
+                <w:lang w:bidi="en-US"/>
+              </w:rPr>
+            </w:pPr>
+            <w:r>
+              <w:rPr>
+                <w:rFonts w:ascii="Arial" w:hAnsi="Arial" w:cs="Arial"/>
+                <w:b/>
+                <w:bCs/>
+                <w:color w:val="000000"/>
+                <w:sz w:val="22"/>
+                <w:szCs w:val="22"/>
+                <w:lang w:bidi="en-US"/>
+              </w:rPr>
+              <w:t xml:space="preserve">Description: </w:t>
+            </w:r>
+            <w:r>
+              <w:rPr>
+                <w:rFonts w:ascii="Arial" w:hAnsi="Arial" w:cs="Arial"/>
+                <w:bCs/>
+                <w:color w:val="000000"/>
+                <w:sz w:val="22"/>
+                <w:szCs w:val="22"/>
+                <w:lang w:bidi="en-US"/>
+              </w:rPr>
+              <w:t>A weekly discussion group where biologists, epidemiologists and statisticians work collaboratively to solve one another’s research problems.</w:t>
+            </w:r>
+          </w:p>
+          <w:p>
+            <w:pPr>
+              <w:widowControl w:val="0"/>
+              <w:autoSpaceDE w:val="0"/>
+              <w:autoSpaceDN w:val="0"/>
+              <w:adjustRightInd w:val="0"/>
+              <w:rPr>
+                <w:rFonts w:ascii="Arial" w:hAnsi="Arial" w:cs="Arial"/>
+                <w:bCs/>
+                <w:color w:val="000000"/>
+                <w:sz w:val="22"/>
+                <w:szCs w:val="22"/>
+                <w:lang w:bidi="en-US"/>
+              </w:rPr>
+            </w:pPr>
+          </w:p>
+          <w:p>
+            <w:pPr>
+              <w:widowControl w:val="0"/>
+              <w:autoSpaceDE w:val="0"/>
+              <w:autoSpaceDN w:val="0"/>
+              <w:adjustRightInd w:val="0"/>
+              <w:rPr>
+                <w:rFonts w:ascii="Arial" w:hAnsi="Arial" w:cs="Arial"/>
+                <w:bCs/>
+                <w:color w:val="000000"/>
+                <w:sz w:val="22"/>
+                <w:szCs w:val="22"/>
+                <w:lang w:bidi="en-US"/>
+              </w:rPr>
+            </w:pPr>
+            <w:r>
+              <w:rPr>
+                <w:rFonts w:ascii="Arial" w:hAnsi="Arial" w:cs="Arial"/>
+                <w:b/>
+                <w:bCs/>
+                <w:color w:val="000000"/>
+                <w:sz w:val="22"/>
+                <w:szCs w:val="22"/>
+                <w:lang w:bidi="en-US"/>
+              </w:rPr>
+              <w:t xml:space="preserve">Name: </w:t>
+            </w:r>
+            <w:r>
+              <w:rPr>
+                <w:rFonts w:ascii="Arial" w:hAnsi="Arial" w:cs="Arial"/>
+                <w:bCs/>
+                <w:color w:val="000000"/>
+                <w:sz w:val="22"/>
+                <w:szCs w:val="22"/>
+                <w:lang w:bidi="en-US"/>
+              </w:rPr>
+              <w:t xml:space="preserve">Joint </w:t>
+            </w:r>
+            <w:proofErr w:type="spellStart"/>
+            <w:r>
+              <w:rPr>
+                <w:rFonts w:ascii="Arial" w:hAnsi="Arial" w:cs="Arial"/>
+                <w:color w:val="000000"/>
+                <w:sz w:val="22"/>
+                <w:szCs w:val="22"/>
+              </w:rPr>
+              <w:t>NIMBioS</w:t>
+            </w:r>
+            <w:proofErr w:type="spellEnd"/>
+            <w:r>
+              <w:rPr>
+                <w:rFonts w:ascii="Arial" w:hAnsi="Arial" w:cs="Arial"/>
+                <w:color w:val="000000"/>
+                <w:sz w:val="22"/>
+                <w:szCs w:val="22"/>
+              </w:rPr>
+              <w:t>-MBI-CAMBAM Summer School (Summer 2017)</w:t>
+            </w:r>
+          </w:p>
+          <w:p>
+            <w:pPr>
+              <w:widowControl w:val="0"/>
+              <w:autoSpaceDE w:val="0"/>
+              <w:autoSpaceDN w:val="0"/>
+              <w:adjustRightInd w:val="0"/>
+              <w:rPr>
+                <w:rFonts w:ascii="Arial" w:hAnsi="Arial" w:cs="Arial"/>
+                <w:bCs/>
+                <w:color w:val="000000"/>
+                <w:sz w:val="22"/>
+                <w:szCs w:val="22"/>
+                <w:lang w:bidi="en-US"/>
+              </w:rPr>
+            </w:pPr>
+            <w:r>
+              <w:rPr>
+                <w:rFonts w:ascii="Arial" w:hAnsi="Arial" w:cs="Arial"/>
+                <w:b/>
+                <w:bCs/>
+                <w:color w:val="000000"/>
+                <w:sz w:val="22"/>
+                <w:szCs w:val="22"/>
+                <w:lang w:bidi="en-US"/>
+              </w:rPr>
+              <w:t xml:space="preserve">Location: </w:t>
+            </w:r>
+            <w:r>
+              <w:rPr>
+                <w:rFonts w:ascii="Arial" w:hAnsi="Arial" w:cs="Arial"/>
+                <w:bCs/>
+                <w:color w:val="000000"/>
+                <w:sz w:val="22"/>
+                <w:szCs w:val="22"/>
+                <w:lang w:bidi="en-US"/>
+              </w:rPr>
+              <w:t>University of Tennessee, Knoxville</w:t>
+            </w:r>
+          </w:p>
+          <w:p>
+            <w:pPr>
+              <w:widowControl w:val="0"/>
+              <w:autoSpaceDE w:val="0"/>
+              <w:autoSpaceDN w:val="0"/>
+              <w:adjustRightInd w:val="0"/>
+              <w:rPr>
+                <w:rFonts w:ascii="Arial" w:hAnsi="Arial" w:cs="Arial"/>
+                <w:bCs/>
+                <w:color w:val="000000"/>
+                <w:sz w:val="22"/>
+                <w:szCs w:val="22"/>
+                <w:lang w:bidi="en-US"/>
+              </w:rPr>
+            </w:pPr>
+            <w:r>
+              <w:rPr>
+                <w:rFonts w:ascii="Arial" w:hAnsi="Arial" w:cs="Arial"/>
+                <w:b/>
+                <w:bCs/>
+                <w:color w:val="000000"/>
+                <w:sz w:val="22"/>
+                <w:szCs w:val="22"/>
+                <w:lang w:bidi="en-US"/>
+              </w:rPr>
+              <w:t xml:space="preserve">Description: </w:t>
+            </w:r>
+            <w:r>
+              <w:rPr>
+                <w:rFonts w:ascii="Arial" w:hAnsi="Arial" w:cs="Arial"/>
+                <w:bCs/>
+                <w:color w:val="000000"/>
+                <w:sz w:val="22"/>
+                <w:szCs w:val="22"/>
+                <w:lang w:bidi="en-US"/>
+              </w:rPr>
+              <w:t>A quantitative biology/epidemiology workshop focusing on fitting models to biological data. Topics covered included state space models, parameter estimation, identifiability analyses, game theory, network theory.</w:t>
+            </w:r>
+          </w:p>
+          <w:p>
+            <w:pPr>
+              <w:widowControl w:val="0"/>
+              <w:autoSpaceDE w:val="0"/>
+              <w:autoSpaceDN w:val="0"/>
+              <w:adjustRightInd w:val="0"/>
+              <w:rPr>
+                <w:rFonts w:ascii="Arial" w:hAnsi="Arial" w:cs="Arial"/>
+                <w:bCs/>
+                <w:color w:val="000000"/>
+                <w:sz w:val="22"/>
+                <w:szCs w:val="22"/>
+                <w:lang w:bidi="en-US"/>
+              </w:rPr>
+            </w:pPr>
+          </w:p>
+          <w:p>
+            <w:pPr>
+              <w:widowControl w:val="0"/>
+              <w:autoSpaceDE w:val="0"/>
+              <w:autoSpaceDN w:val="0"/>
+              <w:adjustRightInd w:val="0"/>
+              <w:rPr>
+                <w:rFonts w:ascii="Arial" w:hAnsi="Arial" w:cs="Arial"/>
+                <w:color w:val="000000"/>
+                <w:sz w:val="22"/>
+                <w:szCs w:val="22"/>
+                <w:lang w:bidi="en-US"/>
+              </w:rPr>
+            </w:pPr>
+            <w:r>
+              <w:rPr>
+                <w:rFonts w:ascii="Arial" w:hAnsi="Arial" w:cs="Arial"/>
+                <w:b/>
+                <w:bCs/>
+                <w:color w:val="000000"/>
+                <w:sz w:val="22"/>
+                <w:szCs w:val="22"/>
+                <w:lang w:bidi="en-US"/>
+              </w:rPr>
+              <w:t xml:space="preserve">Name: </w:t>
+            </w:r>
+            <w:r>
+              <w:rPr>
+                <w:rFonts w:ascii="Arial" w:hAnsi="Arial" w:cs="Arial"/>
+                <w:color w:val="000000"/>
+                <w:sz w:val="22"/>
+                <w:szCs w:val="22"/>
+                <w:lang w:bidi="en-US"/>
+              </w:rPr>
+              <w:t>IGSF</w:t>
+            </w:r>
+            <w:r>
+              <w:rPr>
+                <w:rFonts w:ascii="Arial" w:hAnsi="Arial" w:cs="Arial"/>
+                <w:b/>
+                <w:bCs/>
+                <w:color w:val="000000"/>
+                <w:sz w:val="22"/>
+                <w:szCs w:val="22"/>
+                <w:lang w:bidi="en-US"/>
+              </w:rPr>
+              <w:t xml:space="preserve"> </w:t>
+            </w:r>
+            <w:r>
+              <w:rPr>
+                <w:rFonts w:ascii="Arial" w:hAnsi="Arial" w:cs="Arial"/>
+                <w:color w:val="000000"/>
+                <w:sz w:val="22"/>
+                <w:szCs w:val="22"/>
+                <w:lang w:bidi="en-US"/>
+              </w:rPr>
+              <w:t>Feminist Pedagogy Workshop</w:t>
+            </w:r>
+            <w:r>
+              <w:rPr>
+                <w:rFonts w:ascii="Arial" w:hAnsi="Arial" w:cs="Arial"/>
+                <w:color w:val="000000"/>
+                <w:sz w:val="22"/>
+                <w:szCs w:val="22"/>
+                <w:lang w:bidi="en-US"/>
+              </w:rPr>
+              <w:t xml:space="preserve"> (October 2016)</w:t>
+            </w:r>
+          </w:p>
+          <w:p>
+            <w:pPr>
+              <w:widowControl w:val="0"/>
+              <w:autoSpaceDE w:val="0"/>
+              <w:autoSpaceDN w:val="0"/>
+              <w:adjustRightInd w:val="0"/>
+              <w:rPr>
+                <w:rFonts w:ascii="Arial" w:hAnsi="Arial" w:cs="Arial"/>
+                <w:color w:val="000000"/>
+                <w:sz w:val="22"/>
+                <w:szCs w:val="22"/>
+                <w:lang w:bidi="en-US"/>
+              </w:rPr>
+            </w:pPr>
+            <w:r>
+              <w:rPr>
+                <w:rFonts w:ascii="Arial" w:hAnsi="Arial" w:cs="Arial"/>
+                <w:b/>
+                <w:bCs/>
+                <w:color w:val="000000"/>
+                <w:sz w:val="22"/>
+                <w:szCs w:val="22"/>
+                <w:lang w:bidi="en-US"/>
+              </w:rPr>
+              <w:t xml:space="preserve">Location: </w:t>
+            </w:r>
+            <w:r>
+              <w:rPr>
+                <w:rFonts w:ascii="Arial" w:hAnsi="Arial" w:cs="Arial"/>
+                <w:color w:val="000000"/>
+                <w:sz w:val="22"/>
+                <w:szCs w:val="22"/>
+                <w:lang w:bidi="en-US"/>
+              </w:rPr>
+              <w:t>McGill Institute for Gender, Sexuality, and Feminist Studies</w:t>
+            </w:r>
+          </w:p>
+          <w:p>
+            <w:pPr>
+              <w:widowControl w:val="0"/>
+              <w:autoSpaceDE w:val="0"/>
+              <w:autoSpaceDN w:val="0"/>
+              <w:adjustRightInd w:val="0"/>
+              <w:rPr>
+                <w:rFonts w:ascii="Arial" w:hAnsi="Arial" w:cs="Arial"/>
+                <w:color w:val="000000"/>
+                <w:sz w:val="22"/>
+                <w:szCs w:val="22"/>
+                <w:lang w:bidi="en-US"/>
+              </w:rPr>
+            </w:pPr>
+            <w:r>
+              <w:rPr>
+                <w:rFonts w:ascii="Arial" w:hAnsi="Arial" w:cs="Arial"/>
+                <w:b/>
+                <w:bCs/>
+                <w:color w:val="000000"/>
+                <w:sz w:val="22"/>
+                <w:szCs w:val="22"/>
+                <w:lang w:bidi="en-US"/>
+              </w:rPr>
+              <w:t xml:space="preserve">Description: </w:t>
+            </w:r>
+            <w:r>
+              <w:rPr>
+                <w:rFonts w:ascii="Arial" w:hAnsi="Arial" w:cs="Arial"/>
+                <w:color w:val="000000"/>
+                <w:sz w:val="22"/>
+                <w:szCs w:val="22"/>
+                <w:lang w:bidi="en-US"/>
+              </w:rPr>
+              <w:t>A workshop on how to improve the inclusiveness of teaching strategies and address historical inequities in order to better serve students.</w:t>
+            </w:r>
+          </w:p>
+          <w:p>
+            <w:pPr>
+              <w:widowControl w:val="0"/>
+              <w:autoSpaceDE w:val="0"/>
+              <w:autoSpaceDN w:val="0"/>
+              <w:adjustRightInd w:val="0"/>
+              <w:rPr>
+                <w:rFonts w:ascii="Arial" w:hAnsi="Arial" w:cs="Arial"/>
+                <w:b/>
+                <w:bCs/>
+                <w:color w:val="000000"/>
+                <w:sz w:val="22"/>
+                <w:szCs w:val="22"/>
+                <w:lang w:bidi="en-US"/>
+              </w:rPr>
+            </w:pPr>
+          </w:p>
+          <w:p>
+            <w:pPr>
+              <w:widowControl w:val="0"/>
+              <w:autoSpaceDE w:val="0"/>
+              <w:autoSpaceDN w:val="0"/>
+              <w:adjustRightInd w:val="0"/>
+              <w:rPr>
+                <w:rFonts w:ascii="Arial" w:hAnsi="Arial" w:cs="Arial"/>
+                <w:b/>
+                <w:bCs/>
+                <w:color w:val="000000"/>
+                <w:sz w:val="22"/>
+                <w:szCs w:val="22"/>
+                <w:lang w:bidi="en-US"/>
+              </w:rPr>
+            </w:pPr>
+            <w:r>
+              <w:rPr>
+                <w:rFonts w:ascii="Arial" w:hAnsi="Arial" w:cs="Arial"/>
+                <w:b/>
+                <w:bCs/>
+                <w:color w:val="000000"/>
+                <w:sz w:val="22"/>
+                <w:szCs w:val="22"/>
+                <w:lang w:bidi="en-US"/>
+              </w:rPr>
               <w:t>Name</w:t>
             </w:r>
             <w:r>
@@ -8357,18 +10172,18 @@
                 <w:szCs w:val="22"/>
                 <w:lang w:bidi="en-US"/>
               </w:rPr>
-              <w:t xml:space="preserve">: </w:t>
-            </w:r>
-            <w:r>
-              <w:rPr>
-                <w:rFonts w:ascii="Arial" w:hAnsi="Arial" w:cs="Arial"/>
-                <w:bCs/>
-                <w:color w:val="000000"/>
-                <w:sz w:val="22"/>
-                <w:szCs w:val="22"/>
-                <w:lang w:bidi="en-US"/>
-              </w:rPr>
-              <w:t>QCBS R Markdown Workshop (March 5, 2019)</w:t>
+              <w:t xml:space="preserve">: Quebec Centre for Biodiversity Science </w:t>
+            </w:r>
+            <w:r>
+              <w:rPr>
+                <w:rFonts w:ascii="Arial" w:hAnsi="Arial" w:cs="Arial"/>
+                <w:bCs/>
+                <w:color w:val="000000"/>
+                <w:sz w:val="22"/>
+                <w:szCs w:val="22"/>
+                <w:lang w:bidi="en-US"/>
+              </w:rPr>
+              <w:t>Data Visualization Workshop (Spring 2016)</w:t>
             </w:r>
           </w:p>
           <w:p>
@@ -8407,6 +10222,367 @@
                 <w:szCs w:val="22"/>
                 <w:lang w:bidi="en-US"/>
               </w:rPr>
+              <w:t xml:space="preserve">Gault Nature Reserve, </w:t>
+            </w:r>
+            <w:r>
+              <w:rPr>
+                <w:rFonts w:ascii="Arial" w:hAnsi="Arial" w:cs="Arial"/>
+                <w:bCs/>
+                <w:color w:val="000000"/>
+                <w:sz w:val="22"/>
+                <w:szCs w:val="22"/>
+                <w:lang w:bidi="en-US"/>
+              </w:rPr>
+              <w:t xml:space="preserve">McGill University </w:t>
+            </w:r>
+          </w:p>
+          <w:p>
+            <w:pPr>
+              <w:widowControl w:val="0"/>
+              <w:autoSpaceDE w:val="0"/>
+              <w:autoSpaceDN w:val="0"/>
+              <w:adjustRightInd w:val="0"/>
+              <w:rPr>
+                <w:rFonts w:ascii="Arial" w:hAnsi="Arial" w:cs="Arial"/>
+                <w:bCs/>
+                <w:color w:val="000000"/>
+                <w:sz w:val="22"/>
+                <w:szCs w:val="22"/>
+                <w:lang w:bidi="en-US"/>
+              </w:rPr>
+            </w:pPr>
+            <w:r>
+              <w:rPr>
+                <w:rFonts w:ascii="Arial" w:hAnsi="Arial" w:cs="Arial"/>
+                <w:b/>
+                <w:bCs/>
+                <w:color w:val="000000"/>
+                <w:sz w:val="22"/>
+                <w:szCs w:val="22"/>
+                <w:lang w:bidi="en-US"/>
+              </w:rPr>
+              <w:t xml:space="preserve">Description: </w:t>
+            </w:r>
+            <w:r>
+              <w:rPr>
+                <w:rFonts w:ascii="Arial" w:hAnsi="Arial" w:cs="Arial"/>
+                <w:bCs/>
+                <w:color w:val="000000"/>
+                <w:sz w:val="22"/>
+                <w:szCs w:val="22"/>
+                <w:lang w:bidi="en-US"/>
+              </w:rPr>
+              <w:t>A weekend workshop on data visualization. Topics covered included Inkscape, R plotting packages, and heuristics for strong visualizations.</w:t>
+            </w:r>
+          </w:p>
+          <w:p>
+            <w:pPr>
+              <w:widowControl w:val="0"/>
+              <w:autoSpaceDE w:val="0"/>
+              <w:autoSpaceDN w:val="0"/>
+              <w:adjustRightInd w:val="0"/>
+              <w:rPr>
+                <w:rFonts w:ascii="Arial" w:hAnsi="Arial" w:cs="Arial"/>
+                <w:b/>
+                <w:bCs/>
+                <w:color w:val="000000"/>
+                <w:sz w:val="22"/>
+                <w:szCs w:val="22"/>
+                <w:lang w:bidi="en-US"/>
+              </w:rPr>
+            </w:pPr>
+          </w:p>
+          <w:p>
+            <w:pPr>
+              <w:widowControl w:val="0"/>
+              <w:autoSpaceDE w:val="0"/>
+              <w:autoSpaceDN w:val="0"/>
+              <w:adjustRightInd w:val="0"/>
+              <w:rPr>
+                <w:rFonts w:ascii="Arial" w:hAnsi="Arial" w:cs="Arial"/>
+                <w:b/>
+                <w:bCs/>
+                <w:color w:val="000000"/>
+                <w:sz w:val="22"/>
+                <w:szCs w:val="22"/>
+                <w:lang w:bidi="en-US"/>
+              </w:rPr>
+            </w:pPr>
+            <w:r>
+              <w:rPr>
+                <w:rFonts w:ascii="Arial" w:hAnsi="Arial" w:cs="Arial"/>
+                <w:b/>
+                <w:bCs/>
+                <w:color w:val="000000"/>
+                <w:sz w:val="22"/>
+                <w:szCs w:val="22"/>
+                <w:lang w:bidi="en-US"/>
+              </w:rPr>
+              <w:t>Name</w:t>
+            </w:r>
+            <w:r>
+              <w:rPr>
+                <w:rFonts w:ascii="Arial" w:hAnsi="Arial" w:cs="Arial"/>
+                <w:bCs/>
+                <w:color w:val="000000"/>
+                <w:sz w:val="22"/>
+                <w:szCs w:val="22"/>
+                <w:lang w:bidi="en-US"/>
+              </w:rPr>
+              <w:t>: Quebec Centre for Biodiversity Science Intensive Course</w:t>
+            </w:r>
+            <w:r>
+              <w:rPr>
+                <w:rFonts w:ascii="Arial" w:hAnsi="Arial" w:cs="Arial"/>
+                <w:bCs/>
+                <w:color w:val="000000"/>
+                <w:sz w:val="22"/>
+                <w:szCs w:val="22"/>
+                <w:lang w:bidi="en-US"/>
+              </w:rPr>
+              <w:t xml:space="preserve"> (Fall 2015)</w:t>
+            </w:r>
+          </w:p>
+          <w:p>
+            <w:pPr>
+              <w:widowControl w:val="0"/>
+              <w:autoSpaceDE w:val="0"/>
+              <w:autoSpaceDN w:val="0"/>
+              <w:adjustRightInd w:val="0"/>
+              <w:rPr>
+                <w:rFonts w:ascii="Arial" w:hAnsi="Arial" w:cs="Arial"/>
+                <w:bCs/>
+                <w:color w:val="000000"/>
+                <w:sz w:val="22"/>
+                <w:szCs w:val="22"/>
+                <w:lang w:bidi="en-US"/>
+              </w:rPr>
+            </w:pPr>
+            <w:r>
+              <w:rPr>
+                <w:rFonts w:ascii="Arial" w:hAnsi="Arial" w:cs="Arial"/>
+                <w:b/>
+                <w:bCs/>
+                <w:color w:val="000000"/>
+                <w:sz w:val="22"/>
+                <w:szCs w:val="22"/>
+                <w:lang w:bidi="en-US"/>
+              </w:rPr>
+              <w:t xml:space="preserve">Location: </w:t>
+            </w:r>
+            <w:r>
+              <w:rPr>
+                <w:rFonts w:ascii="Arial" w:hAnsi="Arial" w:cs="Arial"/>
+                <w:bCs/>
+                <w:color w:val="000000"/>
+                <w:sz w:val="22"/>
+                <w:szCs w:val="22"/>
+                <w:lang w:bidi="en-US"/>
+              </w:rPr>
+              <w:t xml:space="preserve">Gault Nature Reserve, </w:t>
+            </w:r>
+            <w:r>
+              <w:rPr>
+                <w:rFonts w:ascii="Arial" w:hAnsi="Arial" w:cs="Arial"/>
+                <w:bCs/>
+                <w:color w:val="000000"/>
+                <w:sz w:val="22"/>
+                <w:szCs w:val="22"/>
+                <w:lang w:bidi="en-US"/>
+              </w:rPr>
+              <w:t xml:space="preserve">McGill University </w:t>
+            </w:r>
+          </w:p>
+          <w:p>
+            <w:pPr>
+              <w:widowControl w:val="0"/>
+              <w:autoSpaceDE w:val="0"/>
+              <w:autoSpaceDN w:val="0"/>
+              <w:adjustRightInd w:val="0"/>
+              <w:rPr>
+                <w:rFonts w:ascii="Arial" w:hAnsi="Arial" w:cs="Arial"/>
+                <w:bCs/>
+                <w:color w:val="000000"/>
+                <w:sz w:val="22"/>
+                <w:szCs w:val="22"/>
+                <w:lang w:bidi="en-US"/>
+              </w:rPr>
+            </w:pPr>
+            <w:r>
+              <w:rPr>
+                <w:rFonts w:ascii="Arial" w:hAnsi="Arial" w:cs="Arial"/>
+                <w:b/>
+                <w:bCs/>
+                <w:color w:val="000000"/>
+                <w:sz w:val="22"/>
+                <w:szCs w:val="22"/>
+                <w:lang w:bidi="en-US"/>
+              </w:rPr>
+              <w:t xml:space="preserve">Description: </w:t>
+            </w:r>
+            <w:r>
+              <w:rPr>
+                <w:rFonts w:ascii="Arial" w:hAnsi="Arial" w:cs="Arial"/>
+                <w:bCs/>
+                <w:color w:val="000000"/>
+                <w:sz w:val="22"/>
+                <w:szCs w:val="22"/>
+                <w:lang w:bidi="en-US"/>
+              </w:rPr>
+              <w:t>A two-week graduate course covering recent advanced topics across fields of biodiversity science. Topics covered included species distribution models, phylogenetic analyses, taxonomic identification, valuation of ecosystem services, collaboration with indigenous peoples.</w:t>
+            </w:r>
+          </w:p>
+          <w:p>
+            <w:pPr>
+              <w:widowControl w:val="0"/>
+              <w:autoSpaceDE w:val="0"/>
+              <w:autoSpaceDN w:val="0"/>
+              <w:adjustRightInd w:val="0"/>
+              <w:rPr>
+                <w:rFonts w:ascii="Arial" w:hAnsi="Arial" w:cs="Arial"/>
+                <w:b/>
+                <w:bCs/>
+                <w:color w:val="000000"/>
+                <w:sz w:val="22"/>
+                <w:szCs w:val="22"/>
+                <w:lang w:bidi="en-US"/>
+              </w:rPr>
+            </w:pPr>
+          </w:p>
+          <w:p>
+            <w:pPr>
+              <w:widowControl w:val="0"/>
+              <w:autoSpaceDE w:val="0"/>
+              <w:autoSpaceDN w:val="0"/>
+              <w:adjustRightInd w:val="0"/>
+              <w:rPr>
+                <w:rFonts w:ascii="Arial" w:hAnsi="Arial" w:cs="Arial"/>
+                <w:b/>
+                <w:bCs/>
+                <w:color w:val="000000"/>
+                <w:sz w:val="22"/>
+                <w:szCs w:val="22"/>
+                <w:lang w:bidi="en-US"/>
+              </w:rPr>
+            </w:pPr>
+            <w:r>
+              <w:rPr>
+                <w:rFonts w:ascii="Arial" w:hAnsi="Arial" w:cs="Arial"/>
+                <w:b/>
+                <w:bCs/>
+                <w:color w:val="000000"/>
+                <w:sz w:val="22"/>
+                <w:szCs w:val="22"/>
+                <w:lang w:bidi="en-US"/>
+              </w:rPr>
+              <w:t xml:space="preserve">Name: </w:t>
+            </w:r>
+            <w:r>
+              <w:rPr>
+                <w:rFonts w:ascii="Arial" w:hAnsi="Arial" w:cs="Arial"/>
+                <w:bCs/>
+                <w:color w:val="000000"/>
+                <w:sz w:val="22"/>
+                <w:szCs w:val="22"/>
+                <w:lang w:bidi="en-US"/>
+              </w:rPr>
+              <w:t xml:space="preserve">QCBS </w:t>
+            </w:r>
+            <w:proofErr w:type="spellStart"/>
+            <w:r>
+              <w:rPr>
+                <w:rFonts w:ascii="Arial" w:hAnsi="Arial" w:cs="Arial"/>
+                <w:bCs/>
+                <w:color w:val="000000"/>
+                <w:sz w:val="22"/>
+                <w:szCs w:val="22"/>
+                <w:lang w:bidi="en-US"/>
+              </w:rPr>
+              <w:t>Geostatistics</w:t>
+            </w:r>
+            <w:proofErr w:type="spellEnd"/>
+            <w:r>
+              <w:rPr>
+                <w:rFonts w:ascii="Arial" w:hAnsi="Arial" w:cs="Arial"/>
+                <w:bCs/>
+                <w:color w:val="000000"/>
+                <w:sz w:val="22"/>
+                <w:szCs w:val="22"/>
+                <w:lang w:bidi="en-US"/>
+              </w:rPr>
+              <w:t xml:space="preserve"> Workshop</w:t>
+            </w:r>
+            <w:r>
+              <w:rPr>
+                <w:rFonts w:ascii="Arial" w:hAnsi="Arial" w:cs="Arial"/>
+                <w:bCs/>
+                <w:color w:val="000000"/>
+                <w:sz w:val="22"/>
+                <w:szCs w:val="22"/>
+                <w:lang w:bidi="en-US"/>
+              </w:rPr>
+              <w:t xml:space="preserve"> (Fall 2015)</w:t>
+            </w:r>
+          </w:p>
+          <w:p>
+            <w:pPr>
+              <w:widowControl w:val="0"/>
+              <w:autoSpaceDE w:val="0"/>
+              <w:autoSpaceDN w:val="0"/>
+              <w:adjustRightInd w:val="0"/>
+              <w:rPr>
+                <w:rFonts w:ascii="Arial" w:hAnsi="Arial" w:cs="Arial"/>
+                <w:bCs/>
+                <w:color w:val="000000"/>
+                <w:sz w:val="22"/>
+                <w:szCs w:val="22"/>
+                <w:lang w:bidi="en-US"/>
+              </w:rPr>
+            </w:pPr>
+            <w:r>
+              <w:rPr>
+                <w:rFonts w:ascii="Arial" w:hAnsi="Arial" w:cs="Arial"/>
+                <w:b/>
+                <w:bCs/>
+                <w:color w:val="000000"/>
+                <w:sz w:val="22"/>
+                <w:szCs w:val="22"/>
+                <w:lang w:bidi="en-US"/>
+              </w:rPr>
+              <w:t xml:space="preserve">Location: </w:t>
+            </w:r>
+            <w:r>
+              <w:rPr>
+                <w:rFonts w:ascii="Arial" w:hAnsi="Arial" w:cs="Arial"/>
+                <w:bCs/>
+                <w:color w:val="000000"/>
+                <w:sz w:val="22"/>
+                <w:szCs w:val="22"/>
+                <w:lang w:bidi="en-US"/>
+              </w:rPr>
+              <w:t>Quebec Centre for Biodiversity Science,</w:t>
+            </w:r>
+            <w:r>
+              <w:rPr>
+                <w:rFonts w:ascii="Arial" w:hAnsi="Arial" w:cs="Arial"/>
+                <w:b/>
+                <w:bCs/>
+                <w:color w:val="000000"/>
+                <w:sz w:val="22"/>
+                <w:szCs w:val="22"/>
+                <w:lang w:bidi="en-US"/>
+              </w:rPr>
+              <w:t xml:space="preserve"> </w:t>
+            </w:r>
+            <w:r>
+              <w:rPr>
+                <w:rFonts w:ascii="Arial" w:hAnsi="Arial" w:cs="Arial"/>
+                <w:bCs/>
+                <w:color w:val="000000"/>
+                <w:sz w:val="22"/>
+                <w:szCs w:val="22"/>
+                <w:lang w:bidi="en-US"/>
+              </w:rPr>
               <w:t>McGill University</w:t>
             </w:r>
           </w:p>
@@ -8429,6 +10605,7 @@
               <w:rPr>
                 <w:rFonts w:ascii="Arial" w:hAnsi="Arial" w:cs="Arial"/>
                 <w:b/>
+                <w:bCs/>
                 <w:color w:val="000000"/>
                 <w:sz w:val="22"/>
                 <w:szCs w:val="22"/>
@@ -8445,29 +10622,7 @@
                 <w:szCs w:val="22"/>
                 <w:lang w:bidi="en-US"/>
               </w:rPr>
-              <w:t>One-day workshop discussi</w:t>
-            </w:r>
-            <w:r>
-              <w:rPr>
-                <w:rFonts w:ascii="Arial" w:hAnsi="Arial" w:cs="Arial"/>
-                <w:bCs/>
-                <w:color w:val="000000"/>
-                <w:sz w:val="22"/>
-                <w:szCs w:val="22"/>
-                <w:lang w:bidi="en-US"/>
-              </w:rPr>
-              <w:t>ng</w:t>
-            </w:r>
-            <w:r>
-              <w:rPr>
-                <w:rFonts w:ascii="Arial" w:hAnsi="Arial" w:cs="Arial"/>
-                <w:bCs/>
-                <w:color w:val="000000"/>
-                <w:sz w:val="22"/>
-                <w:szCs w:val="22"/>
-                <w:lang w:bidi="en-US"/>
-              </w:rPr>
-              <w:t xml:space="preserve"> markdown languages, with a focus on R integration with </w:t>
+              <w:t xml:space="preserve">An introductory workshop covering geostatistical methods. Topics covered included kriging, raster work in R, variograms and </w:t>
             </w:r>
             <w:proofErr w:type="spellStart"/>
             <w:r>
@@ -8479,7 +10634,7 @@
                 <w:szCs w:val="22"/>
                 <w:lang w:bidi="en-US"/>
               </w:rPr>
-              <w:t>Rmarkdown</w:t>
+              <w:t>semivariograms</w:t>
             </w:r>
             <w:proofErr w:type="spellEnd"/>
             <w:r>
@@ -8491,1345 +10646,6 @@
                 <w:szCs w:val="22"/>
                 <w:lang w:bidi="en-US"/>
               </w:rPr>
-              <w:t xml:space="preserve">, </w:t>
-            </w:r>
-            <w:proofErr w:type="spellStart"/>
-            <w:r>
-              <w:rPr>
-                <w:rFonts w:ascii="Arial" w:hAnsi="Arial" w:cs="Arial"/>
-                <w:bCs/>
-                <w:color w:val="000000"/>
-                <w:sz w:val="22"/>
-                <w:szCs w:val="22"/>
-                <w:lang w:bidi="en-US"/>
-              </w:rPr>
-              <w:t>knitr</w:t>
-            </w:r>
-            <w:proofErr w:type="spellEnd"/>
-            <w:r>
-              <w:rPr>
-                <w:rFonts w:ascii="Arial" w:hAnsi="Arial" w:cs="Arial"/>
-                <w:bCs/>
-                <w:color w:val="000000"/>
-                <w:sz w:val="22"/>
-                <w:szCs w:val="22"/>
-                <w:lang w:bidi="en-US"/>
-              </w:rPr>
-              <w:t>, and web integration through shiny.</w:t>
-            </w:r>
-          </w:p>
-          <w:p>
-            <w:pPr>
-              <w:widowControl w:val="0"/>
-              <w:autoSpaceDE w:val="0"/>
-              <w:autoSpaceDN w:val="0"/>
-              <w:adjustRightInd w:val="0"/>
-              <w:rPr>
-                <w:rFonts w:ascii="Arial" w:hAnsi="Arial" w:cs="Arial"/>
-                <w:b/>
-                <w:bCs/>
-                <w:color w:val="000000"/>
-                <w:sz w:val="22"/>
-                <w:szCs w:val="22"/>
-                <w:lang w:bidi="en-US"/>
-              </w:rPr>
-            </w:pPr>
-          </w:p>
-          <w:p>
-            <w:pPr>
-              <w:widowControl w:val="0"/>
-              <w:autoSpaceDE w:val="0"/>
-              <w:autoSpaceDN w:val="0"/>
-              <w:adjustRightInd w:val="0"/>
-              <w:rPr>
-                <w:rFonts w:ascii="Arial" w:hAnsi="Arial" w:cs="Arial"/>
-                <w:bCs/>
-                <w:color w:val="000000"/>
-                <w:sz w:val="22"/>
-                <w:szCs w:val="22"/>
-                <w:lang w:bidi="en-US"/>
-              </w:rPr>
-            </w:pPr>
-            <w:r>
-              <w:rPr>
-                <w:rFonts w:ascii="Arial" w:hAnsi="Arial" w:cs="Arial"/>
-                <w:b/>
-                <w:bCs/>
-                <w:color w:val="000000"/>
-                <w:sz w:val="22"/>
-                <w:szCs w:val="22"/>
-                <w:lang w:bidi="en-US"/>
-              </w:rPr>
-              <w:t xml:space="preserve">Name: </w:t>
-            </w:r>
-            <w:r>
-              <w:rPr>
-                <w:rFonts w:ascii="Arial" w:hAnsi="Arial" w:cs="Arial"/>
-                <w:bCs/>
-                <w:color w:val="000000"/>
-                <w:sz w:val="22"/>
-                <w:szCs w:val="22"/>
-                <w:lang w:bidi="en-US"/>
-              </w:rPr>
-              <w:t xml:space="preserve">McGill Conservation, Ecology, Evolution, and </w:t>
-            </w:r>
-            <w:proofErr w:type="spellStart"/>
-            <w:r>
-              <w:rPr>
-                <w:rFonts w:ascii="Arial" w:hAnsi="Arial" w:cs="Arial"/>
-                <w:bCs/>
-                <w:color w:val="000000"/>
-                <w:sz w:val="22"/>
-                <w:szCs w:val="22"/>
-                <w:lang w:bidi="en-US"/>
-              </w:rPr>
-              <w:t>Behaviour</w:t>
-            </w:r>
-            <w:proofErr w:type="spellEnd"/>
-            <w:r>
-              <w:rPr>
-                <w:rFonts w:ascii="Arial" w:hAnsi="Arial" w:cs="Arial"/>
-                <w:bCs/>
-                <w:color w:val="000000"/>
-                <w:sz w:val="22"/>
-                <w:szCs w:val="22"/>
-                <w:lang w:bidi="en-US"/>
-              </w:rPr>
-              <w:t xml:space="preserve"> Discussion Group</w:t>
-            </w:r>
-          </w:p>
-          <w:p>
-            <w:pPr>
-              <w:widowControl w:val="0"/>
-              <w:autoSpaceDE w:val="0"/>
-              <w:autoSpaceDN w:val="0"/>
-              <w:adjustRightInd w:val="0"/>
-              <w:rPr>
-                <w:rFonts w:ascii="Arial" w:hAnsi="Arial" w:cs="Arial"/>
-                <w:bCs/>
-                <w:color w:val="000000"/>
-                <w:sz w:val="22"/>
-                <w:szCs w:val="22"/>
-                <w:lang w:bidi="en-US"/>
-              </w:rPr>
-            </w:pPr>
-            <w:r>
-              <w:rPr>
-                <w:rFonts w:ascii="Arial" w:hAnsi="Arial" w:cs="Arial"/>
-                <w:b/>
-                <w:bCs/>
-                <w:color w:val="000000"/>
-                <w:sz w:val="22"/>
-                <w:szCs w:val="22"/>
-                <w:lang w:bidi="en-US"/>
-              </w:rPr>
-              <w:t xml:space="preserve">Location: </w:t>
-            </w:r>
-            <w:r>
-              <w:rPr>
-                <w:rFonts w:ascii="Arial" w:hAnsi="Arial" w:cs="Arial"/>
-                <w:bCs/>
-                <w:color w:val="000000"/>
-                <w:sz w:val="22"/>
-                <w:szCs w:val="22"/>
-                <w:lang w:bidi="en-US"/>
-              </w:rPr>
-              <w:t>McGill University</w:t>
-            </w:r>
-          </w:p>
-          <w:p>
-            <w:pPr>
-              <w:widowControl w:val="0"/>
-              <w:autoSpaceDE w:val="0"/>
-              <w:autoSpaceDN w:val="0"/>
-              <w:adjustRightInd w:val="0"/>
-              <w:rPr>
-                <w:rFonts w:ascii="Arial" w:hAnsi="Arial" w:cs="Arial"/>
-                <w:bCs/>
-                <w:color w:val="000000"/>
-                <w:sz w:val="22"/>
-                <w:szCs w:val="22"/>
-                <w:lang w:bidi="en-US"/>
-              </w:rPr>
-            </w:pPr>
-            <w:r>
-              <w:rPr>
-                <w:rFonts w:ascii="Arial" w:hAnsi="Arial" w:cs="Arial"/>
-                <w:b/>
-                <w:bCs/>
-                <w:color w:val="000000"/>
-                <w:sz w:val="22"/>
-                <w:szCs w:val="22"/>
-                <w:lang w:bidi="en-US"/>
-              </w:rPr>
-              <w:t xml:space="preserve">Description: </w:t>
-            </w:r>
-            <w:r>
-              <w:rPr>
-                <w:rFonts w:ascii="Arial" w:hAnsi="Arial" w:cs="Arial"/>
-                <w:bCs/>
-                <w:color w:val="000000"/>
-                <w:sz w:val="22"/>
-                <w:szCs w:val="22"/>
-                <w:lang w:bidi="en-US"/>
-              </w:rPr>
-              <w:t>A weekly journal club where faculty and graduate students meet to discuss recent papers in allied fields.</w:t>
-            </w:r>
-          </w:p>
-          <w:p>
-            <w:pPr>
-              <w:widowControl w:val="0"/>
-              <w:autoSpaceDE w:val="0"/>
-              <w:autoSpaceDN w:val="0"/>
-              <w:adjustRightInd w:val="0"/>
-              <w:rPr>
-                <w:rFonts w:ascii="Arial" w:hAnsi="Arial" w:cs="Arial"/>
-                <w:b/>
-                <w:bCs/>
-                <w:color w:val="000000"/>
-                <w:sz w:val="22"/>
-                <w:szCs w:val="22"/>
-                <w:lang w:bidi="en-US"/>
-              </w:rPr>
-            </w:pPr>
-          </w:p>
-          <w:p>
-            <w:pPr>
-              <w:widowControl w:val="0"/>
-              <w:autoSpaceDE w:val="0"/>
-              <w:autoSpaceDN w:val="0"/>
-              <w:adjustRightInd w:val="0"/>
-              <w:rPr>
-                <w:rFonts w:ascii="Arial" w:hAnsi="Arial" w:cs="Arial"/>
-                <w:bCs/>
-                <w:color w:val="000000"/>
-                <w:sz w:val="22"/>
-                <w:szCs w:val="22"/>
-                <w:lang w:bidi="en-US"/>
-              </w:rPr>
-            </w:pPr>
-            <w:r>
-              <w:rPr>
-                <w:rFonts w:ascii="Arial" w:hAnsi="Arial" w:cs="Arial"/>
-                <w:b/>
-                <w:bCs/>
-                <w:color w:val="000000"/>
-                <w:sz w:val="22"/>
-                <w:szCs w:val="22"/>
-                <w:lang w:bidi="en-US"/>
-              </w:rPr>
-              <w:t xml:space="preserve">Name: </w:t>
-            </w:r>
-            <w:r>
-              <w:rPr>
-                <w:rFonts w:ascii="Arial" w:hAnsi="Arial" w:cs="Arial"/>
-                <w:bCs/>
-                <w:color w:val="000000"/>
-                <w:sz w:val="22"/>
-                <w:szCs w:val="22"/>
-                <w:lang w:bidi="en-US"/>
-              </w:rPr>
-              <w:t>McGill Organismal Seminar Series</w:t>
-            </w:r>
-          </w:p>
-          <w:p>
-            <w:pPr>
-              <w:widowControl w:val="0"/>
-              <w:autoSpaceDE w:val="0"/>
-              <w:autoSpaceDN w:val="0"/>
-              <w:adjustRightInd w:val="0"/>
-              <w:rPr>
-                <w:rFonts w:ascii="Arial" w:hAnsi="Arial" w:cs="Arial"/>
-                <w:bCs/>
-                <w:color w:val="000000"/>
-                <w:sz w:val="22"/>
-                <w:szCs w:val="22"/>
-                <w:lang w:bidi="en-US"/>
-              </w:rPr>
-            </w:pPr>
-            <w:r>
-              <w:rPr>
-                <w:rFonts w:ascii="Arial" w:hAnsi="Arial" w:cs="Arial"/>
-                <w:b/>
-                <w:bCs/>
-                <w:color w:val="000000"/>
-                <w:sz w:val="22"/>
-                <w:szCs w:val="22"/>
-                <w:lang w:bidi="en-US"/>
-              </w:rPr>
-              <w:t>Location:</w:t>
-            </w:r>
-            <w:r>
-              <w:rPr>
-                <w:rFonts w:ascii="Arial" w:hAnsi="Arial" w:cs="Arial"/>
-                <w:bCs/>
-                <w:color w:val="000000"/>
-                <w:sz w:val="22"/>
-                <w:szCs w:val="22"/>
-                <w:lang w:bidi="en-US"/>
-              </w:rPr>
-              <w:t xml:space="preserve"> McGill University</w:t>
-            </w:r>
-          </w:p>
-          <w:p>
-            <w:pPr>
-              <w:widowControl w:val="0"/>
-              <w:autoSpaceDE w:val="0"/>
-              <w:autoSpaceDN w:val="0"/>
-              <w:adjustRightInd w:val="0"/>
-              <w:rPr>
-                <w:rFonts w:ascii="Arial" w:hAnsi="Arial" w:cs="Arial"/>
-                <w:bCs/>
-                <w:color w:val="000000"/>
-                <w:sz w:val="22"/>
-                <w:szCs w:val="22"/>
-                <w:lang w:bidi="en-US"/>
-              </w:rPr>
-            </w:pPr>
-            <w:r>
-              <w:rPr>
-                <w:rFonts w:ascii="Arial" w:hAnsi="Arial" w:cs="Arial"/>
-                <w:b/>
-                <w:bCs/>
-                <w:color w:val="000000"/>
-                <w:sz w:val="22"/>
-                <w:szCs w:val="22"/>
-                <w:lang w:bidi="en-US"/>
-              </w:rPr>
-              <w:t>Description:</w:t>
-            </w:r>
-            <w:r>
-              <w:rPr>
-                <w:rFonts w:ascii="Arial" w:hAnsi="Arial" w:cs="Arial"/>
-                <w:b/>
-                <w:bCs/>
-                <w:color w:val="000000"/>
-                <w:sz w:val="22"/>
-                <w:szCs w:val="22"/>
-                <w:lang w:bidi="en-US"/>
-              </w:rPr>
-              <w:t xml:space="preserve"> </w:t>
-            </w:r>
-            <w:r>
-              <w:rPr>
-                <w:rFonts w:ascii="Arial" w:hAnsi="Arial" w:cs="Arial"/>
-                <w:bCs/>
-                <w:color w:val="000000"/>
-                <w:sz w:val="22"/>
-                <w:szCs w:val="22"/>
-                <w:lang w:bidi="en-US"/>
-              </w:rPr>
-              <w:t>A weekly departmental seminar series for organismal biology researchers where visiting researchers give presentations.</w:t>
-            </w:r>
-          </w:p>
-          <w:p>
-            <w:pPr>
-              <w:widowControl w:val="0"/>
-              <w:autoSpaceDE w:val="0"/>
-              <w:autoSpaceDN w:val="0"/>
-              <w:adjustRightInd w:val="0"/>
-              <w:rPr>
-                <w:rFonts w:ascii="Arial" w:hAnsi="Arial" w:cs="Arial"/>
-                <w:b/>
-                <w:bCs/>
-                <w:color w:val="000000"/>
-                <w:sz w:val="22"/>
-                <w:szCs w:val="22"/>
-                <w:lang w:bidi="en-US"/>
-              </w:rPr>
-            </w:pPr>
-          </w:p>
-          <w:p>
-            <w:pPr>
-              <w:widowControl w:val="0"/>
-              <w:autoSpaceDE w:val="0"/>
-              <w:autoSpaceDN w:val="0"/>
-              <w:adjustRightInd w:val="0"/>
-              <w:rPr>
-                <w:rFonts w:ascii="Arial" w:hAnsi="Arial" w:cs="Arial"/>
-                <w:bCs/>
-                <w:color w:val="000000"/>
-                <w:sz w:val="22"/>
-                <w:szCs w:val="22"/>
-                <w:lang w:bidi="en-US"/>
-              </w:rPr>
-            </w:pPr>
-            <w:r>
-              <w:rPr>
-                <w:rFonts w:ascii="Arial" w:hAnsi="Arial" w:cs="Arial"/>
-                <w:b/>
-                <w:bCs/>
-                <w:color w:val="000000"/>
-                <w:sz w:val="22"/>
-                <w:szCs w:val="22"/>
-                <w:lang w:bidi="en-US"/>
-              </w:rPr>
-              <w:t xml:space="preserve">Name: </w:t>
-            </w:r>
-            <w:r>
-              <w:rPr>
-                <w:rFonts w:ascii="Arial" w:hAnsi="Arial" w:cs="Arial"/>
-                <w:bCs/>
-                <w:color w:val="000000"/>
-                <w:sz w:val="22"/>
-                <w:szCs w:val="22"/>
-                <w:lang w:bidi="en-US"/>
-              </w:rPr>
-              <w:t xml:space="preserve">Joint </w:t>
-            </w:r>
-            <w:proofErr w:type="spellStart"/>
-            <w:r>
-              <w:rPr>
-                <w:rFonts w:ascii="Arial" w:hAnsi="Arial" w:cs="Arial"/>
-                <w:color w:val="000000"/>
-                <w:sz w:val="22"/>
-                <w:szCs w:val="22"/>
-              </w:rPr>
-              <w:t>NIMBioS</w:t>
-            </w:r>
-            <w:proofErr w:type="spellEnd"/>
-            <w:r>
-              <w:rPr>
-                <w:rFonts w:ascii="Arial" w:hAnsi="Arial" w:cs="Arial"/>
-                <w:color w:val="000000"/>
-                <w:sz w:val="22"/>
-                <w:szCs w:val="22"/>
-              </w:rPr>
-              <w:t>-MBI-CAMBAM Summer School (Summer 2017)</w:t>
-            </w:r>
-          </w:p>
-          <w:p>
-            <w:pPr>
-              <w:widowControl w:val="0"/>
-              <w:autoSpaceDE w:val="0"/>
-              <w:autoSpaceDN w:val="0"/>
-              <w:adjustRightInd w:val="0"/>
-              <w:rPr>
-                <w:rFonts w:ascii="Arial" w:hAnsi="Arial" w:cs="Arial"/>
-                <w:bCs/>
-                <w:color w:val="000000"/>
-                <w:sz w:val="22"/>
-                <w:szCs w:val="22"/>
-                <w:lang w:bidi="en-US"/>
-              </w:rPr>
-            </w:pPr>
-            <w:r>
-              <w:rPr>
-                <w:rFonts w:ascii="Arial" w:hAnsi="Arial" w:cs="Arial"/>
-                <w:b/>
-                <w:bCs/>
-                <w:color w:val="000000"/>
-                <w:sz w:val="22"/>
-                <w:szCs w:val="22"/>
-                <w:lang w:bidi="en-US"/>
-              </w:rPr>
-              <w:t xml:space="preserve">Location: </w:t>
-            </w:r>
-            <w:r>
-              <w:rPr>
-                <w:rFonts w:ascii="Arial" w:hAnsi="Arial" w:cs="Arial"/>
-                <w:bCs/>
-                <w:color w:val="000000"/>
-                <w:sz w:val="22"/>
-                <w:szCs w:val="22"/>
-                <w:lang w:bidi="en-US"/>
-              </w:rPr>
-              <w:t>University of Tennessee, Knoxville</w:t>
-            </w:r>
-          </w:p>
-          <w:p>
-            <w:pPr>
-              <w:widowControl w:val="0"/>
-              <w:autoSpaceDE w:val="0"/>
-              <w:autoSpaceDN w:val="0"/>
-              <w:adjustRightInd w:val="0"/>
-              <w:rPr>
-                <w:rFonts w:ascii="Arial" w:hAnsi="Arial" w:cs="Arial"/>
-                <w:bCs/>
-                <w:color w:val="000000"/>
-                <w:sz w:val="22"/>
-                <w:szCs w:val="22"/>
-                <w:lang w:bidi="en-US"/>
-              </w:rPr>
-            </w:pPr>
-            <w:r>
-              <w:rPr>
-                <w:rFonts w:ascii="Arial" w:hAnsi="Arial" w:cs="Arial"/>
-                <w:b/>
-                <w:bCs/>
-                <w:color w:val="000000"/>
-                <w:sz w:val="22"/>
-                <w:szCs w:val="22"/>
-                <w:lang w:bidi="en-US"/>
-              </w:rPr>
-              <w:t xml:space="preserve">Description: </w:t>
-            </w:r>
-            <w:r>
-              <w:rPr>
-                <w:rFonts w:ascii="Arial" w:hAnsi="Arial" w:cs="Arial"/>
-                <w:bCs/>
-                <w:color w:val="000000"/>
-                <w:sz w:val="22"/>
-                <w:szCs w:val="22"/>
-                <w:lang w:bidi="en-US"/>
-              </w:rPr>
-              <w:t>A quantitative biology/epidemiology workshop focusing on fitting models to biological data. Topics covered included state space models, parameter estimation, identifiability analyses, game theory, network theory.</w:t>
-            </w:r>
-          </w:p>
-          <w:p>
-            <w:pPr>
-              <w:widowControl w:val="0"/>
-              <w:autoSpaceDE w:val="0"/>
-              <w:autoSpaceDN w:val="0"/>
-              <w:adjustRightInd w:val="0"/>
-              <w:rPr>
-                <w:rFonts w:ascii="Arial" w:hAnsi="Arial" w:cs="Arial"/>
-                <w:bCs/>
-                <w:color w:val="000000"/>
-                <w:sz w:val="22"/>
-                <w:szCs w:val="22"/>
-                <w:lang w:bidi="en-US"/>
-              </w:rPr>
-            </w:pPr>
-          </w:p>
-          <w:p>
-            <w:pPr>
-              <w:widowControl w:val="0"/>
-              <w:autoSpaceDE w:val="0"/>
-              <w:autoSpaceDN w:val="0"/>
-              <w:adjustRightInd w:val="0"/>
-              <w:rPr>
-                <w:rFonts w:ascii="Arial" w:hAnsi="Arial" w:cs="Arial"/>
-                <w:b/>
-                <w:bCs/>
-                <w:color w:val="000000"/>
-                <w:sz w:val="22"/>
-                <w:szCs w:val="22"/>
-                <w:lang w:bidi="en-US"/>
-              </w:rPr>
-            </w:pPr>
-            <w:r>
-              <w:rPr>
-                <w:rFonts w:ascii="Arial" w:hAnsi="Arial" w:cs="Arial"/>
-                <w:b/>
-                <w:bCs/>
-                <w:color w:val="000000"/>
-                <w:sz w:val="22"/>
-                <w:szCs w:val="22"/>
-                <w:lang w:bidi="en-US"/>
-              </w:rPr>
-              <w:t>Name</w:t>
-            </w:r>
-            <w:r>
-              <w:rPr>
-                <w:rFonts w:ascii="Arial" w:hAnsi="Arial" w:cs="Arial"/>
-                <w:bCs/>
-                <w:color w:val="000000"/>
-                <w:sz w:val="22"/>
-                <w:szCs w:val="22"/>
-                <w:lang w:bidi="en-US"/>
-              </w:rPr>
-              <w:t xml:space="preserve">: </w:t>
-            </w:r>
-            <w:r>
-              <w:rPr>
-                <w:rFonts w:ascii="Arial" w:hAnsi="Arial" w:cs="Arial"/>
-                <w:bCs/>
-                <w:color w:val="000000"/>
-                <w:sz w:val="22"/>
-                <w:szCs w:val="22"/>
-                <w:lang w:bidi="en-US"/>
-              </w:rPr>
-              <w:t>MARXAN Decision Support Tool Workshop (March 7-8, 2018)</w:t>
-            </w:r>
-          </w:p>
-          <w:p>
-            <w:pPr>
-              <w:widowControl w:val="0"/>
-              <w:autoSpaceDE w:val="0"/>
-              <w:autoSpaceDN w:val="0"/>
-              <w:adjustRightInd w:val="0"/>
-              <w:rPr>
-                <w:rFonts w:ascii="Arial" w:hAnsi="Arial" w:cs="Arial"/>
-                <w:bCs/>
-                <w:color w:val="000000"/>
-                <w:sz w:val="22"/>
-                <w:szCs w:val="22"/>
-                <w:lang w:bidi="en-US"/>
-              </w:rPr>
-            </w:pPr>
-            <w:r>
-              <w:rPr>
-                <w:rFonts w:ascii="Arial" w:hAnsi="Arial" w:cs="Arial"/>
-                <w:b/>
-                <w:bCs/>
-                <w:color w:val="000000"/>
-                <w:sz w:val="22"/>
-                <w:szCs w:val="22"/>
-                <w:lang w:bidi="en-US"/>
-              </w:rPr>
-              <w:t xml:space="preserve">Location: </w:t>
-            </w:r>
-            <w:r>
-              <w:rPr>
-                <w:rFonts w:ascii="Arial" w:hAnsi="Arial" w:cs="Arial"/>
-                <w:bCs/>
-                <w:color w:val="000000"/>
-                <w:sz w:val="22"/>
-                <w:szCs w:val="22"/>
-                <w:lang w:bidi="en-US"/>
-              </w:rPr>
-              <w:t>University of Queensland</w:t>
-            </w:r>
-          </w:p>
-          <w:p>
-            <w:pPr>
-              <w:widowControl w:val="0"/>
-              <w:autoSpaceDE w:val="0"/>
-              <w:autoSpaceDN w:val="0"/>
-              <w:adjustRightInd w:val="0"/>
-              <w:rPr>
-                <w:rFonts w:ascii="Arial" w:hAnsi="Arial" w:cs="Arial"/>
-                <w:bCs/>
-                <w:color w:val="000000"/>
-                <w:sz w:val="22"/>
-                <w:szCs w:val="22"/>
-                <w:lang w:bidi="en-US"/>
-              </w:rPr>
-            </w:pPr>
-            <w:r>
-              <w:rPr>
-                <w:rFonts w:ascii="Arial" w:hAnsi="Arial" w:cs="Arial"/>
-                <w:b/>
-                <w:bCs/>
-                <w:color w:val="000000"/>
-                <w:sz w:val="22"/>
-                <w:szCs w:val="22"/>
-                <w:lang w:bidi="en-US"/>
-              </w:rPr>
-              <w:t xml:space="preserve">Description: </w:t>
-            </w:r>
-            <w:r>
-              <w:rPr>
-                <w:rFonts w:ascii="Arial" w:hAnsi="Arial" w:cs="Arial"/>
-                <w:bCs/>
-                <w:color w:val="000000"/>
-                <w:sz w:val="22"/>
-                <w:szCs w:val="22"/>
-                <w:lang w:bidi="en-US"/>
-              </w:rPr>
-              <w:t>A 2-day workshop in using QGIS and MARXAN to solve conservation planning decision problems via simulated annealing algorithms.</w:t>
-            </w:r>
-          </w:p>
-          <w:p>
-            <w:pPr>
-              <w:widowControl w:val="0"/>
-              <w:autoSpaceDE w:val="0"/>
-              <w:autoSpaceDN w:val="0"/>
-              <w:adjustRightInd w:val="0"/>
-              <w:rPr>
-                <w:rFonts w:ascii="Arial" w:hAnsi="Arial" w:cs="Arial"/>
-                <w:b/>
-                <w:bCs/>
-                <w:color w:val="000000"/>
-                <w:sz w:val="22"/>
-                <w:szCs w:val="22"/>
-                <w:lang w:bidi="en-US"/>
-              </w:rPr>
-            </w:pPr>
-          </w:p>
-          <w:p>
-            <w:pPr>
-              <w:widowControl w:val="0"/>
-              <w:autoSpaceDE w:val="0"/>
-              <w:autoSpaceDN w:val="0"/>
-              <w:adjustRightInd w:val="0"/>
-              <w:rPr>
-                <w:rFonts w:ascii="Arial" w:hAnsi="Arial" w:cs="Arial"/>
-                <w:b/>
-                <w:bCs/>
-                <w:color w:val="000000"/>
-                <w:sz w:val="22"/>
-                <w:szCs w:val="22"/>
-                <w:lang w:bidi="en-US"/>
-              </w:rPr>
-            </w:pPr>
-            <w:r>
-              <w:rPr>
-                <w:rFonts w:ascii="Arial" w:hAnsi="Arial" w:cs="Arial"/>
-                <w:b/>
-                <w:bCs/>
-                <w:color w:val="000000"/>
-                <w:sz w:val="22"/>
-                <w:szCs w:val="22"/>
-                <w:lang w:bidi="en-US"/>
-              </w:rPr>
-              <w:t xml:space="preserve">Name: </w:t>
-            </w:r>
-            <w:r>
-              <w:rPr>
-                <w:rFonts w:ascii="Arial" w:hAnsi="Arial" w:cs="Arial"/>
-                <w:bCs/>
-                <w:color w:val="000000"/>
-                <w:sz w:val="22"/>
-                <w:szCs w:val="22"/>
-                <w:lang w:bidi="en-US"/>
-              </w:rPr>
-              <w:t>Statistics and Biology Exchange Group (S-BEX) (Winter 2015-Winter 2017</w:t>
-            </w:r>
-          </w:p>
-          <w:p>
-            <w:pPr>
-              <w:widowControl w:val="0"/>
-              <w:autoSpaceDE w:val="0"/>
-              <w:autoSpaceDN w:val="0"/>
-              <w:adjustRightInd w:val="0"/>
-              <w:rPr>
-                <w:rFonts w:ascii="Arial" w:hAnsi="Arial" w:cs="Arial"/>
-                <w:bCs/>
-                <w:color w:val="000000"/>
-                <w:sz w:val="22"/>
-                <w:szCs w:val="22"/>
-                <w:lang w:bidi="en-US"/>
-              </w:rPr>
-            </w:pPr>
-            <w:r>
-              <w:rPr>
-                <w:rFonts w:ascii="Arial" w:hAnsi="Arial" w:cs="Arial"/>
-                <w:b/>
-                <w:bCs/>
-                <w:color w:val="000000"/>
-                <w:sz w:val="22"/>
-                <w:szCs w:val="22"/>
-                <w:lang w:bidi="en-US"/>
-              </w:rPr>
-              <w:t xml:space="preserve">Location: </w:t>
-            </w:r>
-            <w:r>
-              <w:rPr>
-                <w:rFonts w:ascii="Arial" w:hAnsi="Arial" w:cs="Arial"/>
-                <w:bCs/>
-                <w:color w:val="000000"/>
-                <w:sz w:val="22"/>
-                <w:szCs w:val="22"/>
-                <w:lang w:bidi="en-US"/>
-              </w:rPr>
-              <w:t xml:space="preserve">McGill University/ </w:t>
-            </w:r>
-            <w:proofErr w:type="spellStart"/>
-            <w:r>
-              <w:rPr>
-                <w:rFonts w:ascii="Arial" w:hAnsi="Arial" w:cs="Arial"/>
-                <w:bCs/>
-                <w:color w:val="000000"/>
-                <w:sz w:val="22"/>
-                <w:szCs w:val="22"/>
-                <w:lang w:bidi="en-US"/>
-              </w:rPr>
-              <w:t>Université</w:t>
-            </w:r>
-            <w:proofErr w:type="spellEnd"/>
-            <w:r>
-              <w:rPr>
-                <w:rFonts w:ascii="Arial" w:hAnsi="Arial" w:cs="Arial"/>
-                <w:bCs/>
-                <w:color w:val="000000"/>
-                <w:sz w:val="22"/>
-                <w:szCs w:val="22"/>
-                <w:lang w:bidi="en-US"/>
-              </w:rPr>
-              <w:t xml:space="preserve"> de Montréal</w:t>
-            </w:r>
-          </w:p>
-          <w:p>
-            <w:pPr>
-              <w:widowControl w:val="0"/>
-              <w:autoSpaceDE w:val="0"/>
-              <w:autoSpaceDN w:val="0"/>
-              <w:adjustRightInd w:val="0"/>
-              <w:rPr>
-                <w:rFonts w:ascii="Arial" w:hAnsi="Arial" w:cs="Arial"/>
-                <w:bCs/>
-                <w:color w:val="000000"/>
-                <w:sz w:val="22"/>
-                <w:szCs w:val="22"/>
-                <w:lang w:bidi="en-US"/>
-              </w:rPr>
-            </w:pPr>
-            <w:r>
-              <w:rPr>
-                <w:rFonts w:ascii="Arial" w:hAnsi="Arial" w:cs="Arial"/>
-                <w:b/>
-                <w:bCs/>
-                <w:color w:val="000000"/>
-                <w:sz w:val="22"/>
-                <w:szCs w:val="22"/>
-                <w:lang w:bidi="en-US"/>
-              </w:rPr>
-              <w:t xml:space="preserve">Description: </w:t>
-            </w:r>
-            <w:r>
-              <w:rPr>
-                <w:rFonts w:ascii="Arial" w:hAnsi="Arial" w:cs="Arial"/>
-                <w:bCs/>
-                <w:color w:val="000000"/>
-                <w:sz w:val="22"/>
-                <w:szCs w:val="22"/>
-                <w:lang w:bidi="en-US"/>
-              </w:rPr>
-              <w:t>A weekly discussion group where biologists, epidemiologists and statisticians work collaboratively to solve one another’s research problems.</w:t>
-            </w:r>
-          </w:p>
-          <w:p>
-            <w:pPr>
-              <w:widowControl w:val="0"/>
-              <w:autoSpaceDE w:val="0"/>
-              <w:autoSpaceDN w:val="0"/>
-              <w:adjustRightInd w:val="0"/>
-              <w:rPr>
-                <w:rFonts w:ascii="Arial" w:hAnsi="Arial" w:cs="Arial"/>
-                <w:bCs/>
-                <w:color w:val="000000"/>
-                <w:sz w:val="22"/>
-                <w:szCs w:val="22"/>
-                <w:lang w:bidi="en-US"/>
-              </w:rPr>
-            </w:pPr>
-          </w:p>
-          <w:p>
-            <w:pPr>
-              <w:widowControl w:val="0"/>
-              <w:autoSpaceDE w:val="0"/>
-              <w:autoSpaceDN w:val="0"/>
-              <w:adjustRightInd w:val="0"/>
-              <w:rPr>
-                <w:rFonts w:ascii="Arial" w:hAnsi="Arial" w:cs="Arial"/>
-                <w:b/>
-                <w:bCs/>
-                <w:color w:val="000000"/>
-                <w:sz w:val="22"/>
-                <w:szCs w:val="22"/>
-                <w:lang w:bidi="en-US"/>
-              </w:rPr>
-            </w:pPr>
-            <w:r>
-              <w:rPr>
-                <w:rFonts w:ascii="Arial" w:hAnsi="Arial" w:cs="Arial"/>
-                <w:b/>
-                <w:bCs/>
-                <w:color w:val="000000"/>
-                <w:sz w:val="22"/>
-                <w:szCs w:val="22"/>
-                <w:lang w:bidi="en-US"/>
-              </w:rPr>
-              <w:t>Name</w:t>
-            </w:r>
-            <w:r>
-              <w:rPr>
-                <w:rFonts w:ascii="Arial" w:hAnsi="Arial" w:cs="Arial"/>
-                <w:bCs/>
-                <w:color w:val="000000"/>
-                <w:sz w:val="22"/>
-                <w:szCs w:val="22"/>
-                <w:lang w:bidi="en-US"/>
-              </w:rPr>
-              <w:t xml:space="preserve">: Quebec Centre for Biodiversity Science </w:t>
-            </w:r>
-            <w:r>
-              <w:rPr>
-                <w:rFonts w:ascii="Arial" w:hAnsi="Arial" w:cs="Arial"/>
-                <w:bCs/>
-                <w:color w:val="000000"/>
-                <w:sz w:val="22"/>
-                <w:szCs w:val="22"/>
-                <w:lang w:bidi="en-US"/>
-              </w:rPr>
-              <w:t>Data Visualization Workshop (Spring 2016)</w:t>
-            </w:r>
-          </w:p>
-          <w:p>
-            <w:pPr>
-              <w:widowControl w:val="0"/>
-              <w:autoSpaceDE w:val="0"/>
-              <w:autoSpaceDN w:val="0"/>
-              <w:adjustRightInd w:val="0"/>
-              <w:rPr>
-                <w:rFonts w:ascii="Arial" w:hAnsi="Arial" w:cs="Arial"/>
-                <w:bCs/>
-                <w:color w:val="000000"/>
-                <w:sz w:val="22"/>
-                <w:szCs w:val="22"/>
-                <w:lang w:bidi="en-US"/>
-              </w:rPr>
-            </w:pPr>
-            <w:r>
-              <w:rPr>
-                <w:rFonts w:ascii="Arial" w:hAnsi="Arial" w:cs="Arial"/>
-                <w:b/>
-                <w:bCs/>
-                <w:color w:val="000000"/>
-                <w:sz w:val="22"/>
-                <w:szCs w:val="22"/>
-                <w:lang w:bidi="en-US"/>
-              </w:rPr>
-              <w:t xml:space="preserve">Location: </w:t>
-            </w:r>
-            <w:r>
-              <w:rPr>
-                <w:rFonts w:ascii="Arial" w:hAnsi="Arial" w:cs="Arial"/>
-                <w:bCs/>
-                <w:color w:val="000000"/>
-                <w:sz w:val="22"/>
-                <w:szCs w:val="22"/>
-                <w:lang w:bidi="en-US"/>
-              </w:rPr>
-              <w:t xml:space="preserve">Gault Nature Reserve, </w:t>
-            </w:r>
-            <w:r>
-              <w:rPr>
-                <w:rFonts w:ascii="Arial" w:hAnsi="Arial" w:cs="Arial"/>
-                <w:bCs/>
-                <w:color w:val="000000"/>
-                <w:sz w:val="22"/>
-                <w:szCs w:val="22"/>
-                <w:lang w:bidi="en-US"/>
-              </w:rPr>
-              <w:t xml:space="preserve">McGill University </w:t>
-            </w:r>
-          </w:p>
-          <w:p>
-            <w:pPr>
-              <w:widowControl w:val="0"/>
-              <w:autoSpaceDE w:val="0"/>
-              <w:autoSpaceDN w:val="0"/>
-              <w:adjustRightInd w:val="0"/>
-              <w:rPr>
-                <w:rFonts w:ascii="Arial" w:hAnsi="Arial" w:cs="Arial"/>
-                <w:bCs/>
-                <w:color w:val="000000"/>
-                <w:sz w:val="22"/>
-                <w:szCs w:val="22"/>
-                <w:lang w:bidi="en-US"/>
-              </w:rPr>
-            </w:pPr>
-            <w:r>
-              <w:rPr>
-                <w:rFonts w:ascii="Arial" w:hAnsi="Arial" w:cs="Arial"/>
-                <w:b/>
-                <w:bCs/>
-                <w:color w:val="000000"/>
-                <w:sz w:val="22"/>
-                <w:szCs w:val="22"/>
-                <w:lang w:bidi="en-US"/>
-              </w:rPr>
-              <w:t xml:space="preserve">Description: </w:t>
-            </w:r>
-            <w:r>
-              <w:rPr>
-                <w:rFonts w:ascii="Arial" w:hAnsi="Arial" w:cs="Arial"/>
-                <w:bCs/>
-                <w:color w:val="000000"/>
-                <w:sz w:val="22"/>
-                <w:szCs w:val="22"/>
-                <w:lang w:bidi="en-US"/>
-              </w:rPr>
-              <w:t>A weekend workshop on data visualization. Topics covered included Inkscape, R plotting packages,</w:t>
-            </w:r>
-            <w:r>
-              <w:rPr>
-                <w:rFonts w:ascii="Arial" w:hAnsi="Arial" w:cs="Arial"/>
-                <w:bCs/>
-                <w:color w:val="000000"/>
-                <w:sz w:val="22"/>
-                <w:szCs w:val="22"/>
-                <w:lang w:bidi="en-US"/>
-              </w:rPr>
-              <w:t xml:space="preserve"> and</w:t>
-            </w:r>
-            <w:r>
-              <w:rPr>
-                <w:rFonts w:ascii="Arial" w:hAnsi="Arial" w:cs="Arial"/>
-                <w:bCs/>
-                <w:color w:val="000000"/>
-                <w:sz w:val="22"/>
-                <w:szCs w:val="22"/>
-                <w:lang w:bidi="en-US"/>
-              </w:rPr>
-              <w:t xml:space="preserve"> heuristics for strong visualizations.</w:t>
-            </w:r>
-          </w:p>
-          <w:p>
-            <w:pPr>
-              <w:widowControl w:val="0"/>
-              <w:autoSpaceDE w:val="0"/>
-              <w:autoSpaceDN w:val="0"/>
-              <w:adjustRightInd w:val="0"/>
-              <w:rPr>
-                <w:rFonts w:ascii="Arial" w:hAnsi="Arial" w:cs="Arial"/>
-                <w:b/>
-                <w:bCs/>
-                <w:color w:val="000000"/>
-                <w:sz w:val="22"/>
-                <w:szCs w:val="22"/>
-                <w:lang w:bidi="en-US"/>
-              </w:rPr>
-            </w:pPr>
-          </w:p>
-          <w:p>
-            <w:pPr>
-              <w:widowControl w:val="0"/>
-              <w:autoSpaceDE w:val="0"/>
-              <w:autoSpaceDN w:val="0"/>
-              <w:adjustRightInd w:val="0"/>
-              <w:rPr>
-                <w:rFonts w:ascii="Arial" w:hAnsi="Arial" w:cs="Arial"/>
-                <w:b/>
-                <w:bCs/>
-                <w:color w:val="000000"/>
-                <w:sz w:val="22"/>
-                <w:szCs w:val="22"/>
-                <w:lang w:bidi="en-US"/>
-              </w:rPr>
-            </w:pPr>
-            <w:r>
-              <w:rPr>
-                <w:rFonts w:ascii="Arial" w:hAnsi="Arial" w:cs="Arial"/>
-                <w:b/>
-                <w:bCs/>
-                <w:color w:val="000000"/>
-                <w:sz w:val="22"/>
-                <w:szCs w:val="22"/>
-                <w:lang w:bidi="en-US"/>
-              </w:rPr>
-              <w:t>Name</w:t>
-            </w:r>
-            <w:r>
-              <w:rPr>
-                <w:rFonts w:ascii="Arial" w:hAnsi="Arial" w:cs="Arial"/>
-                <w:bCs/>
-                <w:color w:val="000000"/>
-                <w:sz w:val="22"/>
-                <w:szCs w:val="22"/>
-                <w:lang w:bidi="en-US"/>
-              </w:rPr>
-              <w:t>: Quebec Centre for Biodiversity Science Intensive Course</w:t>
-            </w:r>
-            <w:r>
-              <w:rPr>
-                <w:rFonts w:ascii="Arial" w:hAnsi="Arial" w:cs="Arial"/>
-                <w:bCs/>
-                <w:color w:val="000000"/>
-                <w:sz w:val="22"/>
-                <w:szCs w:val="22"/>
-                <w:lang w:bidi="en-US"/>
-              </w:rPr>
-              <w:t xml:space="preserve"> (Fall 2015)</w:t>
-            </w:r>
-          </w:p>
-          <w:p>
-            <w:pPr>
-              <w:widowControl w:val="0"/>
-              <w:autoSpaceDE w:val="0"/>
-              <w:autoSpaceDN w:val="0"/>
-              <w:adjustRightInd w:val="0"/>
-              <w:rPr>
-                <w:rFonts w:ascii="Arial" w:hAnsi="Arial" w:cs="Arial"/>
-                <w:bCs/>
-                <w:color w:val="000000"/>
-                <w:sz w:val="22"/>
-                <w:szCs w:val="22"/>
-                <w:lang w:bidi="en-US"/>
-              </w:rPr>
-            </w:pPr>
-            <w:r>
-              <w:rPr>
-                <w:rFonts w:ascii="Arial" w:hAnsi="Arial" w:cs="Arial"/>
-                <w:b/>
-                <w:bCs/>
-                <w:color w:val="000000"/>
-                <w:sz w:val="22"/>
-                <w:szCs w:val="22"/>
-                <w:lang w:bidi="en-US"/>
-              </w:rPr>
-              <w:t xml:space="preserve">Location: </w:t>
-            </w:r>
-            <w:r>
-              <w:rPr>
-                <w:rFonts w:ascii="Arial" w:hAnsi="Arial" w:cs="Arial"/>
-                <w:bCs/>
-                <w:color w:val="000000"/>
-                <w:sz w:val="22"/>
-                <w:szCs w:val="22"/>
-                <w:lang w:bidi="en-US"/>
-              </w:rPr>
-              <w:t xml:space="preserve">Gault Nature Reserve, </w:t>
-            </w:r>
-            <w:r>
-              <w:rPr>
-                <w:rFonts w:ascii="Arial" w:hAnsi="Arial" w:cs="Arial"/>
-                <w:bCs/>
-                <w:color w:val="000000"/>
-                <w:sz w:val="22"/>
-                <w:szCs w:val="22"/>
-                <w:lang w:bidi="en-US"/>
-              </w:rPr>
-              <w:t xml:space="preserve">McGill University </w:t>
-            </w:r>
-          </w:p>
-          <w:p>
-            <w:pPr>
-              <w:widowControl w:val="0"/>
-              <w:autoSpaceDE w:val="0"/>
-              <w:autoSpaceDN w:val="0"/>
-              <w:adjustRightInd w:val="0"/>
-              <w:rPr>
-                <w:rFonts w:ascii="Arial" w:hAnsi="Arial" w:cs="Arial"/>
-                <w:bCs/>
-                <w:color w:val="000000"/>
-                <w:sz w:val="22"/>
-                <w:szCs w:val="22"/>
-                <w:lang w:bidi="en-US"/>
-              </w:rPr>
-            </w:pPr>
-            <w:r>
-              <w:rPr>
-                <w:rFonts w:ascii="Arial" w:hAnsi="Arial" w:cs="Arial"/>
-                <w:b/>
-                <w:bCs/>
-                <w:color w:val="000000"/>
-                <w:sz w:val="22"/>
-                <w:szCs w:val="22"/>
-                <w:lang w:bidi="en-US"/>
-              </w:rPr>
-              <w:lastRenderedPageBreak/>
-              <w:t xml:space="preserve">Description: </w:t>
-            </w:r>
-            <w:r>
-              <w:rPr>
-                <w:rFonts w:ascii="Arial" w:hAnsi="Arial" w:cs="Arial"/>
-                <w:bCs/>
-                <w:color w:val="000000"/>
-                <w:sz w:val="22"/>
-                <w:szCs w:val="22"/>
-                <w:lang w:bidi="en-US"/>
-              </w:rPr>
-              <w:t>A two-week graduate course covering recent advanced topics across fields of biodiversity science. Topics covered included species distribution models, phylogenetic analyses, taxonomic identification, valuation of ecosystem services, collaboration with indigenous peoples.</w:t>
-            </w:r>
-          </w:p>
-          <w:p>
-            <w:pPr>
-              <w:widowControl w:val="0"/>
-              <w:autoSpaceDE w:val="0"/>
-              <w:autoSpaceDN w:val="0"/>
-              <w:adjustRightInd w:val="0"/>
-              <w:rPr>
-                <w:rFonts w:ascii="Arial" w:hAnsi="Arial" w:cs="Arial"/>
-                <w:b/>
-                <w:bCs/>
-                <w:color w:val="000000"/>
-                <w:sz w:val="22"/>
-                <w:szCs w:val="22"/>
-                <w:lang w:bidi="en-US"/>
-              </w:rPr>
-            </w:pPr>
-          </w:p>
-          <w:p>
-            <w:pPr>
-              <w:widowControl w:val="0"/>
-              <w:autoSpaceDE w:val="0"/>
-              <w:autoSpaceDN w:val="0"/>
-              <w:adjustRightInd w:val="0"/>
-              <w:rPr>
-                <w:rFonts w:ascii="Arial" w:hAnsi="Arial" w:cs="Arial"/>
-                <w:b/>
-                <w:bCs/>
-                <w:color w:val="000000"/>
-                <w:sz w:val="22"/>
-                <w:szCs w:val="22"/>
-                <w:lang w:bidi="en-US"/>
-              </w:rPr>
-            </w:pPr>
-            <w:r>
-              <w:rPr>
-                <w:rFonts w:ascii="Arial" w:hAnsi="Arial" w:cs="Arial"/>
-                <w:b/>
-                <w:bCs/>
-                <w:color w:val="000000"/>
-                <w:sz w:val="22"/>
-                <w:szCs w:val="22"/>
-                <w:lang w:bidi="en-US"/>
-              </w:rPr>
-              <w:t xml:space="preserve">Name: </w:t>
-            </w:r>
-            <w:r>
-              <w:rPr>
-                <w:rFonts w:ascii="Arial" w:hAnsi="Arial" w:cs="Arial"/>
-                <w:bCs/>
-                <w:color w:val="000000"/>
-                <w:sz w:val="22"/>
-                <w:szCs w:val="22"/>
-                <w:lang w:bidi="en-US"/>
-              </w:rPr>
-              <w:t xml:space="preserve">QCBS </w:t>
-            </w:r>
-            <w:proofErr w:type="spellStart"/>
-            <w:r>
-              <w:rPr>
-                <w:rFonts w:ascii="Arial" w:hAnsi="Arial" w:cs="Arial"/>
-                <w:bCs/>
-                <w:color w:val="000000"/>
-                <w:sz w:val="22"/>
-                <w:szCs w:val="22"/>
-                <w:lang w:bidi="en-US"/>
-              </w:rPr>
-              <w:t>Geostatistics</w:t>
-            </w:r>
-            <w:proofErr w:type="spellEnd"/>
-            <w:r>
-              <w:rPr>
-                <w:rFonts w:ascii="Arial" w:hAnsi="Arial" w:cs="Arial"/>
-                <w:bCs/>
-                <w:color w:val="000000"/>
-                <w:sz w:val="22"/>
-                <w:szCs w:val="22"/>
-                <w:lang w:bidi="en-US"/>
-              </w:rPr>
-              <w:t xml:space="preserve"> Workshop</w:t>
-            </w:r>
-            <w:r>
-              <w:rPr>
-                <w:rFonts w:ascii="Arial" w:hAnsi="Arial" w:cs="Arial"/>
-                <w:bCs/>
-                <w:color w:val="000000"/>
-                <w:sz w:val="22"/>
-                <w:szCs w:val="22"/>
-                <w:lang w:bidi="en-US"/>
-              </w:rPr>
-              <w:t xml:space="preserve"> (Fall 2015)</w:t>
-            </w:r>
-          </w:p>
-          <w:p>
-            <w:pPr>
-              <w:widowControl w:val="0"/>
-              <w:autoSpaceDE w:val="0"/>
-              <w:autoSpaceDN w:val="0"/>
-              <w:adjustRightInd w:val="0"/>
-              <w:rPr>
-                <w:rFonts w:ascii="Arial" w:hAnsi="Arial" w:cs="Arial"/>
-                <w:bCs/>
-                <w:color w:val="000000"/>
-                <w:sz w:val="22"/>
-                <w:szCs w:val="22"/>
-                <w:lang w:bidi="en-US"/>
-              </w:rPr>
-            </w:pPr>
-            <w:r>
-              <w:rPr>
-                <w:rFonts w:ascii="Arial" w:hAnsi="Arial" w:cs="Arial"/>
-                <w:b/>
-                <w:bCs/>
-                <w:color w:val="000000"/>
-                <w:sz w:val="22"/>
-                <w:szCs w:val="22"/>
-                <w:lang w:bidi="en-US"/>
-              </w:rPr>
-              <w:t xml:space="preserve">Location: </w:t>
-            </w:r>
-            <w:r>
-              <w:rPr>
-                <w:rFonts w:ascii="Arial" w:hAnsi="Arial" w:cs="Arial"/>
-                <w:bCs/>
-                <w:color w:val="000000"/>
-                <w:sz w:val="22"/>
-                <w:szCs w:val="22"/>
-                <w:lang w:bidi="en-US"/>
-              </w:rPr>
-              <w:t>Quebec Centre for Biodiversity Science,</w:t>
-            </w:r>
-            <w:r>
-              <w:rPr>
-                <w:rFonts w:ascii="Arial" w:hAnsi="Arial" w:cs="Arial"/>
-                <w:b/>
-                <w:bCs/>
-                <w:color w:val="000000"/>
-                <w:sz w:val="22"/>
-                <w:szCs w:val="22"/>
-                <w:lang w:bidi="en-US"/>
-              </w:rPr>
-              <w:t xml:space="preserve"> </w:t>
-            </w:r>
-            <w:r>
-              <w:rPr>
-                <w:rFonts w:ascii="Arial" w:hAnsi="Arial" w:cs="Arial"/>
-                <w:bCs/>
-                <w:color w:val="000000"/>
-                <w:sz w:val="22"/>
-                <w:szCs w:val="22"/>
-                <w:lang w:bidi="en-US"/>
-              </w:rPr>
-              <w:t>McGill University</w:t>
-            </w:r>
-          </w:p>
-          <w:p>
-            <w:pPr>
-              <w:widowControl w:val="0"/>
-              <w:autoSpaceDE w:val="0"/>
-              <w:autoSpaceDN w:val="0"/>
-              <w:adjustRightInd w:val="0"/>
-              <w:rPr>
-                <w:rFonts w:ascii="Arial" w:hAnsi="Arial" w:cs="Arial"/>
-                <w:bCs/>
-                <w:color w:val="000000"/>
-                <w:sz w:val="22"/>
-                <w:szCs w:val="22"/>
-                <w:lang w:bidi="en-US"/>
-              </w:rPr>
-            </w:pPr>
-            <w:r>
-              <w:rPr>
-                <w:rFonts w:ascii="Arial" w:hAnsi="Arial" w:cs="Arial"/>
-                <w:b/>
-                <w:bCs/>
-                <w:color w:val="000000"/>
-                <w:sz w:val="22"/>
-                <w:szCs w:val="22"/>
-                <w:lang w:bidi="en-US"/>
-              </w:rPr>
-              <w:t xml:space="preserve">Description: </w:t>
-            </w:r>
-            <w:r>
-              <w:rPr>
-                <w:rFonts w:ascii="Arial" w:hAnsi="Arial" w:cs="Arial"/>
-                <w:bCs/>
-                <w:color w:val="000000"/>
-                <w:sz w:val="22"/>
-                <w:szCs w:val="22"/>
-                <w:lang w:bidi="en-US"/>
-              </w:rPr>
-              <w:t xml:space="preserve">An introductory workshop covering geostatistical methods. Topics covered included kriging, raster work in R, variograms and </w:t>
-            </w:r>
-            <w:proofErr w:type="spellStart"/>
-            <w:r>
-              <w:rPr>
-                <w:rFonts w:ascii="Arial" w:hAnsi="Arial" w:cs="Arial"/>
-                <w:bCs/>
-                <w:color w:val="000000"/>
-                <w:sz w:val="22"/>
-                <w:szCs w:val="22"/>
-                <w:lang w:bidi="en-US"/>
-              </w:rPr>
-              <w:t>semivariograms</w:t>
-            </w:r>
-            <w:proofErr w:type="spellEnd"/>
-            <w:r>
-              <w:rPr>
-                <w:rFonts w:ascii="Arial" w:hAnsi="Arial" w:cs="Arial"/>
-                <w:bCs/>
-                <w:color w:val="000000"/>
-                <w:sz w:val="22"/>
-                <w:szCs w:val="22"/>
-                <w:lang w:bidi="en-US"/>
-              </w:rPr>
               <w:t>.</w:t>
             </w:r>
           </w:p>
@@ -9902,6 +10718,114 @@
                 <w:szCs w:val="22"/>
                 <w:lang w:bidi="en-US"/>
               </w:rPr>
+              <w:t>Journal of Applied Ecology</w:t>
+            </w:r>
+          </w:p>
+          <w:p>
+            <w:pPr>
+              <w:widowControl w:val="0"/>
+              <w:autoSpaceDE w:val="0"/>
+              <w:autoSpaceDN w:val="0"/>
+              <w:adjustRightInd w:val="0"/>
+              <w:rPr>
+                <w:rFonts w:ascii="Arial" w:hAnsi="Arial" w:cs="Arial"/>
+                <w:bCs/>
+                <w:color w:val="000000"/>
+                <w:sz w:val="22"/>
+                <w:szCs w:val="22"/>
+                <w:lang w:bidi="en-US"/>
+              </w:rPr>
+            </w:pPr>
+            <w:r>
+              <w:rPr>
+                <w:rFonts w:ascii="Arial" w:hAnsi="Arial" w:cs="Arial"/>
+                <w:bCs/>
+                <w:color w:val="000000"/>
+                <w:sz w:val="22"/>
+                <w:szCs w:val="22"/>
+                <w:lang w:bidi="en-US"/>
+              </w:rPr>
+              <w:t>Journal of Biogeography</w:t>
+            </w:r>
+          </w:p>
+          <w:p>
+            <w:pPr>
+              <w:widowControl w:val="0"/>
+              <w:autoSpaceDE w:val="0"/>
+              <w:autoSpaceDN w:val="0"/>
+              <w:adjustRightInd w:val="0"/>
+              <w:rPr>
+                <w:rFonts w:ascii="Arial" w:hAnsi="Arial" w:cs="Arial"/>
+                <w:bCs/>
+                <w:color w:val="000000"/>
+                <w:sz w:val="22"/>
+                <w:szCs w:val="22"/>
+                <w:lang w:bidi="en-US"/>
+              </w:rPr>
+            </w:pPr>
+            <w:r>
+              <w:rPr>
+                <w:rFonts w:ascii="Arial" w:hAnsi="Arial" w:cs="Arial"/>
+                <w:bCs/>
+                <w:color w:val="000000"/>
+                <w:sz w:val="22"/>
+                <w:szCs w:val="22"/>
+                <w:lang w:bidi="en-US"/>
+              </w:rPr>
+              <w:t>Biological Invasions</w:t>
+            </w:r>
+          </w:p>
+          <w:p>
+            <w:pPr>
+              <w:widowControl w:val="0"/>
+              <w:autoSpaceDE w:val="0"/>
+              <w:autoSpaceDN w:val="0"/>
+              <w:adjustRightInd w:val="0"/>
+              <w:rPr>
+                <w:rFonts w:ascii="Arial" w:hAnsi="Arial" w:cs="Arial"/>
+                <w:bCs/>
+                <w:color w:val="000000"/>
+                <w:sz w:val="22"/>
+                <w:szCs w:val="22"/>
+                <w:lang w:bidi="en-US"/>
+              </w:rPr>
+            </w:pPr>
+            <w:r>
+              <w:rPr>
+                <w:rFonts w:ascii="Arial" w:hAnsi="Arial" w:cs="Arial"/>
+                <w:bCs/>
+                <w:color w:val="000000"/>
+                <w:sz w:val="22"/>
+                <w:szCs w:val="22"/>
+                <w:lang w:bidi="en-US"/>
+              </w:rPr>
+              <w:t>Diversity and Distributions</w:t>
+            </w:r>
+          </w:p>
+          <w:p>
+            <w:pPr>
+              <w:widowControl w:val="0"/>
+              <w:autoSpaceDE w:val="0"/>
+              <w:autoSpaceDN w:val="0"/>
+              <w:adjustRightInd w:val="0"/>
+              <w:rPr>
+                <w:rFonts w:ascii="Arial" w:hAnsi="Arial" w:cs="Arial"/>
+                <w:bCs/>
+                <w:color w:val="000000"/>
+                <w:sz w:val="22"/>
+                <w:szCs w:val="22"/>
+                <w:lang w:bidi="en-US"/>
+              </w:rPr>
+            </w:pPr>
+            <w:r>
+              <w:rPr>
+                <w:rFonts w:ascii="Arial" w:hAnsi="Arial" w:cs="Arial"/>
+                <w:bCs/>
+                <w:color w:val="000000"/>
+                <w:sz w:val="22"/>
+                <w:szCs w:val="22"/>
+                <w:lang w:bidi="en-US"/>
+              </w:rPr>
               <w:t>Ecology Letters</w:t>
             </w:r>
           </w:p>
@@ -9929,115 +10853,34 @@
                 <w:szCs w:val="22"/>
                 <w:lang w:bidi="en-US"/>
               </w:rPr>
-              <w:t>Diversity and Distributions</w:t>
-            </w:r>
-          </w:p>
-          <w:p>
-            <w:pPr>
-              <w:widowControl w:val="0"/>
-              <w:autoSpaceDE w:val="0"/>
-              <w:autoSpaceDN w:val="0"/>
-              <w:adjustRightInd w:val="0"/>
-              <w:rPr>
-                <w:rFonts w:ascii="Arial" w:hAnsi="Arial" w:cs="Arial"/>
-                <w:bCs/>
-                <w:color w:val="000000"/>
-                <w:sz w:val="22"/>
-                <w:szCs w:val="22"/>
-                <w:lang w:bidi="en-US"/>
-              </w:rPr>
-            </w:pPr>
-            <w:r>
-              <w:rPr>
-                <w:rFonts w:ascii="Arial" w:hAnsi="Arial" w:cs="Arial"/>
-                <w:bCs/>
-                <w:color w:val="000000"/>
-                <w:sz w:val="22"/>
-                <w:szCs w:val="22"/>
-                <w:lang w:bidi="en-US"/>
-              </w:rPr>
-              <w:t>Journal of Applied Ecology</w:t>
-            </w:r>
-          </w:p>
-          <w:p>
-            <w:pPr>
-              <w:widowControl w:val="0"/>
-              <w:autoSpaceDE w:val="0"/>
-              <w:autoSpaceDN w:val="0"/>
-              <w:adjustRightInd w:val="0"/>
-              <w:rPr>
-                <w:rFonts w:ascii="Arial" w:hAnsi="Arial" w:cs="Arial"/>
-                <w:bCs/>
-                <w:color w:val="000000"/>
-                <w:sz w:val="22"/>
-                <w:szCs w:val="22"/>
-                <w:lang w:bidi="en-US"/>
-              </w:rPr>
-            </w:pPr>
-            <w:r>
-              <w:rPr>
-                <w:rFonts w:ascii="Arial" w:hAnsi="Arial" w:cs="Arial"/>
-                <w:bCs/>
-                <w:color w:val="000000"/>
-                <w:sz w:val="22"/>
-                <w:szCs w:val="22"/>
-                <w:lang w:bidi="en-US"/>
-              </w:rPr>
-              <w:t>Journal of Biogeography</w:t>
-            </w:r>
-          </w:p>
-          <w:p>
-            <w:pPr>
-              <w:widowControl w:val="0"/>
-              <w:autoSpaceDE w:val="0"/>
-              <w:autoSpaceDN w:val="0"/>
-              <w:adjustRightInd w:val="0"/>
-              <w:rPr>
-                <w:rFonts w:ascii="Arial" w:hAnsi="Arial" w:cs="Arial"/>
-                <w:bCs/>
-                <w:color w:val="000000"/>
-                <w:sz w:val="22"/>
-                <w:szCs w:val="22"/>
-                <w:lang w:bidi="en-US"/>
-              </w:rPr>
-            </w:pPr>
-            <w:r>
-              <w:rPr>
-                <w:rFonts w:ascii="Arial" w:hAnsi="Arial" w:cs="Arial"/>
-                <w:bCs/>
-                <w:color w:val="000000"/>
-                <w:sz w:val="22"/>
-                <w:szCs w:val="22"/>
-                <w:lang w:bidi="en-US"/>
-              </w:rPr>
-              <w:t>Biological Invasions</w:t>
-            </w:r>
-          </w:p>
-          <w:p>
-            <w:pPr>
-              <w:widowControl w:val="0"/>
-              <w:autoSpaceDE w:val="0"/>
-              <w:autoSpaceDN w:val="0"/>
-              <w:adjustRightInd w:val="0"/>
-              <w:rPr>
-                <w:rFonts w:ascii="Arial" w:hAnsi="Arial" w:cs="Arial"/>
-                <w:bCs/>
-                <w:color w:val="000000"/>
-                <w:sz w:val="22"/>
-                <w:szCs w:val="22"/>
-                <w:lang w:bidi="en-US"/>
-              </w:rPr>
-            </w:pPr>
-            <w:r>
-              <w:rPr>
-                <w:rFonts w:ascii="Arial" w:hAnsi="Arial" w:cs="Arial"/>
-                <w:bCs/>
-                <w:color w:val="000000"/>
-                <w:sz w:val="22"/>
-                <w:szCs w:val="22"/>
-                <w:lang w:bidi="en-US"/>
-              </w:rPr>
               <w:t>Forests</w:t>
+            </w:r>
+          </w:p>
+          <w:p>
+            <w:pPr>
+              <w:widowControl w:val="0"/>
+              <w:autoSpaceDE w:val="0"/>
+              <w:autoSpaceDN w:val="0"/>
+              <w:adjustRightInd w:val="0"/>
+              <w:rPr>
+                <w:rFonts w:ascii="Arial" w:hAnsi="Arial" w:cs="Arial"/>
+                <w:bCs/>
+                <w:color w:val="000000"/>
+                <w:sz w:val="22"/>
+                <w:szCs w:val="22"/>
+                <w:lang w:bidi="en-US"/>
+              </w:rPr>
+            </w:pPr>
+            <w:r>
+              <w:rPr>
+                <w:rFonts w:ascii="Arial" w:hAnsi="Arial" w:cs="Arial"/>
+                <w:bCs/>
+                <w:color w:val="000000"/>
+                <w:sz w:val="22"/>
+                <w:szCs w:val="22"/>
+                <w:lang w:bidi="en-US"/>
+              </w:rPr>
+              <w:t>Royal Society Open Science</w:t>
             </w:r>
           </w:p>
           <w:p>
@@ -10059,7 +10902,7 @@
       </w:tr>
       <w:tr>
         <w:trPr>
-          <w:trHeight w:val="1250"/>
+          <w:trHeight w:val="700"/>
         </w:trPr>
         <w:tc>
           <w:tcPr>
@@ -10518,6 +11361,7 @@
                 <w:szCs w:val="22"/>
                 <w:lang w:bidi="en-US"/>
               </w:rPr>
+              <w:lastRenderedPageBreak/>
               <w:t>CPR Instructor Certificate</w:t>
             </w:r>
             <w:r>
@@ -10580,24 +11424,20 @@
                 <w:szCs w:val="22"/>
                 <w:lang w:bidi="en-US"/>
               </w:rPr>
-              <w:t>- expired</w:t>
-            </w:r>
-          </w:p>
-          <w:p>
-            <w:pPr>
-              <w:widowControl w:val="0"/>
-              <w:autoSpaceDE w:val="0"/>
-              <w:autoSpaceDN w:val="0"/>
-              <w:adjustRightInd w:val="0"/>
-              <w:rPr>
-                <w:rFonts w:ascii="Arial" w:hAnsi="Arial" w:cs="Arial"/>
-                <w:bCs/>
-                <w:color w:val="000000"/>
-                <w:sz w:val="22"/>
-                <w:szCs w:val="22"/>
-                <w:lang w:bidi="en-US"/>
-              </w:rPr>
-            </w:pPr>
+              <w:t>–</w:t>
+            </w:r>
+            <w:r>
+              <w:rPr>
+                <w:rFonts w:ascii="Arial" w:hAnsi="Arial" w:cs="Arial"/>
+                <w:bCs/>
+                <w:i/>
+                <w:color w:val="000000"/>
+                <w:sz w:val="22"/>
+                <w:szCs w:val="22"/>
+                <w:lang w:bidi="en-US"/>
+              </w:rPr>
+              <w:t xml:space="preserve"> expired</w:t>
+            </w:r>
           </w:p>
         </w:tc>
       </w:tr>
@@ -11450,7 +12290,6 @@
                 <w:szCs w:val="22"/>
                 <w:lang w:bidi="en-US"/>
               </w:rPr>
-              <w:lastRenderedPageBreak/>
               <w:t xml:space="preserve">Emily Ross Crawford Scholarship (McGill 2014) - </w:t>
             </w:r>
             <w:r>
@@ -11516,22 +12355,6 @@
               <w:autoSpaceDN w:val="0"/>
               <w:adjustRightInd w:val="0"/>
               <w:rPr>
-                <w:lang w:bidi="en-US"/>
-              </w:rPr>
-            </w:pPr>
-            <w:r>
-              <w:rPr>
-                <w:rFonts w:ascii="Arial" w:hAnsi="Arial" w:cs="Arial"/>
-                <w:bCs/>
-                <w:color w:val="000000"/>
-                <w:sz w:val="22"/>
-                <w:szCs w:val="22"/>
-                <w:lang w:bidi="en-US"/>
-              </w:rPr>
-              <w:t xml:space="preserve">McGill University Entrance Scholarship (McGill 2011) - </w:t>
-            </w:r>
-            <w:r>
-              <w:rPr>
                 <w:rFonts w:ascii="Arial" w:hAnsi="Arial" w:cs="Arial"/>
                 <w:bCs/>
                 <w:i/>
@@ -11541,8 +12364,44 @@
                 <w:szCs w:val="22"/>
                 <w:lang w:bidi="en-US"/>
               </w:rPr>
+            </w:pPr>
+            <w:r>
+              <w:rPr>
+                <w:rFonts w:ascii="Arial" w:hAnsi="Arial" w:cs="Arial"/>
+                <w:bCs/>
+                <w:color w:val="000000"/>
+                <w:sz w:val="22"/>
+                <w:szCs w:val="22"/>
+                <w:lang w:bidi="en-US"/>
+              </w:rPr>
+              <w:t xml:space="preserve">McGill University Entrance Scholarship (McGill 2011) - </w:t>
+            </w:r>
+            <w:r>
+              <w:rPr>
+                <w:rFonts w:ascii="Arial" w:hAnsi="Arial" w:cs="Arial"/>
+                <w:bCs/>
+                <w:i/>
+                <w:iCs/>
+                <w:color w:val="000000"/>
+                <w:sz w:val="22"/>
+                <w:szCs w:val="22"/>
+                <w:lang w:bidi="en-US"/>
+              </w:rPr>
               <w:t>$3,000</w:t>
             </w:r>
+          </w:p>
+          <w:p>
+            <w:pPr>
+              <w:widowControl w:val="0"/>
+              <w:autoSpaceDE w:val="0"/>
+              <w:autoSpaceDN w:val="0"/>
+              <w:adjustRightInd w:val="0"/>
+              <w:rPr>
+                <w:lang w:bidi="en-US"/>
+              </w:rPr>
+            </w:pPr>
+            <w:bookmarkStart w:id="0" w:name="_GoBack"/>
+            <w:bookmarkEnd w:id="0"/>
           </w:p>
         </w:tc>
       </w:tr>
@@ -11748,7 +12607,7 @@
     </w:rPrDefault>
     <w:pPrDefault/>
   </w:docDefaults>
-  <w:latentStyles w:defLockedState="0" w:defUIPriority="99" w:defSemiHidden="0" w:defUnhideWhenUsed="0" w:defQFormat="0" w:count="377">
+  <w:latentStyles w:defLockedState="0" w:defUIPriority="99" w:defSemiHidden="0" w:defUnhideWhenUsed="0" w:defQFormat="0" w:count="376">
     <w:lsdException w:name="Normal" w:uiPriority="0" w:qFormat="1"/>
     <w:lsdException w:name="heading 1" w:uiPriority="9" w:qFormat="1"/>
     <w:lsdException w:name="heading 2" w:semiHidden="1" w:uiPriority="9" w:unhideWhenUsed="1" w:qFormat="1"/>
@@ -12121,7 +12980,6 @@
     <w:lsdException w:name="List Table 6 Colorful Accent 6" w:uiPriority="51"/>
     <w:lsdException w:name="List Table 7 Colorful Accent 6" w:uiPriority="52"/>
     <w:lsdException w:name="Mention" w:semiHidden="1" w:unhideWhenUsed="1"/>
-    <w:lsdException w:name="Smart Link Error" w:semiHidden="1" w:unhideWhenUsed="1"/>
   </w:latentStyles>
   <w:style w:type="paragraph" w:default="1" w:styleId="Normal">
     <w:name w:val="Normal"/>

</xml_diff>

<commit_message>
updated to reflect postdoc status, added new pubs
</commit_message>
<xml_diff>
--- a/assets/EmmaHudginsCV2019.docx
+++ b/assets/EmmaHudginsCV2019.docx
@@ -1,6 +1,6 @@
 
 <file path=word/document.xml><?xml version="1.0" encoding="utf-8"?>
-<w:document xmlns:wpc="http://schemas.microsoft.com/office/word/2010/wordprocessingCanvas" xmlns:cx="http://schemas.microsoft.com/office/drawing/2014/chartex" xmlns:cx1="http://schemas.microsoft.com/office/drawing/2015/9/8/chartex" xmlns:cx2="http://schemas.microsoft.com/office/drawing/2015/10/21/chartex" xmlns:cx3="http://schemas.microsoft.com/office/drawing/2016/5/9/chartex" xmlns:cx4="http://schemas.microsoft.com/office/drawing/2016/5/10/chartex" xmlns:cx5="http://schemas.microsoft.com/office/drawing/2016/5/11/chartex" xmlns:cx6="http://schemas.microsoft.com/office/drawing/2016/5/12/chartex" xmlns:cx7="http://schemas.microsoft.com/office/drawing/2016/5/13/chartex" xmlns:cx8="http://schemas.microsoft.com/office/drawing/2016/5/14/chartex" xmlns:mc="http://schemas.openxmlformats.org/markup-compatibility/2006" xmlns:aink="http://schemas.microsoft.com/office/drawing/2016/ink" xmlns:am3d="http://schemas.microsoft.com/office/drawing/2017/model3d" xmlns:o="urn:schemas-microsoft-com:office:office" xmlns:r="http://schemas.openxmlformats.org/officeDocument/2006/relationships" xmlns:m="http://schemas.openxmlformats.org/officeDocument/2006/math" xmlns:v="urn:schemas-microsoft-com:vml" xmlns:wp14="http://schemas.microsoft.com/office/word/2010/wordprocessingDrawing" xmlns:wp="http://schemas.openxmlformats.org/drawingml/2006/wordprocessingDrawing" xmlns:w10="urn:schemas-microsoft-com:office:word" xmlns:w="http://schemas.openxmlformats.org/wordprocessingml/2006/main" xmlns:w14="http://schemas.microsoft.com/office/word/2010/wordml" xmlns:w15="http://schemas.microsoft.com/office/word/2012/wordml" xmlns:w16cid="http://schemas.microsoft.com/office/word/2016/wordml/cid" xmlns:w16se="http://schemas.microsoft.com/office/word/2015/wordml/symex" xmlns:wpg="http://schemas.microsoft.com/office/word/2010/wordprocessingGroup" xmlns:wpi="http://schemas.microsoft.com/office/word/2010/wordprocessingInk" xmlns:wne="http://schemas.microsoft.com/office/word/2006/wordml" xmlns:wps="http://schemas.microsoft.com/office/word/2010/wordprocessingShape" mc:Ignorable="w14 w15 w16se w16cid wp14">
+<w:document xmlns:wpc="http://schemas.microsoft.com/office/word/2010/wordprocessingCanvas" xmlns:cx="http://schemas.microsoft.com/office/drawing/2014/chartex" xmlns:cx1="http://schemas.microsoft.com/office/drawing/2015/9/8/chartex" xmlns:cx2="http://schemas.microsoft.com/office/drawing/2015/10/21/chartex" xmlns:cx3="http://schemas.microsoft.com/office/drawing/2016/5/9/chartex" xmlns:cx4="http://schemas.microsoft.com/office/drawing/2016/5/10/chartex" xmlns:cx5="http://schemas.microsoft.com/office/drawing/2016/5/11/chartex" xmlns:cx6="http://schemas.microsoft.com/office/drawing/2016/5/12/chartex" xmlns:cx7="http://schemas.microsoft.com/office/drawing/2016/5/13/chartex" xmlns:cx8="http://schemas.microsoft.com/office/drawing/2016/5/14/chartex" xmlns:mc="http://schemas.openxmlformats.org/markup-compatibility/2006" xmlns:aink="http://schemas.microsoft.com/office/drawing/2016/ink" xmlns:am3d="http://schemas.microsoft.com/office/drawing/2017/model3d" xmlns:o="urn:schemas-microsoft-com:office:office" xmlns:r="http://schemas.openxmlformats.org/officeDocument/2006/relationships" xmlns:m="http://schemas.openxmlformats.org/officeDocument/2006/math" xmlns:v="urn:schemas-microsoft-com:vml" xmlns:wp14="http://schemas.microsoft.com/office/word/2010/wordprocessingDrawing" xmlns:wp="http://schemas.openxmlformats.org/drawingml/2006/wordprocessingDrawing" xmlns:w10="urn:schemas-microsoft-com:office:word" xmlns:w="http://schemas.openxmlformats.org/wordprocessingml/2006/main" xmlns:w14="http://schemas.microsoft.com/office/word/2010/wordml" xmlns:w15="http://schemas.microsoft.com/office/word/2012/wordml" xmlns:w16cex="http://schemas.microsoft.com/office/word/2018/wordml/cex" xmlns:w16cid="http://schemas.microsoft.com/office/word/2016/wordml/cid" xmlns:w16="http://schemas.microsoft.com/office/word/2018/wordml" xmlns:w16se="http://schemas.microsoft.com/office/word/2015/wordml/symex" xmlns:wpg="http://schemas.microsoft.com/office/word/2010/wordprocessingGroup" xmlns:wpi="http://schemas.microsoft.com/office/word/2010/wordprocessingInk" xmlns:wne="http://schemas.microsoft.com/office/word/2006/wordml" xmlns:wps="http://schemas.microsoft.com/office/word/2010/wordprocessingShape" mc:Ignorable="w14 w15 w16se w16cid w16 w16cex wp14">
   <w:body>
     <w:p>
       <w:pPr>
@@ -97,6 +97,18 @@
               </w:rPr>
               <w:t>Hudgins</w:t>
             </w:r>
+            <w:r>
+              <w:rPr>
+                <w:rFonts w:ascii="Tahoma" w:hAnsi="Tahoma" w:cs="Tahoma"/>
+                <w:b/>
+                <w:bCs/>
+                <w:color w:val="000000"/>
+                <w:sz w:val="36"/>
+                <w:szCs w:val="36"/>
+                <w:lang w:bidi="en-US"/>
+              </w:rPr>
+              <w:t>, PhD</w:t>
+            </w:r>
           </w:p>
         </w:tc>
       </w:tr>
@@ -149,29 +161,7 @@
                 <w:szCs w:val="22"/>
                 <w:lang w:bidi="en-US"/>
               </w:rPr>
-              <w:t>5015 rue Jeanne-</w:t>
-            </w:r>
-            <w:proofErr w:type="spellStart"/>
-            <w:r>
-              <w:rPr>
-                <w:rFonts w:ascii="Arial" w:hAnsi="Arial" w:cs="Arial"/>
-                <w:color w:val="000000"/>
-                <w:sz w:val="22"/>
-                <w:szCs w:val="22"/>
-                <w:lang w:bidi="en-US"/>
-              </w:rPr>
-              <w:t>Mance</w:t>
-            </w:r>
-            <w:proofErr w:type="spellEnd"/>
-            <w:r>
-              <w:rPr>
-                <w:rFonts w:ascii="Arial" w:hAnsi="Arial" w:cs="Arial"/>
-                <w:color w:val="000000"/>
-                <w:sz w:val="22"/>
-                <w:szCs w:val="22"/>
-                <w:lang w:bidi="en-US"/>
-              </w:rPr>
-              <w:t xml:space="preserve"> app 1</w:t>
+              <w:t>Department of Biology, Carleton University</w:t>
             </w:r>
           </w:p>
           <w:p>
@@ -193,7 +183,17 @@
                 <w:szCs w:val="22"/>
                 <w:lang w:bidi="en-US"/>
               </w:rPr>
-              <w:t>Montréal, Québec H2V 4J9</w:t>
+              <w:t xml:space="preserve"> 1-514-245-2054</w:t>
+            </w:r>
+            <w:r>
+              <w:rPr>
+                <w:rFonts w:ascii="Arial" w:hAnsi="Arial" w:cs="Arial"/>
+                <w:color w:val="000000"/>
+                <w:sz w:val="22"/>
+                <w:szCs w:val="22"/>
+                <w:lang w:bidi="en-US"/>
+              </w:rPr>
+              <w:t xml:space="preserve">    </w:t>
             </w:r>
           </w:p>
           <w:p>
@@ -204,54 +204,42 @@
               <w:adjustRightInd w:val="0"/>
               <w:jc w:val="right"/>
               <w:rPr>
-                <w:lang w:bidi="en-US"/>
-              </w:rPr>
-            </w:pPr>
-            <w:r>
-              <w:rPr>
-                <w:rFonts w:ascii="Arial" w:hAnsi="Arial" w:cs="Arial"/>
-                <w:color w:val="000000"/>
-                <w:sz w:val="22"/>
-                <w:szCs w:val="22"/>
-                <w:lang w:bidi="en-US"/>
-              </w:rPr>
-              <w:t xml:space="preserve"> 1-514-245-2054</w:t>
-            </w:r>
-            <w:r>
-              <w:rPr>
-                <w:rFonts w:ascii="Arial" w:hAnsi="Arial" w:cs="Arial"/>
-                <w:color w:val="000000"/>
-                <w:sz w:val="22"/>
-                <w:szCs w:val="22"/>
-                <w:lang w:bidi="en-US"/>
-              </w:rPr>
-              <w:t xml:space="preserve">    </w:t>
-            </w:r>
-          </w:p>
-          <w:p>
-            <w:pPr>
-              <w:widowControl w:val="0"/>
-              <w:autoSpaceDE w:val="0"/>
-              <w:autoSpaceDN w:val="0"/>
-              <w:adjustRightInd w:val="0"/>
-              <w:jc w:val="right"/>
-              <w:rPr>
-                <w:rFonts w:ascii="Arial" w:hAnsi="Arial" w:cs="Arial"/>
-                <w:color w:val="000000"/>
-                <w:sz w:val="22"/>
-                <w:szCs w:val="22"/>
-                <w:lang w:bidi="en-US"/>
-              </w:rPr>
-            </w:pPr>
-            <w:r>
-              <w:rPr>
-                <w:rFonts w:ascii="Arial" w:hAnsi="Arial" w:cs="Arial"/>
-                <w:color w:val="000000"/>
-                <w:sz w:val="22"/>
-                <w:szCs w:val="22"/>
-                <w:lang w:bidi="en-US"/>
-              </w:rPr>
-              <w:t>emma.hudgins@mail.mcgill.ca</w:t>
+                <w:rFonts w:ascii="Arial" w:hAnsi="Arial" w:cs="Arial"/>
+                <w:color w:val="000000"/>
+                <w:sz w:val="22"/>
+                <w:szCs w:val="22"/>
+                <w:lang w:bidi="en-US"/>
+              </w:rPr>
+            </w:pPr>
+            <w:r>
+              <w:rPr>
+                <w:rFonts w:ascii="Arial" w:hAnsi="Arial" w:cs="Arial"/>
+                <w:color w:val="000000"/>
+                <w:sz w:val="22"/>
+                <w:szCs w:val="22"/>
+                <w:lang w:bidi="en-US"/>
+              </w:rPr>
+              <w:t>emma.hudgins@</w:t>
+            </w:r>
+            <w:r>
+              <w:rPr>
+                <w:rFonts w:ascii="Arial" w:hAnsi="Arial" w:cs="Arial"/>
+                <w:color w:val="000000"/>
+                <w:sz w:val="22"/>
+                <w:szCs w:val="22"/>
+                <w:lang w:bidi="en-US"/>
+              </w:rPr>
+              <w:t>carleton</w:t>
+            </w:r>
+            <w:r>
+              <w:rPr>
+                <w:rFonts w:ascii="Arial" w:hAnsi="Arial" w:cs="Arial"/>
+                <w:color w:val="000000"/>
+                <w:sz w:val="22"/>
+                <w:szCs w:val="22"/>
+                <w:lang w:bidi="en-US"/>
+              </w:rPr>
+              <w:t>.ca</w:t>
             </w:r>
           </w:p>
           <w:p>
@@ -500,7 +488,47 @@
                 <w:szCs w:val="22"/>
                 <w:lang w:bidi="en-US"/>
               </w:rPr>
-              <w:t xml:space="preserve"> - present)</w:t>
+              <w:t xml:space="preserve"> </w:t>
+            </w:r>
+            <w:r>
+              <w:rPr>
+                <w:rFonts w:ascii="Arial" w:hAnsi="Arial" w:cs="Arial"/>
+                <w:color w:val="000000"/>
+                <w:sz w:val="22"/>
+                <w:szCs w:val="22"/>
+                <w:lang w:bidi="en-US"/>
+              </w:rPr>
+              <w:t>–</w:t>
+            </w:r>
+            <w:r>
+              <w:rPr>
+                <w:rFonts w:ascii="Arial" w:hAnsi="Arial" w:cs="Arial"/>
+                <w:color w:val="000000"/>
+                <w:sz w:val="22"/>
+                <w:szCs w:val="22"/>
+                <w:lang w:bidi="en-US"/>
+              </w:rPr>
+              <w:t xml:space="preserve"> </w:t>
+            </w:r>
+            <w:r>
+              <w:rPr>
+                <w:rFonts w:ascii="Arial" w:hAnsi="Arial" w:cs="Arial"/>
+                <w:color w:val="000000"/>
+                <w:sz w:val="22"/>
+                <w:szCs w:val="22"/>
+                <w:lang w:bidi="en-US"/>
+              </w:rPr>
+              <w:t>September 2020</w:t>
+            </w:r>
+            <w:r>
+              <w:rPr>
+                <w:rFonts w:ascii="Arial" w:hAnsi="Arial" w:cs="Arial"/>
+                <w:color w:val="000000"/>
+                <w:sz w:val="22"/>
+                <w:szCs w:val="22"/>
+                <w:lang w:bidi="en-US"/>
+              </w:rPr>
+              <w:t>)</w:t>
             </w:r>
           </w:p>
           <w:p>
@@ -562,7 +590,7 @@
                 <w:szCs w:val="22"/>
                 <w:lang w:bidi="en-US"/>
               </w:rPr>
-              <w:t xml:space="preserve">Current GPA: </w:t>
+              <w:t xml:space="preserve">GPA: </w:t>
             </w:r>
             <w:r>
               <w:rPr>
@@ -720,7 +748,17 @@
                 <w:szCs w:val="22"/>
                 <w:lang w:bidi="en-US"/>
               </w:rPr>
-              <w:t xml:space="preserve">My PhD research aims to build general multispecies models for the various stages of species invasions that are applicable at the </w:t>
+              <w:t>I aimed to build g</w:t>
+            </w:r>
+            <w:r>
+              <w:rPr>
+                <w:rFonts w:ascii="Arial" w:hAnsi="Arial" w:cs="Arial"/>
+                <w:color w:val="000000"/>
+                <w:sz w:val="22"/>
+                <w:szCs w:val="22"/>
+                <w:lang w:bidi="en-US"/>
+              </w:rPr>
+              <w:t xml:space="preserve">eneral multispecies models for the various stages of species invasions that are applicable at the </w:t>
             </w:r>
             <w:r>
               <w:rPr>
@@ -1639,6 +1677,7 @@
                 <w:szCs w:val="22"/>
                 <w:lang w:bidi="en-US"/>
               </w:rPr>
+              <w:lastRenderedPageBreak/>
               <w:t xml:space="preserve">Course: </w:t>
             </w:r>
             <w:r>
@@ -2696,7 +2735,7 @@
                 <w:szCs w:val="22"/>
                 <w:lang w:bidi="en-US"/>
               </w:rPr>
-              <w:t xml:space="preserve">an invasive amphipod species in Ireland, in </w:t>
+              <w:t xml:space="preserve">an invasive amphipod species in Ireland, in response to brown trout chemical cues. I worked under the supervision of a PhD </w:t>
             </w:r>
             <w:r>
               <w:rPr>
@@ -2707,7 +2746,7 @@
                 <w:lang w:bidi="en-US"/>
               </w:rPr>
               <w:lastRenderedPageBreak/>
-              <w:t xml:space="preserve">response to brown trout chemical cues. I worked under the supervision of a PhD student (Josephine </w:t>
+              <w:t xml:space="preserve">student (Josephine </w:t>
             </w:r>
             <w:proofErr w:type="spellStart"/>
             <w:r>
@@ -2990,14 +3029,7 @@
                 <w:lang w:bidi="en-US"/>
               </w:rPr>
             </w:pPr>
-          </w:p>
-          <w:p>
-            <w:pPr>
-              <w:widowControl w:val="0"/>
-              <w:autoSpaceDE w:val="0"/>
-              <w:autoSpaceDN w:val="0"/>
-              <w:adjustRightInd w:val="0"/>
-              <w:jc w:val="center"/>
+            <w:r>
               <w:rPr>
                 <w:rFonts w:ascii="Tahoma" w:hAnsi="Tahoma" w:cs="Tahoma"/>
                 <w:b/>
@@ -3007,18 +3039,8 @@
                 <w:szCs w:val="28"/>
                 <w:lang w:bidi="en-US"/>
               </w:rPr>
-            </w:pPr>
-            <w:r>
-              <w:rPr>
-                <w:rFonts w:ascii="Tahoma" w:hAnsi="Tahoma" w:cs="Tahoma"/>
-                <w:b/>
-                <w:bCs/>
-                <w:color w:val="000000"/>
-                <w:sz w:val="28"/>
-                <w:szCs w:val="28"/>
-                <w:lang w:bidi="en-US"/>
-              </w:rPr>
-              <w:t>Volunteerism and Service</w:t>
+              <w:lastRenderedPageBreak/>
+              <w:t>Non-Academic Work Experience</w:t>
             </w:r>
           </w:p>
         </w:tc>
@@ -3056,17 +3078,18 @@
                 <w:szCs w:val="22"/>
                 <w:lang w:bidi="en-US"/>
               </w:rPr>
-              <w:t>McGill Biology Graduate Students Association (Sept 2019-Current)</w:t>
-            </w:r>
-          </w:p>
-          <w:p>
-            <w:pPr>
-              <w:widowControl w:val="0"/>
-              <w:autoSpaceDE w:val="0"/>
-              <w:autoSpaceDN w:val="0"/>
-              <w:adjustRightInd w:val="0"/>
-              <w:rPr>
-                <w:rFonts w:ascii="Arial" w:hAnsi="Arial" w:cs="Arial"/>
+              <w:t>Tierra Co. (February 2020-Current)</w:t>
+            </w:r>
+          </w:p>
+          <w:p>
+            <w:pPr>
+              <w:widowControl w:val="0"/>
+              <w:autoSpaceDE w:val="0"/>
+              <w:autoSpaceDN w:val="0"/>
+              <w:adjustRightInd w:val="0"/>
+              <w:rPr>
+                <w:rFonts w:ascii="Arial" w:hAnsi="Arial" w:cs="Arial"/>
+                <w:b/>
                 <w:color w:val="000000"/>
                 <w:sz w:val="22"/>
                 <w:szCs w:val="22"/>
@@ -3087,6 +3110,335 @@
             <w:r>
               <w:rPr>
                 <w:rFonts w:ascii="Arial" w:hAnsi="Arial" w:cs="Arial"/>
+                <w:bCs/>
+                <w:color w:val="000000"/>
+                <w:sz w:val="22"/>
+                <w:szCs w:val="22"/>
+                <w:lang w:bidi="en-US"/>
+              </w:rPr>
+              <w:t>Independent Statistical Consultant</w:t>
+            </w:r>
+            <w:r>
+              <w:rPr>
+                <w:rFonts w:ascii="Arial" w:hAnsi="Arial" w:cs="Arial"/>
+                <w:b/>
+                <w:color w:val="000000"/>
+                <w:sz w:val="22"/>
+                <w:szCs w:val="22"/>
+                <w:lang w:bidi="en-US"/>
+              </w:rPr>
+              <w:t xml:space="preserve"> </w:t>
+            </w:r>
+          </w:p>
+          <w:p>
+            <w:pPr>
+              <w:widowControl w:val="0"/>
+              <w:autoSpaceDE w:val="0"/>
+              <w:autoSpaceDN w:val="0"/>
+              <w:adjustRightInd w:val="0"/>
+              <w:rPr>
+                <w:rFonts w:ascii="Arial" w:hAnsi="Arial" w:cs="Arial"/>
+                <w:bCs/>
+                <w:color w:val="000000"/>
+                <w:sz w:val="22"/>
+                <w:szCs w:val="22"/>
+                <w:lang w:bidi="en-US"/>
+              </w:rPr>
+            </w:pPr>
+            <w:r>
+              <w:rPr>
+                <w:rFonts w:ascii="Arial" w:hAnsi="Arial" w:cs="Arial"/>
+                <w:b/>
+                <w:color w:val="000000"/>
+                <w:sz w:val="22"/>
+                <w:szCs w:val="22"/>
+                <w:lang w:bidi="en-US"/>
+              </w:rPr>
+              <w:t xml:space="preserve">Responsibilities: </w:t>
+            </w:r>
+            <w:r>
+              <w:rPr>
+                <w:rFonts w:ascii="Arial" w:hAnsi="Arial" w:cs="Arial"/>
+                <w:bCs/>
+                <w:color w:val="000000"/>
+                <w:sz w:val="22"/>
+                <w:szCs w:val="22"/>
+                <w:lang w:bidi="en-US"/>
+              </w:rPr>
+              <w:t>Providing quantitative expertise to a Mexico City – based security insights firm.</w:t>
+            </w:r>
+          </w:p>
+        </w:tc>
+      </w:tr>
+      <w:tr>
+        <w:trPr>
+          <w:trHeight w:val="567"/>
+        </w:trPr>
+        <w:tc>
+          <w:tcPr>
+            <w:tcW w:w="2258" w:type="dxa"/>
+            <w:tcBorders>
+              <w:top w:val="single" w:sz="8" w:space="0" w:color="000000"/>
+              <w:left w:val="nil"/>
+              <w:bottom w:val="single" w:sz="8" w:space="0" w:color="000000"/>
+              <w:right w:val="nil"/>
+            </w:tcBorders>
+          </w:tcPr>
+          <w:p>
+            <w:pPr>
+              <w:widowControl w:val="0"/>
+              <w:autoSpaceDE w:val="0"/>
+              <w:autoSpaceDN w:val="0"/>
+              <w:adjustRightInd w:val="0"/>
+              <w:jc w:val="center"/>
+              <w:rPr>
+                <w:rFonts w:ascii="Tahoma" w:hAnsi="Tahoma" w:cs="Tahoma"/>
+                <w:b/>
+                <w:bCs/>
+                <w:color w:val="000000"/>
+                <w:sz w:val="28"/>
+                <w:szCs w:val="28"/>
+                <w:lang w:bidi="en-US"/>
+              </w:rPr>
+            </w:pPr>
+          </w:p>
+          <w:p>
+            <w:pPr>
+              <w:widowControl w:val="0"/>
+              <w:autoSpaceDE w:val="0"/>
+              <w:autoSpaceDN w:val="0"/>
+              <w:adjustRightInd w:val="0"/>
+              <w:jc w:val="center"/>
+              <w:rPr>
+                <w:rFonts w:ascii="Tahoma" w:hAnsi="Tahoma" w:cs="Tahoma"/>
+                <w:b/>
+                <w:bCs/>
+                <w:color w:val="000000"/>
+                <w:sz w:val="28"/>
+                <w:szCs w:val="28"/>
+                <w:lang w:bidi="en-US"/>
+              </w:rPr>
+            </w:pPr>
+            <w:r>
+              <w:rPr>
+                <w:rFonts w:ascii="Tahoma" w:hAnsi="Tahoma" w:cs="Tahoma"/>
+                <w:b/>
+                <w:bCs/>
+                <w:color w:val="000000"/>
+                <w:sz w:val="28"/>
+                <w:szCs w:val="28"/>
+                <w:lang w:bidi="en-US"/>
+              </w:rPr>
+              <w:t>Volunteerism and Service</w:t>
+            </w:r>
+          </w:p>
+        </w:tc>
+        <w:tc>
+          <w:tcPr>
+            <w:tcW w:w="7951" w:type="dxa"/>
+            <w:tcBorders>
+              <w:top w:val="single" w:sz="8" w:space="0" w:color="000000"/>
+              <w:left w:val="nil"/>
+              <w:bottom w:val="single" w:sz="8" w:space="0" w:color="000000"/>
+              <w:right w:val="nil"/>
+            </w:tcBorders>
+          </w:tcPr>
+          <w:p>
+            <w:pPr>
+              <w:widowControl w:val="0"/>
+              <w:autoSpaceDE w:val="0"/>
+              <w:autoSpaceDN w:val="0"/>
+              <w:adjustRightInd w:val="0"/>
+              <w:rPr>
+                <w:rFonts w:ascii="Arial" w:hAnsi="Arial" w:cs="Arial"/>
+                <w:b/>
+                <w:color w:val="000000"/>
+                <w:sz w:val="22"/>
+                <w:szCs w:val="22"/>
+                <w:lang w:bidi="en-US"/>
+              </w:rPr>
+            </w:pPr>
+            <w:r>
+              <w:rPr>
+                <w:rFonts w:ascii="Arial" w:hAnsi="Arial" w:cs="Arial"/>
+                <w:b/>
+                <w:color w:val="000000"/>
+                <w:sz w:val="22"/>
+                <w:szCs w:val="22"/>
+                <w:lang w:bidi="en-US"/>
+              </w:rPr>
+              <w:t>Carleton Biology Department Board (Sept 2020-Current)</w:t>
+            </w:r>
+          </w:p>
+          <w:p>
+            <w:pPr>
+              <w:widowControl w:val="0"/>
+              <w:autoSpaceDE w:val="0"/>
+              <w:autoSpaceDN w:val="0"/>
+              <w:adjustRightInd w:val="0"/>
+              <w:rPr>
+                <w:rFonts w:ascii="Arial" w:hAnsi="Arial" w:cs="Arial"/>
+                <w:bCs/>
+                <w:color w:val="000000"/>
+                <w:sz w:val="22"/>
+                <w:szCs w:val="22"/>
+                <w:lang w:bidi="en-US"/>
+              </w:rPr>
+            </w:pPr>
+            <w:r>
+              <w:rPr>
+                <w:rFonts w:ascii="Arial" w:hAnsi="Arial" w:cs="Arial"/>
+                <w:b/>
+                <w:color w:val="000000"/>
+                <w:sz w:val="22"/>
+                <w:szCs w:val="22"/>
+                <w:lang w:bidi="en-US"/>
+              </w:rPr>
+              <w:t xml:space="preserve">Position: </w:t>
+            </w:r>
+            <w:r>
+              <w:rPr>
+                <w:rFonts w:ascii="Arial" w:hAnsi="Arial" w:cs="Arial"/>
+                <w:bCs/>
+                <w:color w:val="000000"/>
+                <w:sz w:val="22"/>
+                <w:szCs w:val="22"/>
+                <w:lang w:bidi="en-US"/>
+              </w:rPr>
+              <w:t>Alternate postdoc representative</w:t>
+            </w:r>
+          </w:p>
+          <w:p>
+            <w:pPr>
+              <w:widowControl w:val="0"/>
+              <w:autoSpaceDE w:val="0"/>
+              <w:autoSpaceDN w:val="0"/>
+              <w:adjustRightInd w:val="0"/>
+              <w:rPr>
+                <w:rFonts w:ascii="Arial" w:hAnsi="Arial" w:cs="Arial"/>
+                <w:bCs/>
+                <w:color w:val="000000"/>
+                <w:sz w:val="22"/>
+                <w:szCs w:val="22"/>
+                <w:lang w:bidi="en-US"/>
+              </w:rPr>
+            </w:pPr>
+            <w:r>
+              <w:rPr>
+                <w:rFonts w:ascii="Arial" w:hAnsi="Arial" w:cs="Arial"/>
+                <w:b/>
+                <w:color w:val="000000"/>
+                <w:sz w:val="22"/>
+                <w:szCs w:val="22"/>
+                <w:lang w:bidi="en-US"/>
+              </w:rPr>
+              <w:t xml:space="preserve">Responsibilities: </w:t>
+            </w:r>
+            <w:r>
+              <w:rPr>
+                <w:rFonts w:ascii="Arial" w:hAnsi="Arial" w:cs="Arial"/>
+                <w:bCs/>
+                <w:color w:val="000000"/>
+                <w:sz w:val="22"/>
+                <w:szCs w:val="22"/>
+                <w:lang w:bidi="en-US"/>
+              </w:rPr>
+              <w:t>Representing postdoctoral fellows and research associates at board meetings and voting on relevant issues.</w:t>
+            </w:r>
+          </w:p>
+          <w:p>
+            <w:pPr>
+              <w:widowControl w:val="0"/>
+              <w:autoSpaceDE w:val="0"/>
+              <w:autoSpaceDN w:val="0"/>
+              <w:adjustRightInd w:val="0"/>
+              <w:rPr>
+                <w:rFonts w:ascii="Arial" w:hAnsi="Arial" w:cs="Arial"/>
+                <w:b/>
+                <w:color w:val="000000"/>
+                <w:sz w:val="22"/>
+                <w:szCs w:val="22"/>
+                <w:lang w:bidi="en-US"/>
+              </w:rPr>
+            </w:pPr>
+          </w:p>
+          <w:p>
+            <w:pPr>
+              <w:widowControl w:val="0"/>
+              <w:autoSpaceDE w:val="0"/>
+              <w:autoSpaceDN w:val="0"/>
+              <w:adjustRightInd w:val="0"/>
+              <w:rPr>
+                <w:rFonts w:ascii="Arial" w:hAnsi="Arial" w:cs="Arial"/>
+                <w:b/>
+                <w:color w:val="000000"/>
+                <w:sz w:val="22"/>
+                <w:szCs w:val="22"/>
+                <w:lang w:bidi="en-US"/>
+              </w:rPr>
+            </w:pPr>
+            <w:r>
+              <w:rPr>
+                <w:rFonts w:ascii="Arial" w:hAnsi="Arial" w:cs="Arial"/>
+                <w:b/>
+                <w:color w:val="000000"/>
+                <w:sz w:val="22"/>
+                <w:szCs w:val="22"/>
+                <w:lang w:bidi="en-US"/>
+              </w:rPr>
+              <w:t>McGill Biology Graduate Students Association (Sept 2019-</w:t>
+            </w:r>
+            <w:r>
+              <w:rPr>
+                <w:rFonts w:ascii="Arial" w:hAnsi="Arial" w:cs="Arial"/>
+                <w:b/>
+                <w:color w:val="000000"/>
+                <w:sz w:val="22"/>
+                <w:szCs w:val="22"/>
+                <w:lang w:bidi="en-US"/>
+              </w:rPr>
+              <w:t>Sept 2020</w:t>
+            </w:r>
+            <w:r>
+              <w:rPr>
+                <w:rFonts w:ascii="Arial" w:hAnsi="Arial" w:cs="Arial"/>
+                <w:b/>
+                <w:color w:val="000000"/>
+                <w:sz w:val="22"/>
+                <w:szCs w:val="22"/>
+                <w:lang w:bidi="en-US"/>
+              </w:rPr>
+              <w:t>)</w:t>
+            </w:r>
+          </w:p>
+          <w:p>
+            <w:pPr>
+              <w:widowControl w:val="0"/>
+              <w:autoSpaceDE w:val="0"/>
+              <w:autoSpaceDN w:val="0"/>
+              <w:adjustRightInd w:val="0"/>
+              <w:rPr>
+                <w:rFonts w:ascii="Arial" w:hAnsi="Arial" w:cs="Arial"/>
+                <w:color w:val="000000"/>
+                <w:sz w:val="22"/>
+                <w:szCs w:val="22"/>
+                <w:lang w:bidi="en-US"/>
+              </w:rPr>
+            </w:pPr>
+            <w:r>
+              <w:rPr>
+                <w:rFonts w:ascii="Arial" w:hAnsi="Arial" w:cs="Arial"/>
+                <w:b/>
+                <w:color w:val="000000"/>
+                <w:sz w:val="22"/>
+                <w:szCs w:val="22"/>
+                <w:lang w:bidi="en-US"/>
+              </w:rPr>
+              <w:t xml:space="preserve">Position: </w:t>
+            </w:r>
+            <w:r>
+              <w:rPr>
+                <w:rFonts w:ascii="Arial" w:hAnsi="Arial" w:cs="Arial"/>
                 <w:color w:val="000000"/>
                 <w:sz w:val="22"/>
                 <w:szCs w:val="22"/>
@@ -3291,7 +3643,51 @@
                 <w:szCs w:val="22"/>
                 <w:lang w:bidi="en-US"/>
               </w:rPr>
-              <w:t>Post-Graduate Students Society of McGill University Equity Committee (September 2017 – Current)</w:t>
+              <w:t>Post</w:t>
+            </w:r>
+            <w:r>
+              <w:rPr>
+                <w:rFonts w:ascii="Arial" w:hAnsi="Arial" w:cs="Arial"/>
+                <w:b/>
+                <w:color w:val="000000"/>
+                <w:sz w:val="22"/>
+                <w:szCs w:val="22"/>
+                <w:lang w:bidi="en-US"/>
+              </w:rPr>
+              <w:t>g</w:t>
+            </w:r>
+            <w:r>
+              <w:rPr>
+                <w:rFonts w:ascii="Arial" w:hAnsi="Arial" w:cs="Arial"/>
+                <w:b/>
+                <w:color w:val="000000"/>
+                <w:sz w:val="22"/>
+                <w:szCs w:val="22"/>
+                <w:lang w:bidi="en-US"/>
+              </w:rPr>
+              <w:t>raduate Students Society of McGill University Equity Committee (September 2017 –</w:t>
+            </w:r>
+            <w:r>
+              <w:rPr>
+                <w:rFonts w:ascii="Arial" w:hAnsi="Arial" w:cs="Arial"/>
+                <w:b/>
+                <w:color w:val="000000"/>
+                <w:sz w:val="22"/>
+                <w:szCs w:val="22"/>
+                <w:lang w:bidi="en-US"/>
+              </w:rPr>
+              <w:t xml:space="preserve"> May 2020</w:t>
+            </w:r>
+            <w:r>
+              <w:rPr>
+                <w:rFonts w:ascii="Arial" w:hAnsi="Arial" w:cs="Arial"/>
+                <w:b/>
+                <w:color w:val="000000"/>
+                <w:sz w:val="22"/>
+                <w:szCs w:val="22"/>
+                <w:lang w:bidi="en-US"/>
+              </w:rPr>
+              <w:t>)</w:t>
             </w:r>
           </w:p>
           <w:p>
@@ -3627,7 +4023,19 @@
                 <w:szCs w:val="22"/>
                 <w:lang w:bidi="en-US"/>
               </w:rPr>
-              <w:t xml:space="preserve">I helped access library archives for photos of women and persons of </w:t>
+              <w:t xml:space="preserve">I helped access library archives for photos of women and </w:t>
+            </w:r>
+            <w:r>
+              <w:rPr>
+                <w:rFonts w:ascii="Arial" w:hAnsi="Arial" w:cs="Arial"/>
+                <w:bCs/>
+                <w:color w:val="000000"/>
+                <w:sz w:val="22"/>
+                <w:szCs w:val="22"/>
+                <w:lang w:bidi="en-US"/>
+              </w:rPr>
+              <w:lastRenderedPageBreak/>
+              <w:t xml:space="preserve">persons of </w:t>
             </w:r>
             <w:proofErr w:type="spellStart"/>
             <w:r>
@@ -3825,19 +4233,7 @@
                 <w:szCs w:val="22"/>
                 <w:lang w:bidi="en-US"/>
               </w:rPr>
-              <w:t xml:space="preserve">This working group was founded in response to several equity </w:t>
-            </w:r>
-            <w:r>
-              <w:rPr>
-                <w:rFonts w:ascii="Arial" w:hAnsi="Arial" w:cs="Arial"/>
-                <w:bCs/>
-                <w:color w:val="000000"/>
-                <w:sz w:val="22"/>
-                <w:szCs w:val="22"/>
-                <w:lang w:bidi="en-US"/>
-              </w:rPr>
-              <w:lastRenderedPageBreak/>
-              <w:t>and diversity-related incidents across the Faculties of Science and Medicine at McGill. The group met regularly to draft letters to the faculties to demand increased equity training infrastructure for students, staff and faculty in order to limit instances of discrimination build healthy communities across departments. The working group was instrumental in prompting the Faculty of Science and Medicine to create their own Faculty-level equity committees. The committee also worked to increase equity and diversity programming, representation, and constitutional considerations across STEMM graduate departments’ student societies.</w:t>
+              <w:t>This working group was founded in response to several equity and diversity-related incidents across the Faculties of Science and Medicine at McGill. The group met regularly to draft letters to the faculties to demand increased equity training infrastructure for students, staff and faculty in order to limit instances of discrimination build healthy communities across departments. The working group was instrumental in prompting the Faculty of Science and Medicine to create their own Faculty-level equity committees. The committee also worked to increase equity and diversity programming, representation, and constitutional considerations across STEMM graduate departments’ student societies.</w:t>
             </w:r>
           </w:p>
           <w:p>
@@ -4586,6 +4982,7 @@
                 <w:szCs w:val="22"/>
                 <w:lang w:bidi="en-US"/>
               </w:rPr>
+              <w:lastRenderedPageBreak/>
               <w:t>Field:</w:t>
             </w:r>
             <w:r>
@@ -4682,12 +5079,54 @@
             <w:r>
               <w:rPr>
                 <w:rFonts w:ascii="Arial" w:hAnsi="Arial" w:cs="Arial"/>
-                <w:color w:val="000000"/>
-                <w:sz w:val="22"/>
-                <w:szCs w:val="22"/>
-                <w:lang w:bidi="en-US"/>
-              </w:rPr>
-              <w:t>I speak both English and French, and achieved a result of Advanced Plus on New Brunswick’s French oral proficiency assessment.</w:t>
+                <w:bCs/>
+                <w:color w:val="000000"/>
+                <w:sz w:val="22"/>
+                <w:szCs w:val="22"/>
+                <w:lang w:bidi="en-US"/>
+              </w:rPr>
+              <w:t>English (native)</w:t>
+            </w:r>
+            <w:r>
+              <w:rPr>
+                <w:rFonts w:ascii="Arial" w:hAnsi="Arial" w:cs="Arial"/>
+                <w:b/>
+                <w:color w:val="000000"/>
+                <w:sz w:val="22"/>
+                <w:szCs w:val="22"/>
+                <w:lang w:bidi="en-US"/>
+              </w:rPr>
+              <w:t xml:space="preserve"> </w:t>
+            </w:r>
+            <w:r>
+              <w:rPr>
+                <w:rFonts w:ascii="Arial" w:hAnsi="Arial" w:cs="Arial"/>
+                <w:color w:val="000000"/>
+                <w:sz w:val="22"/>
+                <w:szCs w:val="22"/>
+                <w:lang w:bidi="en-US"/>
+              </w:rPr>
+              <w:t>and French</w:t>
+            </w:r>
+            <w:r>
+              <w:rPr>
+                <w:rFonts w:ascii="Arial" w:hAnsi="Arial" w:cs="Arial"/>
+                <w:color w:val="000000"/>
+                <w:sz w:val="22"/>
+                <w:szCs w:val="22"/>
+                <w:lang w:bidi="en-US"/>
+              </w:rPr>
+              <w:t xml:space="preserve"> (conversational)</w:t>
+            </w:r>
+            <w:r>
+              <w:rPr>
+                <w:rFonts w:ascii="Arial" w:hAnsi="Arial" w:cs="Arial"/>
+                <w:color w:val="000000"/>
+                <w:sz w:val="22"/>
+                <w:szCs w:val="22"/>
+                <w:lang w:bidi="en-US"/>
+              </w:rPr>
+              <w:t xml:space="preserve">, </w:t>
             </w:r>
           </w:p>
         </w:tc>
@@ -4809,18 +5248,29 @@
                 <w:szCs w:val="22"/>
                 <w:lang w:bidi="en-US"/>
               </w:rPr>
-              <w:t xml:space="preserve"> Davies, T. J., &amp; Leung, B. The role of tree phylogenetic diversity </w:t>
-            </w:r>
-            <w:r>
-              <w:rPr>
-                <w:rFonts w:ascii="Arial" w:hAnsi="Arial" w:cs="Arial"/>
-                <w:bCs/>
-                <w:color w:val="000000"/>
-                <w:sz w:val="22"/>
-                <w:szCs w:val="22"/>
-                <w:lang w:bidi="en-US"/>
-              </w:rPr>
-              <w:t>in</w:t>
+              <w:t xml:space="preserve"> Davies, T. J., &amp; Leung, B. </w:t>
+            </w:r>
+            <w:r>
+              <w:rPr>
+                <w:rFonts w:ascii="Arial" w:hAnsi="Arial" w:cs="Arial"/>
+                <w:bCs/>
+                <w:color w:val="000000"/>
+                <w:sz w:val="22"/>
+                <w:szCs w:val="22"/>
+                <w:lang w:bidi="en-US"/>
+              </w:rPr>
+              <w:t>A unifying phylogenetic model of amplification and dilution effects of host biodiversity on pest establishmen</w:t>
+            </w:r>
+            <w:r>
+              <w:rPr>
+                <w:rFonts w:ascii="Arial" w:hAnsi="Arial" w:cs="Arial"/>
+                <w:bCs/>
+                <w:color w:val="000000"/>
+                <w:sz w:val="22"/>
+                <w:szCs w:val="22"/>
+                <w:lang w:bidi="en-US"/>
+              </w:rPr>
+              <w:t>.</w:t>
             </w:r>
             <w:r>
               <w:rPr>
@@ -4832,28 +5282,6 @@
                 <w:lang w:bidi="en-US"/>
               </w:rPr>
               <w:t xml:space="preserve"> </w:t>
-            </w:r>
-            <w:r>
-              <w:rPr>
-                <w:rFonts w:ascii="Arial" w:hAnsi="Arial" w:cs="Arial"/>
-                <w:bCs/>
-                <w:color w:val="000000"/>
-                <w:sz w:val="22"/>
-                <w:szCs w:val="22"/>
-                <w:lang w:bidi="en-US"/>
-              </w:rPr>
-              <w:t xml:space="preserve">forest </w:t>
-            </w:r>
-            <w:r>
-              <w:rPr>
-                <w:rFonts w:ascii="Arial" w:hAnsi="Arial" w:cs="Arial"/>
-                <w:bCs/>
-                <w:color w:val="000000"/>
-                <w:sz w:val="22"/>
-                <w:szCs w:val="22"/>
-                <w:lang w:bidi="en-US"/>
-              </w:rPr>
-              <w:t xml:space="preserve">pest infestation, </w:t>
             </w:r>
             <w:r>
               <w:rPr>
@@ -6409,7 +6837,19 @@
                 <w:szCs w:val="22"/>
                 <w:lang w:bidi="en-US"/>
               </w:rPr>
-              <w:t>Presented at the Quebec Centre for Biodiversity Science Symposium, December 12th, 2018 (Regional Conference - Graduate work).</w:t>
+              <w:t xml:space="preserve">Presented at the Quebec Centre for Biodiversity Science Symposium, December 12th, 2018 </w:t>
+            </w:r>
+            <w:r>
+              <w:rPr>
+                <w:rFonts w:ascii="Arial" w:hAnsi="Arial" w:cs="Arial"/>
+                <w:bCs/>
+                <w:color w:val="000000"/>
+                <w:sz w:val="22"/>
+                <w:szCs w:val="22"/>
+                <w:lang w:bidi="en-US"/>
+              </w:rPr>
+              <w:lastRenderedPageBreak/>
+              <w:t>(Regional Conference - Graduate work).</w:t>
             </w:r>
           </w:p>
           <w:p>
@@ -6626,7 +7066,1232 @@
                 <w:szCs w:val="22"/>
                 <w:lang w:bidi="en-US"/>
               </w:rPr>
-              <w:t xml:space="preserve">. Optimal control of the spread of invasive forest pests in the </w:t>
+              <w:t>. Optimal control of the spread of invasive forest pests in the United States. Presented at the Mathematics of Biological Systems Management conference, University of Melbourne, April 6</w:t>
+            </w:r>
+            <w:r>
+              <w:rPr>
+                <w:rFonts w:ascii="Arial" w:hAnsi="Arial" w:cs="Arial"/>
+                <w:bCs/>
+                <w:color w:val="000000"/>
+                <w:sz w:val="22"/>
+                <w:szCs w:val="22"/>
+                <w:vertAlign w:val="superscript"/>
+                <w:lang w:bidi="en-US"/>
+              </w:rPr>
+              <w:t>th</w:t>
+            </w:r>
+            <w:r>
+              <w:rPr>
+                <w:rFonts w:ascii="Arial" w:hAnsi="Arial" w:cs="Arial"/>
+                <w:bCs/>
+                <w:color w:val="000000"/>
+                <w:sz w:val="22"/>
+                <w:szCs w:val="22"/>
+                <w:lang w:bidi="en-US"/>
+              </w:rPr>
+              <w:t>, 2018. (International conference – Graduate work)</w:t>
+            </w:r>
+          </w:p>
+          <w:p>
+            <w:pPr>
+              <w:widowControl w:val="0"/>
+              <w:autoSpaceDE w:val="0"/>
+              <w:autoSpaceDN w:val="0"/>
+              <w:adjustRightInd w:val="0"/>
+              <w:rPr>
+                <w:rFonts w:ascii="Arial" w:hAnsi="Arial" w:cs="Arial"/>
+                <w:b/>
+                <w:bCs/>
+                <w:color w:val="000000"/>
+                <w:sz w:val="22"/>
+                <w:szCs w:val="22"/>
+                <w:lang w:bidi="en-US"/>
+              </w:rPr>
+            </w:pPr>
+          </w:p>
+          <w:p>
+            <w:pPr>
+              <w:widowControl w:val="0"/>
+              <w:autoSpaceDE w:val="0"/>
+              <w:autoSpaceDN w:val="0"/>
+              <w:adjustRightInd w:val="0"/>
+              <w:rPr>
+                <w:rFonts w:ascii="Arial" w:hAnsi="Arial" w:cs="Arial"/>
+                <w:bCs/>
+                <w:color w:val="000000"/>
+                <w:sz w:val="22"/>
+                <w:szCs w:val="22"/>
+                <w:lang w:bidi="en-US"/>
+              </w:rPr>
+            </w:pPr>
+            <w:r>
+              <w:rPr>
+                <w:rFonts w:ascii="Arial" w:hAnsi="Arial" w:cs="Arial"/>
+                <w:b/>
+                <w:bCs/>
+                <w:color w:val="000000"/>
+                <w:sz w:val="22"/>
+                <w:szCs w:val="22"/>
+                <w:lang w:bidi="en-US"/>
+              </w:rPr>
+              <w:t>Hudgins, E.</w:t>
+            </w:r>
+            <w:r>
+              <w:rPr>
+                <w:rFonts w:ascii="Arial" w:hAnsi="Arial" w:cs="Arial"/>
+                <w:b/>
+                <w:bCs/>
+                <w:color w:val="000000"/>
+                <w:sz w:val="22"/>
+                <w:szCs w:val="22"/>
+                <w:lang w:bidi="en-US"/>
+              </w:rPr>
+              <w:t>J.*</w:t>
+            </w:r>
+            <w:r>
+              <w:rPr>
+                <w:rFonts w:ascii="Arial" w:hAnsi="Arial" w:cs="Arial"/>
+                <w:bCs/>
+                <w:color w:val="000000"/>
+                <w:sz w:val="22"/>
+                <w:szCs w:val="22"/>
+                <w:lang w:bidi="en-US"/>
+              </w:rPr>
+              <w:t>. Optimal control of the spread of invasive forest pests in the United States. Presented at the University of Queensland’s Centre for Biology and Conservation Science’s weekly seminar series, March 20</w:t>
+            </w:r>
+            <w:r>
+              <w:rPr>
+                <w:rFonts w:ascii="Arial" w:hAnsi="Arial" w:cs="Arial"/>
+                <w:bCs/>
+                <w:color w:val="000000"/>
+                <w:sz w:val="22"/>
+                <w:szCs w:val="22"/>
+                <w:vertAlign w:val="superscript"/>
+                <w:lang w:bidi="en-US"/>
+              </w:rPr>
+              <w:t>th</w:t>
+            </w:r>
+            <w:r>
+              <w:rPr>
+                <w:rFonts w:ascii="Arial" w:hAnsi="Arial" w:cs="Arial"/>
+                <w:bCs/>
+                <w:color w:val="000000"/>
+                <w:sz w:val="22"/>
+                <w:szCs w:val="22"/>
+                <w:lang w:bidi="en-US"/>
+              </w:rPr>
+              <w:t>, 2018. (International invited seminar – Graduate work)</w:t>
+            </w:r>
+          </w:p>
+          <w:p>
+            <w:pPr>
+              <w:widowControl w:val="0"/>
+              <w:autoSpaceDE w:val="0"/>
+              <w:autoSpaceDN w:val="0"/>
+              <w:adjustRightInd w:val="0"/>
+              <w:rPr>
+                <w:rFonts w:ascii="Arial" w:hAnsi="Arial" w:cs="Arial"/>
+                <w:bCs/>
+                <w:color w:val="000000"/>
+                <w:sz w:val="22"/>
+                <w:szCs w:val="22"/>
+                <w:lang w:bidi="en-US"/>
+              </w:rPr>
+            </w:pPr>
+          </w:p>
+          <w:p>
+            <w:pPr>
+              <w:widowControl w:val="0"/>
+              <w:autoSpaceDE w:val="0"/>
+              <w:autoSpaceDN w:val="0"/>
+              <w:adjustRightInd w:val="0"/>
+              <w:rPr>
+                <w:rFonts w:ascii="Arial" w:hAnsi="Arial" w:cs="Arial"/>
+                <w:bCs/>
+                <w:color w:val="000000"/>
+                <w:sz w:val="22"/>
+                <w:szCs w:val="22"/>
+                <w:lang w:bidi="en-US"/>
+              </w:rPr>
+            </w:pPr>
+            <w:r>
+              <w:rPr>
+                <w:rFonts w:ascii="Arial" w:hAnsi="Arial" w:cs="Arial"/>
+                <w:bCs/>
+                <w:color w:val="000000"/>
+                <w:sz w:val="22"/>
+                <w:szCs w:val="22"/>
+                <w:lang w:bidi="en-US"/>
+              </w:rPr>
+              <w:t>Hudgins, J.A.</w:t>
+            </w:r>
+            <w:r>
+              <w:rPr>
+                <w:rFonts w:ascii="Arial" w:hAnsi="Arial" w:cs="Arial"/>
+                <w:bCs/>
+                <w:color w:val="000000"/>
+                <w:sz w:val="22"/>
+                <w:szCs w:val="22"/>
+                <w:lang w:bidi="en-US"/>
+              </w:rPr>
+              <w:t>*</w:t>
+            </w:r>
+            <w:r>
+              <w:rPr>
+                <w:rFonts w:ascii="Arial" w:hAnsi="Arial" w:cs="Arial"/>
+                <w:bCs/>
+                <w:color w:val="000000"/>
+                <w:sz w:val="22"/>
+                <w:szCs w:val="22"/>
+                <w:lang w:bidi="en-US"/>
+              </w:rPr>
+              <w:t>,</w:t>
+            </w:r>
+            <w:r>
+              <w:rPr>
+                <w:rFonts w:ascii="Arial" w:hAnsi="Arial" w:cs="Arial"/>
+                <w:b/>
+                <w:bCs/>
+                <w:color w:val="000000"/>
+                <w:sz w:val="22"/>
+                <w:szCs w:val="22"/>
+                <w:lang w:bidi="en-US"/>
+              </w:rPr>
+              <w:t xml:space="preserve"> Hudgins, E.J.</w:t>
+            </w:r>
+            <w:r>
+              <w:rPr>
+                <w:rFonts w:ascii="Arial" w:hAnsi="Arial" w:cs="Arial"/>
+                <w:b/>
+                <w:bCs/>
+                <w:color w:val="000000"/>
+                <w:sz w:val="22"/>
+                <w:szCs w:val="22"/>
+                <w:lang w:bidi="en-US"/>
+              </w:rPr>
+              <w:t xml:space="preserve">, </w:t>
+            </w:r>
+            <w:r>
+              <w:rPr>
+                <w:rFonts w:ascii="Arial" w:hAnsi="Arial" w:cs="Arial"/>
+                <w:bCs/>
+                <w:i/>
+                <w:color w:val="000000"/>
+                <w:sz w:val="22"/>
+                <w:szCs w:val="22"/>
+                <w:lang w:bidi="en-US"/>
+              </w:rPr>
+              <w:t xml:space="preserve">Determining abundance, apparent survival, and temporary emigration for hawksbill turtles using opportunistic </w:t>
+            </w:r>
+            <w:r>
+              <w:rPr>
+                <w:rFonts w:ascii="Arial" w:hAnsi="Arial" w:cs="Arial"/>
+                <w:bCs/>
+                <w:i/>
+                <w:color w:val="000000"/>
+                <w:sz w:val="22"/>
+                <w:szCs w:val="22"/>
+                <w:lang w:bidi="en-US"/>
+              </w:rPr>
+              <w:t>photo-ID data</w:t>
+            </w:r>
+            <w:r>
+              <w:rPr>
+                <w:rFonts w:ascii="Arial" w:hAnsi="Arial" w:cs="Arial"/>
+                <w:bCs/>
+                <w:i/>
+                <w:color w:val="000000"/>
+                <w:sz w:val="22"/>
+                <w:szCs w:val="22"/>
+                <w:lang w:bidi="en-US"/>
+              </w:rPr>
+              <w:t xml:space="preserve"> in the Republic of Maldives</w:t>
+            </w:r>
+            <w:r>
+              <w:rPr>
+                <w:rFonts w:ascii="Arial" w:hAnsi="Arial" w:cs="Arial"/>
+                <w:bCs/>
+                <w:color w:val="000000"/>
+                <w:sz w:val="22"/>
+                <w:szCs w:val="22"/>
+                <w:lang w:bidi="en-US"/>
+              </w:rPr>
+              <w:t xml:space="preserve">. Presented at the </w:t>
+            </w:r>
+            <w:r>
+              <w:rPr>
+                <w:rFonts w:ascii="Arial" w:hAnsi="Arial" w:cs="Arial"/>
+                <w:bCs/>
+                <w:color w:val="000000"/>
+                <w:sz w:val="22"/>
+                <w:szCs w:val="22"/>
+                <w:lang w:bidi="en-US"/>
+              </w:rPr>
+              <w:t>International Sea Turtle Symposium, February 18th, 2018</w:t>
+            </w:r>
+            <w:r>
+              <w:rPr>
+                <w:rFonts w:ascii="Arial" w:hAnsi="Arial" w:cs="Arial"/>
+                <w:bCs/>
+                <w:color w:val="000000"/>
+                <w:sz w:val="22"/>
+                <w:szCs w:val="22"/>
+                <w:lang w:bidi="en-US"/>
+              </w:rPr>
+              <w:t>. (International Conference - Side project).</w:t>
+            </w:r>
+          </w:p>
+          <w:p>
+            <w:pPr>
+              <w:widowControl w:val="0"/>
+              <w:autoSpaceDE w:val="0"/>
+              <w:autoSpaceDN w:val="0"/>
+              <w:adjustRightInd w:val="0"/>
+              <w:rPr>
+                <w:rFonts w:ascii="Arial" w:hAnsi="Arial" w:cs="Arial"/>
+                <w:b/>
+                <w:bCs/>
+                <w:color w:val="000000"/>
+                <w:sz w:val="22"/>
+                <w:szCs w:val="22"/>
+                <w:lang w:bidi="en-US"/>
+              </w:rPr>
+            </w:pPr>
+          </w:p>
+          <w:p>
+            <w:pPr>
+              <w:widowControl w:val="0"/>
+              <w:autoSpaceDE w:val="0"/>
+              <w:autoSpaceDN w:val="0"/>
+              <w:adjustRightInd w:val="0"/>
+              <w:rPr>
+                <w:rFonts w:ascii="Arial" w:hAnsi="Arial" w:cs="Arial"/>
+                <w:bCs/>
+                <w:color w:val="000000"/>
+                <w:sz w:val="22"/>
+                <w:szCs w:val="22"/>
+                <w:lang w:bidi="en-US"/>
+              </w:rPr>
+            </w:pPr>
+            <w:r>
+              <w:rPr>
+                <w:rFonts w:ascii="Arial" w:hAnsi="Arial" w:cs="Arial"/>
+                <w:b/>
+                <w:bCs/>
+                <w:color w:val="000000"/>
+                <w:sz w:val="22"/>
+                <w:szCs w:val="22"/>
+                <w:lang w:bidi="en-US"/>
+              </w:rPr>
+              <w:t>Hudgins, E.</w:t>
+            </w:r>
+            <w:r>
+              <w:rPr>
+                <w:rFonts w:ascii="Arial" w:hAnsi="Arial" w:cs="Arial"/>
+                <w:b/>
+                <w:bCs/>
+                <w:color w:val="000000"/>
+                <w:sz w:val="22"/>
+                <w:szCs w:val="22"/>
+                <w:lang w:bidi="en-US"/>
+              </w:rPr>
+              <w:t>J.*</w:t>
+            </w:r>
+            <w:r>
+              <w:rPr>
+                <w:rFonts w:ascii="Arial" w:hAnsi="Arial" w:cs="Arial"/>
+                <w:bCs/>
+                <w:color w:val="000000"/>
+                <w:sz w:val="22"/>
+                <w:szCs w:val="22"/>
+                <w:lang w:bidi="en-US"/>
+              </w:rPr>
+              <w:t xml:space="preserve">, </w:t>
+            </w:r>
+            <w:proofErr w:type="spellStart"/>
+            <w:r>
+              <w:rPr>
+                <w:rFonts w:ascii="Arial" w:hAnsi="Arial" w:cs="Arial"/>
+                <w:bCs/>
+                <w:color w:val="000000"/>
+                <w:sz w:val="22"/>
+                <w:szCs w:val="22"/>
+                <w:lang w:bidi="en-US"/>
+              </w:rPr>
+              <w:t>Liebhold</w:t>
+            </w:r>
+            <w:proofErr w:type="spellEnd"/>
+            <w:r>
+              <w:rPr>
+                <w:rFonts w:ascii="Arial" w:hAnsi="Arial" w:cs="Arial"/>
+                <w:bCs/>
+                <w:color w:val="000000"/>
+                <w:sz w:val="22"/>
+                <w:szCs w:val="22"/>
+                <w:lang w:bidi="en-US"/>
+              </w:rPr>
+              <w:t xml:space="preserve">, A. M., &amp; Leung B. </w:t>
+            </w:r>
+            <w:r>
+              <w:rPr>
+                <w:rFonts w:ascii="Arial" w:hAnsi="Arial" w:cs="Arial"/>
+                <w:bCs/>
+                <w:i/>
+                <w:color w:val="000000"/>
+                <w:sz w:val="22"/>
+                <w:szCs w:val="22"/>
+                <w:lang w:bidi="en-US"/>
+              </w:rPr>
+              <w:t>Comparing generalized to customized models for United States invasive forest pests</w:t>
+            </w:r>
+            <w:r>
+              <w:rPr>
+                <w:rFonts w:ascii="Arial" w:hAnsi="Arial" w:cs="Arial"/>
+                <w:bCs/>
+                <w:i/>
+                <w:color w:val="000000"/>
+                <w:sz w:val="22"/>
+                <w:szCs w:val="22"/>
+                <w:lang w:bidi="en-US"/>
+              </w:rPr>
+              <w:t>.</w:t>
+            </w:r>
+            <w:r>
+              <w:rPr>
+                <w:rFonts w:ascii="Arial" w:hAnsi="Arial" w:cs="Arial"/>
+                <w:bCs/>
+                <w:color w:val="000000"/>
+                <w:sz w:val="22"/>
+                <w:szCs w:val="22"/>
+                <w:lang w:bidi="en-US"/>
+              </w:rPr>
+              <w:t xml:space="preserve"> Presented at the Quebec Centre for Biodiversity Science Symposium, December 15</w:t>
+            </w:r>
+            <w:r>
+              <w:rPr>
+                <w:rFonts w:ascii="Arial" w:hAnsi="Arial" w:cs="Arial"/>
+                <w:bCs/>
+                <w:color w:val="000000"/>
+                <w:sz w:val="22"/>
+                <w:szCs w:val="22"/>
+                <w:vertAlign w:val="superscript"/>
+                <w:lang w:bidi="en-US"/>
+              </w:rPr>
+              <w:t>th</w:t>
+            </w:r>
+            <w:r>
+              <w:rPr>
+                <w:rFonts w:ascii="Arial" w:hAnsi="Arial" w:cs="Arial"/>
+                <w:bCs/>
+                <w:color w:val="000000"/>
+                <w:sz w:val="22"/>
+                <w:szCs w:val="22"/>
+                <w:lang w:bidi="en-US"/>
+              </w:rPr>
+              <w:t>, 2017. (Regional Conference - Graduate work).</w:t>
+            </w:r>
+          </w:p>
+          <w:p>
+            <w:pPr>
+              <w:widowControl w:val="0"/>
+              <w:autoSpaceDE w:val="0"/>
+              <w:autoSpaceDN w:val="0"/>
+              <w:adjustRightInd w:val="0"/>
+              <w:rPr>
+                <w:rFonts w:ascii="Arial" w:hAnsi="Arial" w:cs="Arial"/>
+                <w:bCs/>
+                <w:color w:val="000000"/>
+                <w:sz w:val="22"/>
+                <w:szCs w:val="22"/>
+                <w:lang w:bidi="en-US"/>
+              </w:rPr>
+            </w:pPr>
+          </w:p>
+          <w:p>
+            <w:pPr>
+              <w:widowControl w:val="0"/>
+              <w:autoSpaceDE w:val="0"/>
+              <w:autoSpaceDN w:val="0"/>
+              <w:adjustRightInd w:val="0"/>
+              <w:rPr>
+                <w:rFonts w:ascii="Arial" w:hAnsi="Arial" w:cs="Arial"/>
+                <w:bCs/>
+                <w:color w:val="000000"/>
+                <w:sz w:val="22"/>
+                <w:szCs w:val="22"/>
+                <w:lang w:bidi="en-US"/>
+              </w:rPr>
+            </w:pPr>
+            <w:r>
+              <w:rPr>
+                <w:rFonts w:ascii="Arial" w:hAnsi="Arial" w:cs="Arial"/>
+                <w:b/>
+                <w:bCs/>
+                <w:color w:val="000000"/>
+                <w:sz w:val="22"/>
+                <w:szCs w:val="22"/>
+                <w:lang w:bidi="en-US"/>
+              </w:rPr>
+              <w:t>Hudgins, E.</w:t>
+            </w:r>
+            <w:r>
+              <w:rPr>
+                <w:rFonts w:ascii="Arial" w:hAnsi="Arial" w:cs="Arial"/>
+                <w:b/>
+                <w:bCs/>
+                <w:color w:val="000000"/>
+                <w:sz w:val="22"/>
+                <w:szCs w:val="22"/>
+                <w:lang w:bidi="en-US"/>
+              </w:rPr>
+              <w:t>J.*</w:t>
+            </w:r>
+            <w:r>
+              <w:rPr>
+                <w:rFonts w:ascii="Arial" w:hAnsi="Arial" w:cs="Arial"/>
+                <w:bCs/>
+                <w:color w:val="000000"/>
+                <w:sz w:val="22"/>
+                <w:szCs w:val="22"/>
+                <w:lang w:bidi="en-US"/>
+              </w:rPr>
+              <w:t xml:space="preserve">, </w:t>
+            </w:r>
+            <w:proofErr w:type="spellStart"/>
+            <w:r>
+              <w:rPr>
+                <w:rFonts w:ascii="Arial" w:hAnsi="Arial" w:cs="Arial"/>
+                <w:bCs/>
+                <w:color w:val="000000"/>
+                <w:sz w:val="22"/>
+                <w:szCs w:val="22"/>
+                <w:lang w:bidi="en-US"/>
+              </w:rPr>
+              <w:t>Liebhold</w:t>
+            </w:r>
+            <w:proofErr w:type="spellEnd"/>
+            <w:r>
+              <w:rPr>
+                <w:rFonts w:ascii="Arial" w:hAnsi="Arial" w:cs="Arial"/>
+                <w:bCs/>
+                <w:color w:val="000000"/>
+                <w:sz w:val="22"/>
+                <w:szCs w:val="22"/>
+                <w:lang w:bidi="en-US"/>
+              </w:rPr>
+              <w:t xml:space="preserve">, A. M., &amp; Leung B. </w:t>
+            </w:r>
+            <w:r>
+              <w:rPr>
+                <w:rFonts w:ascii="Arial" w:hAnsi="Arial" w:cs="Arial"/>
+                <w:bCs/>
+                <w:i/>
+                <w:color w:val="000000"/>
+                <w:sz w:val="22"/>
+                <w:szCs w:val="22"/>
+                <w:lang w:bidi="en-US"/>
+              </w:rPr>
+              <w:t>Comparing generalized to customized models for United States invasive forest pests</w:t>
+            </w:r>
+            <w:r>
+              <w:rPr>
+                <w:rFonts w:ascii="Arial" w:hAnsi="Arial" w:cs="Arial"/>
+                <w:bCs/>
+                <w:i/>
+                <w:color w:val="000000"/>
+                <w:sz w:val="22"/>
+                <w:szCs w:val="22"/>
+                <w:lang w:bidi="en-US"/>
+              </w:rPr>
+              <w:t>.</w:t>
+            </w:r>
+            <w:r>
+              <w:rPr>
+                <w:rFonts w:ascii="Arial" w:hAnsi="Arial" w:cs="Arial"/>
+                <w:bCs/>
+                <w:color w:val="000000"/>
+                <w:sz w:val="22"/>
+                <w:szCs w:val="22"/>
+                <w:lang w:bidi="en-US"/>
+              </w:rPr>
+              <w:t xml:space="preserve"> Presented at the Ecology and Evolution Lunches series, Nov 23</w:t>
+            </w:r>
+            <w:r>
+              <w:rPr>
+                <w:rFonts w:ascii="Arial" w:hAnsi="Arial" w:cs="Arial"/>
+                <w:bCs/>
+                <w:color w:val="000000"/>
+                <w:sz w:val="22"/>
+                <w:szCs w:val="22"/>
+                <w:vertAlign w:val="superscript"/>
+                <w:lang w:bidi="en-US"/>
+              </w:rPr>
+              <w:t>rd</w:t>
+            </w:r>
+            <w:r>
+              <w:rPr>
+                <w:rFonts w:ascii="Arial" w:hAnsi="Arial" w:cs="Arial"/>
+                <w:bCs/>
+                <w:color w:val="000000"/>
+                <w:sz w:val="22"/>
+                <w:szCs w:val="22"/>
+                <w:lang w:bidi="en-US"/>
+              </w:rPr>
+              <w:t xml:space="preserve"> , 2017. (Departmental invited seminar - Graduate work).</w:t>
+            </w:r>
+          </w:p>
+          <w:p>
+            <w:pPr>
+              <w:widowControl w:val="0"/>
+              <w:autoSpaceDE w:val="0"/>
+              <w:autoSpaceDN w:val="0"/>
+              <w:adjustRightInd w:val="0"/>
+              <w:rPr>
+                <w:rFonts w:ascii="Arial" w:hAnsi="Arial" w:cs="Arial"/>
+                <w:b/>
+                <w:bCs/>
+                <w:color w:val="000000"/>
+                <w:sz w:val="22"/>
+                <w:szCs w:val="22"/>
+                <w:lang w:bidi="en-US"/>
+              </w:rPr>
+            </w:pPr>
+          </w:p>
+          <w:p>
+            <w:pPr>
+              <w:widowControl w:val="0"/>
+              <w:autoSpaceDE w:val="0"/>
+              <w:autoSpaceDN w:val="0"/>
+              <w:adjustRightInd w:val="0"/>
+              <w:rPr>
+                <w:rFonts w:ascii="Arial" w:hAnsi="Arial" w:cs="Arial"/>
+                <w:bCs/>
+                <w:color w:val="000000"/>
+                <w:sz w:val="22"/>
+                <w:szCs w:val="22"/>
+                <w:lang w:bidi="en-US"/>
+              </w:rPr>
+            </w:pPr>
+            <w:r>
+              <w:rPr>
+                <w:rFonts w:ascii="Arial" w:hAnsi="Arial" w:cs="Arial"/>
+                <w:b/>
+                <w:bCs/>
+                <w:color w:val="000000"/>
+                <w:sz w:val="22"/>
+                <w:szCs w:val="22"/>
+                <w:lang w:bidi="en-US"/>
+              </w:rPr>
+              <w:t>Hudgins, E.</w:t>
+            </w:r>
+            <w:r>
+              <w:rPr>
+                <w:rFonts w:ascii="Arial" w:hAnsi="Arial" w:cs="Arial"/>
+                <w:b/>
+                <w:bCs/>
+                <w:color w:val="000000"/>
+                <w:sz w:val="22"/>
+                <w:szCs w:val="22"/>
+                <w:lang w:bidi="en-US"/>
+              </w:rPr>
+              <w:t>J.*</w:t>
+            </w:r>
+            <w:r>
+              <w:rPr>
+                <w:rFonts w:ascii="Arial" w:hAnsi="Arial" w:cs="Arial"/>
+                <w:bCs/>
+                <w:color w:val="000000"/>
+                <w:sz w:val="22"/>
+                <w:szCs w:val="22"/>
+                <w:lang w:bidi="en-US"/>
+              </w:rPr>
+              <w:t xml:space="preserve">, </w:t>
+            </w:r>
+            <w:r>
+              <w:rPr>
+                <w:rFonts w:ascii="Arial" w:hAnsi="Arial" w:cs="Arial"/>
+                <w:bCs/>
+                <w:color w:val="000000"/>
+                <w:sz w:val="22"/>
+                <w:szCs w:val="22"/>
+                <w:lang w:bidi="en-US"/>
+              </w:rPr>
+              <w:t xml:space="preserve">&amp; Leung B. </w:t>
+            </w:r>
+            <w:r>
+              <w:rPr>
+                <w:rFonts w:ascii="Arial" w:hAnsi="Arial" w:cs="Arial"/>
+                <w:bCs/>
+                <w:i/>
+                <w:color w:val="000000"/>
+                <w:sz w:val="22"/>
+                <w:szCs w:val="22"/>
+                <w:lang w:bidi="en-US"/>
+              </w:rPr>
+              <w:t xml:space="preserve">The effect of host diversity on the establishment of United States invasive forest pests. </w:t>
+            </w:r>
+            <w:r>
+              <w:rPr>
+                <w:rFonts w:ascii="Arial" w:hAnsi="Arial" w:cs="Arial"/>
+                <w:bCs/>
+                <w:color w:val="000000"/>
+                <w:sz w:val="22"/>
+                <w:szCs w:val="22"/>
+                <w:lang w:bidi="en-US"/>
+              </w:rPr>
+              <w:t xml:space="preserve">Presented at the McGill Conservation, Ecology, Evolution and </w:t>
+            </w:r>
+            <w:proofErr w:type="spellStart"/>
+            <w:r>
+              <w:rPr>
+                <w:rFonts w:ascii="Arial" w:hAnsi="Arial" w:cs="Arial"/>
+                <w:bCs/>
+                <w:color w:val="000000"/>
+                <w:sz w:val="22"/>
+                <w:szCs w:val="22"/>
+                <w:lang w:bidi="en-US"/>
+              </w:rPr>
+              <w:t>Behaviour</w:t>
+            </w:r>
+            <w:proofErr w:type="spellEnd"/>
+            <w:r>
+              <w:rPr>
+                <w:rFonts w:ascii="Arial" w:hAnsi="Arial" w:cs="Arial"/>
+                <w:bCs/>
+                <w:color w:val="000000"/>
+                <w:sz w:val="22"/>
+                <w:szCs w:val="22"/>
+                <w:lang w:bidi="en-US"/>
+              </w:rPr>
+              <w:t xml:space="preserve"> retreat, April 8</w:t>
+            </w:r>
+            <w:r>
+              <w:rPr>
+                <w:rFonts w:ascii="Arial" w:hAnsi="Arial" w:cs="Arial"/>
+                <w:bCs/>
+                <w:color w:val="000000"/>
+                <w:sz w:val="22"/>
+                <w:szCs w:val="22"/>
+                <w:vertAlign w:val="superscript"/>
+                <w:lang w:bidi="en-US"/>
+              </w:rPr>
+              <w:t>th</w:t>
+            </w:r>
+            <w:r>
+              <w:rPr>
+                <w:rFonts w:ascii="Arial" w:hAnsi="Arial" w:cs="Arial"/>
+                <w:bCs/>
+                <w:color w:val="000000"/>
+                <w:sz w:val="22"/>
+                <w:szCs w:val="22"/>
+                <w:lang w:bidi="en-US"/>
+              </w:rPr>
+              <w:t>, 2017. (Departmental Conference - Graduate work).</w:t>
+            </w:r>
+          </w:p>
+          <w:p>
+            <w:pPr>
+              <w:widowControl w:val="0"/>
+              <w:autoSpaceDE w:val="0"/>
+              <w:autoSpaceDN w:val="0"/>
+              <w:adjustRightInd w:val="0"/>
+              <w:rPr>
+                <w:rFonts w:ascii="Arial" w:hAnsi="Arial" w:cs="Arial"/>
+                <w:b/>
+                <w:bCs/>
+                <w:color w:val="000000"/>
+                <w:sz w:val="22"/>
+                <w:szCs w:val="22"/>
+                <w:lang w:bidi="en-US"/>
+              </w:rPr>
+            </w:pPr>
+          </w:p>
+          <w:p>
+            <w:pPr>
+              <w:widowControl w:val="0"/>
+              <w:autoSpaceDE w:val="0"/>
+              <w:autoSpaceDN w:val="0"/>
+              <w:adjustRightInd w:val="0"/>
+              <w:rPr>
+                <w:rFonts w:ascii="Arial" w:hAnsi="Arial" w:cs="Arial"/>
+                <w:bCs/>
+                <w:color w:val="000000"/>
+                <w:sz w:val="22"/>
+                <w:szCs w:val="22"/>
+                <w:lang w:bidi="en-US"/>
+              </w:rPr>
+            </w:pPr>
+            <w:r>
+              <w:rPr>
+                <w:rFonts w:ascii="Arial" w:hAnsi="Arial" w:cs="Arial"/>
+                <w:b/>
+                <w:bCs/>
+                <w:color w:val="000000"/>
+                <w:sz w:val="22"/>
+                <w:szCs w:val="22"/>
+                <w:lang w:bidi="en-US"/>
+              </w:rPr>
+              <w:t>Hudgins, E.</w:t>
+            </w:r>
+            <w:r>
+              <w:rPr>
+                <w:rFonts w:ascii="Arial" w:hAnsi="Arial" w:cs="Arial"/>
+                <w:b/>
+                <w:bCs/>
+                <w:color w:val="000000"/>
+                <w:sz w:val="22"/>
+                <w:szCs w:val="22"/>
+                <w:lang w:bidi="en-US"/>
+              </w:rPr>
+              <w:t>J.*</w:t>
+            </w:r>
+            <w:r>
+              <w:rPr>
+                <w:rFonts w:ascii="Arial" w:hAnsi="Arial" w:cs="Arial"/>
+                <w:bCs/>
+                <w:color w:val="000000"/>
+                <w:sz w:val="22"/>
+                <w:szCs w:val="22"/>
+                <w:lang w:bidi="en-US"/>
+              </w:rPr>
+              <w:t xml:space="preserve">, </w:t>
+            </w:r>
+            <w:proofErr w:type="spellStart"/>
+            <w:r>
+              <w:rPr>
+                <w:rFonts w:ascii="Arial" w:hAnsi="Arial" w:cs="Arial"/>
+                <w:bCs/>
+                <w:color w:val="000000"/>
+                <w:sz w:val="22"/>
+                <w:szCs w:val="22"/>
+                <w:lang w:bidi="en-US"/>
+              </w:rPr>
+              <w:t>Liebhold</w:t>
+            </w:r>
+            <w:proofErr w:type="spellEnd"/>
+            <w:r>
+              <w:rPr>
+                <w:rFonts w:ascii="Arial" w:hAnsi="Arial" w:cs="Arial"/>
+                <w:bCs/>
+                <w:color w:val="000000"/>
+                <w:sz w:val="22"/>
+                <w:szCs w:val="22"/>
+                <w:lang w:bidi="en-US"/>
+              </w:rPr>
+              <w:t xml:space="preserve">, A. M., &amp; Leung B. </w:t>
+            </w:r>
+            <w:r>
+              <w:rPr>
+                <w:rFonts w:ascii="Arial" w:hAnsi="Arial" w:cs="Arial"/>
+                <w:bCs/>
+                <w:i/>
+                <w:color w:val="000000"/>
+                <w:sz w:val="22"/>
+                <w:szCs w:val="22"/>
+                <w:lang w:bidi="en-US"/>
+              </w:rPr>
+              <w:t>Forecasting United States forest invaders: A general predictive model for pest spread.</w:t>
+            </w:r>
+            <w:r>
+              <w:rPr>
+                <w:rFonts w:ascii="Arial" w:hAnsi="Arial" w:cs="Arial"/>
+                <w:bCs/>
+                <w:color w:val="000000"/>
+                <w:sz w:val="22"/>
+                <w:szCs w:val="22"/>
+                <w:lang w:bidi="en-US"/>
+              </w:rPr>
+              <w:t xml:space="preserve"> Presented at the Quebec Centre for Biodiversity Science Symposium, December 16</w:t>
+            </w:r>
+            <w:r>
+              <w:rPr>
+                <w:rFonts w:ascii="Arial" w:hAnsi="Arial" w:cs="Arial"/>
+                <w:bCs/>
+                <w:color w:val="000000"/>
+                <w:sz w:val="22"/>
+                <w:szCs w:val="22"/>
+                <w:vertAlign w:val="superscript"/>
+                <w:lang w:bidi="en-US"/>
+              </w:rPr>
+              <w:t>th</w:t>
+            </w:r>
+            <w:r>
+              <w:rPr>
+                <w:rFonts w:ascii="Arial" w:hAnsi="Arial" w:cs="Arial"/>
+                <w:bCs/>
+                <w:color w:val="000000"/>
+                <w:sz w:val="22"/>
+                <w:szCs w:val="22"/>
+                <w:lang w:bidi="en-US"/>
+              </w:rPr>
+              <w:t>, 2016. (Regional Conference - Graduate work).</w:t>
+            </w:r>
+          </w:p>
+          <w:p>
+            <w:pPr>
+              <w:widowControl w:val="0"/>
+              <w:autoSpaceDE w:val="0"/>
+              <w:autoSpaceDN w:val="0"/>
+              <w:adjustRightInd w:val="0"/>
+              <w:rPr>
+                <w:rFonts w:ascii="Arial" w:hAnsi="Arial" w:cs="Arial"/>
+                <w:b/>
+                <w:bCs/>
+                <w:color w:val="000000"/>
+                <w:sz w:val="22"/>
+                <w:szCs w:val="22"/>
+                <w:lang w:bidi="en-US"/>
+              </w:rPr>
+            </w:pPr>
+          </w:p>
+          <w:p>
+            <w:pPr>
+              <w:widowControl w:val="0"/>
+              <w:autoSpaceDE w:val="0"/>
+              <w:autoSpaceDN w:val="0"/>
+              <w:adjustRightInd w:val="0"/>
+              <w:rPr>
+                <w:rFonts w:ascii="Arial" w:hAnsi="Arial" w:cs="Arial"/>
+                <w:bCs/>
+                <w:color w:val="000000"/>
+                <w:sz w:val="22"/>
+                <w:szCs w:val="22"/>
+                <w:lang w:bidi="en-US"/>
+              </w:rPr>
+            </w:pPr>
+            <w:r>
+              <w:rPr>
+                <w:rFonts w:ascii="Arial" w:hAnsi="Arial" w:cs="Arial"/>
+                <w:b/>
+                <w:bCs/>
+                <w:color w:val="000000"/>
+                <w:sz w:val="22"/>
+                <w:szCs w:val="22"/>
+                <w:lang w:bidi="en-US"/>
+              </w:rPr>
+              <w:t>Hudgins, E.</w:t>
+            </w:r>
+            <w:r>
+              <w:rPr>
+                <w:rFonts w:ascii="Arial" w:hAnsi="Arial" w:cs="Arial"/>
+                <w:b/>
+                <w:bCs/>
+                <w:color w:val="000000"/>
+                <w:sz w:val="22"/>
+                <w:szCs w:val="22"/>
+                <w:lang w:bidi="en-US"/>
+              </w:rPr>
+              <w:t>J.*</w:t>
+            </w:r>
+            <w:r>
+              <w:rPr>
+                <w:rFonts w:ascii="Arial" w:hAnsi="Arial" w:cs="Arial"/>
+                <w:bCs/>
+                <w:color w:val="000000"/>
+                <w:sz w:val="22"/>
+                <w:szCs w:val="22"/>
+                <w:lang w:bidi="en-US"/>
+              </w:rPr>
+              <w:t xml:space="preserve">, </w:t>
+            </w:r>
+            <w:proofErr w:type="spellStart"/>
+            <w:r>
+              <w:rPr>
+                <w:rFonts w:ascii="Arial" w:hAnsi="Arial" w:cs="Arial"/>
+                <w:bCs/>
+                <w:color w:val="000000"/>
+                <w:sz w:val="22"/>
+                <w:szCs w:val="22"/>
+                <w:lang w:bidi="en-US"/>
+              </w:rPr>
+              <w:t>Liebhold</w:t>
+            </w:r>
+            <w:proofErr w:type="spellEnd"/>
+            <w:r>
+              <w:rPr>
+                <w:rFonts w:ascii="Arial" w:hAnsi="Arial" w:cs="Arial"/>
+                <w:bCs/>
+                <w:color w:val="000000"/>
+                <w:sz w:val="22"/>
+                <w:szCs w:val="22"/>
+                <w:lang w:bidi="en-US"/>
+              </w:rPr>
+              <w:t xml:space="preserve">, A. M., &amp; Leung B. </w:t>
+            </w:r>
+            <w:r>
+              <w:rPr>
+                <w:rFonts w:ascii="Arial" w:hAnsi="Arial" w:cs="Arial"/>
+                <w:bCs/>
+                <w:i/>
+                <w:color w:val="000000"/>
+                <w:sz w:val="22"/>
+                <w:szCs w:val="22"/>
+                <w:lang w:bidi="en-US"/>
+              </w:rPr>
+              <w:t>Forecasting United States forest invaders: A general predictive model for pest spread.</w:t>
+            </w:r>
+            <w:r>
+              <w:rPr>
+                <w:rFonts w:ascii="Arial" w:hAnsi="Arial" w:cs="Arial"/>
+                <w:bCs/>
+                <w:color w:val="000000"/>
+                <w:sz w:val="22"/>
+                <w:szCs w:val="22"/>
+                <w:lang w:bidi="en-US"/>
+              </w:rPr>
+              <w:t xml:space="preserve"> Presented at the Ecological Society of America Annual Meeting, August 11</w:t>
+            </w:r>
+            <w:r>
+              <w:rPr>
+                <w:rFonts w:ascii="Arial" w:hAnsi="Arial" w:cs="Arial"/>
+                <w:bCs/>
+                <w:color w:val="000000"/>
+                <w:sz w:val="22"/>
+                <w:szCs w:val="22"/>
+                <w:vertAlign w:val="superscript"/>
+                <w:lang w:bidi="en-US"/>
+              </w:rPr>
+              <w:t>th</w:t>
+            </w:r>
+            <w:r>
+              <w:rPr>
+                <w:rFonts w:ascii="Arial" w:hAnsi="Arial" w:cs="Arial"/>
+                <w:bCs/>
+                <w:color w:val="000000"/>
+                <w:sz w:val="22"/>
+                <w:szCs w:val="22"/>
+                <w:lang w:bidi="en-US"/>
+              </w:rPr>
+              <w:t>, 2016. (International Conference - Graduate work).</w:t>
+            </w:r>
+          </w:p>
+          <w:p>
+            <w:pPr>
+              <w:widowControl w:val="0"/>
+              <w:autoSpaceDE w:val="0"/>
+              <w:autoSpaceDN w:val="0"/>
+              <w:adjustRightInd w:val="0"/>
+              <w:rPr>
+                <w:rFonts w:ascii="Arial" w:hAnsi="Arial" w:cs="Arial"/>
+                <w:bCs/>
+                <w:color w:val="000000"/>
+                <w:sz w:val="22"/>
+                <w:szCs w:val="22"/>
+                <w:lang w:bidi="en-US"/>
+              </w:rPr>
+            </w:pPr>
+          </w:p>
+          <w:p>
+            <w:pPr>
+              <w:widowControl w:val="0"/>
+              <w:autoSpaceDE w:val="0"/>
+              <w:autoSpaceDN w:val="0"/>
+              <w:adjustRightInd w:val="0"/>
+              <w:rPr>
+                <w:rFonts w:ascii="Arial" w:hAnsi="Arial" w:cs="Arial"/>
+                <w:bCs/>
+                <w:color w:val="000000"/>
+                <w:sz w:val="22"/>
+                <w:szCs w:val="22"/>
+                <w:lang w:bidi="en-US"/>
+              </w:rPr>
+            </w:pPr>
+            <w:r>
+              <w:rPr>
+                <w:rFonts w:ascii="Arial" w:hAnsi="Arial" w:cs="Arial"/>
+                <w:b/>
+                <w:bCs/>
+                <w:color w:val="000000"/>
+                <w:sz w:val="22"/>
+                <w:szCs w:val="22"/>
+                <w:lang w:bidi="en-US"/>
+              </w:rPr>
+              <w:t xml:space="preserve">Hudgins, E.J.* </w:t>
+            </w:r>
+            <w:r>
+              <w:rPr>
+                <w:rFonts w:ascii="Arial" w:hAnsi="Arial" w:cs="Arial"/>
+                <w:bCs/>
+                <w:i/>
+                <w:color w:val="000000"/>
+                <w:sz w:val="22"/>
+                <w:szCs w:val="22"/>
+                <w:lang w:bidi="en-US"/>
+              </w:rPr>
+              <w:t>Modelling invasive forest pest spread across the United States.</w:t>
+            </w:r>
+            <w:r>
+              <w:rPr>
+                <w:rFonts w:ascii="Arial" w:hAnsi="Arial" w:cs="Arial"/>
+                <w:bCs/>
+                <w:color w:val="000000"/>
+                <w:sz w:val="22"/>
+                <w:szCs w:val="22"/>
+                <w:lang w:bidi="en-US"/>
+              </w:rPr>
+              <w:t xml:space="preserve"> Presented at the Centre for Applied Mathematics in Biology of Medicine End-Of-Year Symposium. April 28</w:t>
+            </w:r>
+            <w:r>
+              <w:rPr>
+                <w:rFonts w:ascii="Arial" w:hAnsi="Arial" w:cs="Arial"/>
+                <w:bCs/>
+                <w:color w:val="000000"/>
+                <w:sz w:val="22"/>
+                <w:szCs w:val="22"/>
+                <w:vertAlign w:val="superscript"/>
+                <w:lang w:bidi="en-US"/>
+              </w:rPr>
+              <w:t>th</w:t>
+            </w:r>
+            <w:r>
+              <w:rPr>
+                <w:rFonts w:ascii="Arial" w:hAnsi="Arial" w:cs="Arial"/>
+                <w:bCs/>
+                <w:color w:val="000000"/>
+                <w:sz w:val="22"/>
+                <w:szCs w:val="22"/>
+                <w:lang w:bidi="en-US"/>
+              </w:rPr>
+              <w:t xml:space="preserve">, 2015. (Provincial working group – </w:t>
+            </w:r>
+            <w:proofErr w:type="spellStart"/>
+            <w:r>
+              <w:rPr>
+                <w:rFonts w:ascii="Arial" w:hAnsi="Arial" w:cs="Arial"/>
+                <w:bCs/>
+                <w:color w:val="000000"/>
+                <w:sz w:val="22"/>
+                <w:szCs w:val="22"/>
+                <w:lang w:bidi="en-US"/>
+              </w:rPr>
+              <w:t>Honours</w:t>
+            </w:r>
+            <w:proofErr w:type="spellEnd"/>
+            <w:r>
+              <w:rPr>
+                <w:rFonts w:ascii="Arial" w:hAnsi="Arial" w:cs="Arial"/>
+                <w:bCs/>
+                <w:color w:val="000000"/>
+                <w:sz w:val="22"/>
+                <w:szCs w:val="22"/>
+                <w:lang w:bidi="en-US"/>
+              </w:rPr>
+              <w:t xml:space="preserve"> work).</w:t>
+            </w:r>
+          </w:p>
+          <w:p>
+            <w:pPr>
+              <w:widowControl w:val="0"/>
+              <w:autoSpaceDE w:val="0"/>
+              <w:autoSpaceDN w:val="0"/>
+              <w:adjustRightInd w:val="0"/>
+              <w:rPr>
+                <w:rFonts w:ascii="Arial" w:hAnsi="Arial" w:cs="Arial"/>
+                <w:b/>
+                <w:bCs/>
+                <w:color w:val="000000"/>
+                <w:sz w:val="22"/>
+                <w:szCs w:val="22"/>
+                <w:lang w:bidi="en-US"/>
+              </w:rPr>
+            </w:pPr>
+          </w:p>
+          <w:p>
+            <w:pPr>
+              <w:widowControl w:val="0"/>
+              <w:autoSpaceDE w:val="0"/>
+              <w:autoSpaceDN w:val="0"/>
+              <w:adjustRightInd w:val="0"/>
+              <w:rPr>
+                <w:rFonts w:ascii="Arial" w:hAnsi="Arial" w:cs="Arial"/>
+                <w:bCs/>
+                <w:color w:val="000000"/>
+                <w:sz w:val="22"/>
+                <w:szCs w:val="22"/>
+                <w:lang w:bidi="en-US"/>
+              </w:rPr>
+            </w:pPr>
+            <w:r>
+              <w:rPr>
+                <w:rFonts w:ascii="Arial" w:hAnsi="Arial" w:cs="Arial"/>
+                <w:b/>
+                <w:bCs/>
+                <w:color w:val="000000"/>
+                <w:sz w:val="22"/>
+                <w:szCs w:val="22"/>
+                <w:lang w:bidi="en-US"/>
+              </w:rPr>
+              <w:t xml:space="preserve">Hudgins, E.J.* </w:t>
+            </w:r>
+            <w:r>
+              <w:rPr>
+                <w:rFonts w:ascii="Arial" w:hAnsi="Arial" w:cs="Arial"/>
+                <w:bCs/>
+                <w:i/>
+                <w:color w:val="000000"/>
+                <w:sz w:val="22"/>
+                <w:szCs w:val="22"/>
+                <w:lang w:bidi="en-US"/>
+              </w:rPr>
+              <w:t>Modelling invasive forest pest spread across the United States.</w:t>
+            </w:r>
+            <w:r>
+              <w:rPr>
+                <w:rFonts w:ascii="Arial" w:hAnsi="Arial" w:cs="Arial"/>
+                <w:bCs/>
+                <w:color w:val="000000"/>
+                <w:sz w:val="22"/>
+                <w:szCs w:val="22"/>
+                <w:lang w:bidi="en-US"/>
+              </w:rPr>
+              <w:t xml:space="preserve"> Presented at McGill’s </w:t>
+            </w:r>
+            <w:proofErr w:type="spellStart"/>
+            <w:r>
+              <w:rPr>
+                <w:rFonts w:ascii="Arial" w:hAnsi="Arial" w:cs="Arial"/>
+                <w:bCs/>
+                <w:color w:val="000000"/>
+                <w:sz w:val="22"/>
+                <w:szCs w:val="22"/>
+                <w:lang w:bidi="en-US"/>
+              </w:rPr>
+              <w:t>Honours</w:t>
+            </w:r>
+            <w:proofErr w:type="spellEnd"/>
+            <w:r>
+              <w:rPr>
+                <w:rFonts w:ascii="Arial" w:hAnsi="Arial" w:cs="Arial"/>
+                <w:bCs/>
+                <w:color w:val="000000"/>
+                <w:sz w:val="22"/>
+                <w:szCs w:val="22"/>
+                <w:lang w:bidi="en-US"/>
+              </w:rPr>
+              <w:t xml:space="preserve"> Symposium, April 15</w:t>
+            </w:r>
+            <w:r>
+              <w:rPr>
+                <w:rFonts w:ascii="Arial" w:hAnsi="Arial" w:cs="Arial"/>
+                <w:bCs/>
+                <w:color w:val="000000"/>
+                <w:sz w:val="22"/>
+                <w:szCs w:val="22"/>
+                <w:vertAlign w:val="superscript"/>
+                <w:lang w:bidi="en-US"/>
+              </w:rPr>
+              <w:t>th</w:t>
+            </w:r>
+            <w:r>
+              <w:rPr>
+                <w:rFonts w:ascii="Arial" w:hAnsi="Arial" w:cs="Arial"/>
+                <w:bCs/>
+                <w:color w:val="000000"/>
+                <w:sz w:val="22"/>
+                <w:szCs w:val="22"/>
+                <w:lang w:bidi="en-US"/>
+              </w:rPr>
+              <w:t xml:space="preserve">, 2015. (McGill </w:t>
             </w:r>
             <w:r>
               <w:rPr>
@@ -6638,64 +8303,110 @@
                 <w:lang w:bidi="en-US"/>
               </w:rPr>
               <w:lastRenderedPageBreak/>
-              <w:t>United States. Presented at the Mathematics of Biological Systems Management conference, University of Melbourne, April 6</w:t>
-            </w:r>
-            <w:r>
-              <w:rPr>
-                <w:rFonts w:ascii="Arial" w:hAnsi="Arial" w:cs="Arial"/>
-                <w:bCs/>
-                <w:color w:val="000000"/>
-                <w:sz w:val="22"/>
-                <w:szCs w:val="22"/>
-                <w:vertAlign w:val="superscript"/>
-                <w:lang w:bidi="en-US"/>
-              </w:rPr>
-              <w:t>th</w:t>
-            </w:r>
-            <w:r>
-              <w:rPr>
-                <w:rFonts w:ascii="Arial" w:hAnsi="Arial" w:cs="Arial"/>
-                <w:bCs/>
-                <w:color w:val="000000"/>
-                <w:sz w:val="22"/>
-                <w:szCs w:val="22"/>
-                <w:lang w:bidi="en-US"/>
-              </w:rPr>
-              <w:t>, 2018. (International conference – Graduate work)</w:t>
-            </w:r>
-          </w:p>
-          <w:p>
-            <w:pPr>
-              <w:widowControl w:val="0"/>
-              <w:autoSpaceDE w:val="0"/>
-              <w:autoSpaceDN w:val="0"/>
-              <w:adjustRightInd w:val="0"/>
-              <w:rPr>
-                <w:rFonts w:ascii="Arial" w:hAnsi="Arial" w:cs="Arial"/>
-                <w:b/>
-                <w:bCs/>
-                <w:color w:val="000000"/>
-                <w:sz w:val="22"/>
-                <w:szCs w:val="22"/>
-                <w:lang w:bidi="en-US"/>
-              </w:rPr>
-            </w:pPr>
-          </w:p>
-          <w:p>
-            <w:pPr>
-              <w:widowControl w:val="0"/>
-              <w:autoSpaceDE w:val="0"/>
-              <w:autoSpaceDN w:val="0"/>
-              <w:adjustRightInd w:val="0"/>
-              <w:rPr>
-                <w:rFonts w:ascii="Arial" w:hAnsi="Arial" w:cs="Arial"/>
-                <w:bCs/>
-                <w:color w:val="000000"/>
-                <w:sz w:val="22"/>
-                <w:szCs w:val="22"/>
-                <w:lang w:bidi="en-US"/>
-              </w:rPr>
-            </w:pPr>
+              <w:t xml:space="preserve">Undergraduate Symposium – </w:t>
+            </w:r>
+            <w:proofErr w:type="spellStart"/>
+            <w:r>
+              <w:rPr>
+                <w:rFonts w:ascii="Arial" w:hAnsi="Arial" w:cs="Arial"/>
+                <w:bCs/>
+                <w:color w:val="000000"/>
+                <w:sz w:val="22"/>
+                <w:szCs w:val="22"/>
+                <w:lang w:bidi="en-US"/>
+              </w:rPr>
+              <w:t>Honours</w:t>
+            </w:r>
+            <w:proofErr w:type="spellEnd"/>
+            <w:r>
+              <w:rPr>
+                <w:rFonts w:ascii="Arial" w:hAnsi="Arial" w:cs="Arial"/>
+                <w:bCs/>
+                <w:color w:val="000000"/>
+                <w:sz w:val="22"/>
+                <w:szCs w:val="22"/>
+                <w:lang w:bidi="en-US"/>
+              </w:rPr>
+              <w:t xml:space="preserve"> work).</w:t>
+            </w:r>
+          </w:p>
+          <w:p>
+            <w:pPr>
+              <w:widowControl w:val="0"/>
+              <w:autoSpaceDE w:val="0"/>
+              <w:autoSpaceDN w:val="0"/>
+              <w:adjustRightInd w:val="0"/>
+              <w:rPr>
+                <w:rFonts w:ascii="Arial" w:hAnsi="Arial" w:cs="Arial"/>
+                <w:bCs/>
+                <w:color w:val="000000"/>
+                <w:sz w:val="22"/>
+                <w:szCs w:val="22"/>
+                <w:lang w:bidi="en-US"/>
+              </w:rPr>
+            </w:pPr>
+          </w:p>
+          <w:p>
+            <w:pPr>
+              <w:widowControl w:val="0"/>
+              <w:autoSpaceDE w:val="0"/>
+              <w:autoSpaceDN w:val="0"/>
+              <w:adjustRightInd w:val="0"/>
+              <w:rPr>
+                <w:rFonts w:ascii="Arial" w:hAnsi="Arial" w:cs="Arial"/>
+                <w:bCs/>
+                <w:color w:val="000000"/>
+                <w:sz w:val="22"/>
+                <w:szCs w:val="22"/>
+                <w:lang w:bidi="en-US"/>
+              </w:rPr>
+            </w:pPr>
+            <w:proofErr w:type="spellStart"/>
+            <w:r>
+              <w:rPr>
+                <w:rFonts w:ascii="Arial" w:hAnsi="Arial" w:cs="Arial"/>
+                <w:bCs/>
+                <w:color w:val="000000"/>
+                <w:sz w:val="22"/>
+                <w:szCs w:val="22"/>
+                <w:lang w:bidi="en-US"/>
+              </w:rPr>
+              <w:t>Iacarella</w:t>
+            </w:r>
+            <w:proofErr w:type="spellEnd"/>
+            <w:r>
+              <w:rPr>
+                <w:rFonts w:ascii="Arial" w:hAnsi="Arial" w:cs="Arial"/>
+                <w:bCs/>
+                <w:color w:val="000000"/>
+                <w:sz w:val="22"/>
+                <w:szCs w:val="22"/>
+                <w:lang w:bidi="en-US"/>
+              </w:rPr>
+              <w:t>, J.C.</w:t>
+            </w:r>
+            <w:r>
+              <w:rPr>
+                <w:rFonts w:ascii="Arial" w:hAnsi="Arial" w:cs="Arial"/>
+                <w:bCs/>
+                <w:color w:val="000000"/>
+                <w:sz w:val="22"/>
+                <w:szCs w:val="22"/>
+                <w:lang w:bidi="en-US"/>
+              </w:rPr>
+              <w:t>*</w:t>
+            </w:r>
+            <w:r>
+              <w:rPr>
+                <w:rFonts w:ascii="Arial" w:hAnsi="Arial" w:cs="Arial"/>
+                <w:bCs/>
+                <w:color w:val="000000"/>
+                <w:sz w:val="22"/>
+                <w:szCs w:val="22"/>
+                <w:lang w:bidi="en-US"/>
+              </w:rPr>
+              <w:t xml:space="preserve">, </w:t>
+            </w:r>
             <w:r>
               <w:rPr>
                 <w:rFonts w:ascii="Arial" w:hAnsi="Arial" w:cs="Arial"/>
@@ -6718,130 +8429,18 @@
                 <w:szCs w:val="22"/>
                 <w:lang w:bidi="en-US"/>
               </w:rPr>
-              <w:t>J.*</w:t>
-            </w:r>
-            <w:r>
-              <w:rPr>
-                <w:rFonts w:ascii="Arial" w:hAnsi="Arial" w:cs="Arial"/>
-                <w:bCs/>
-                <w:color w:val="000000"/>
-                <w:sz w:val="22"/>
-                <w:szCs w:val="22"/>
-                <w:lang w:bidi="en-US"/>
-              </w:rPr>
-              <w:t>. Optimal control of the spread of invasive forest pests in the United States. Presented at the University of Queensland’s Centre for Biology and Conservation Science’s weekly seminar series, March 20</w:t>
-            </w:r>
-            <w:r>
-              <w:rPr>
-                <w:rFonts w:ascii="Arial" w:hAnsi="Arial" w:cs="Arial"/>
-                <w:bCs/>
-                <w:color w:val="000000"/>
-                <w:sz w:val="22"/>
-                <w:szCs w:val="22"/>
-                <w:vertAlign w:val="superscript"/>
-                <w:lang w:bidi="en-US"/>
-              </w:rPr>
-              <w:t>th</w:t>
-            </w:r>
-            <w:r>
-              <w:rPr>
-                <w:rFonts w:ascii="Arial" w:hAnsi="Arial" w:cs="Arial"/>
-                <w:bCs/>
-                <w:color w:val="000000"/>
-                <w:sz w:val="22"/>
-                <w:szCs w:val="22"/>
-                <w:lang w:bidi="en-US"/>
-              </w:rPr>
-              <w:t>, 2018. (International invited seminar – Graduate work)</w:t>
-            </w:r>
-          </w:p>
-          <w:p>
-            <w:pPr>
-              <w:widowControl w:val="0"/>
-              <w:autoSpaceDE w:val="0"/>
-              <w:autoSpaceDN w:val="0"/>
-              <w:adjustRightInd w:val="0"/>
-              <w:rPr>
-                <w:rFonts w:ascii="Arial" w:hAnsi="Arial" w:cs="Arial"/>
-                <w:bCs/>
-                <w:color w:val="000000"/>
-                <w:sz w:val="22"/>
-                <w:szCs w:val="22"/>
-                <w:lang w:bidi="en-US"/>
-              </w:rPr>
-            </w:pPr>
-          </w:p>
-          <w:p>
-            <w:pPr>
-              <w:widowControl w:val="0"/>
-              <w:autoSpaceDE w:val="0"/>
-              <w:autoSpaceDN w:val="0"/>
-              <w:adjustRightInd w:val="0"/>
-              <w:rPr>
-                <w:rFonts w:ascii="Arial" w:hAnsi="Arial" w:cs="Arial"/>
-                <w:bCs/>
-                <w:color w:val="000000"/>
-                <w:sz w:val="22"/>
-                <w:szCs w:val="22"/>
-                <w:lang w:bidi="en-US"/>
-              </w:rPr>
-            </w:pPr>
-            <w:r>
-              <w:rPr>
-                <w:rFonts w:ascii="Arial" w:hAnsi="Arial" w:cs="Arial"/>
-                <w:bCs/>
-                <w:color w:val="000000"/>
-                <w:sz w:val="22"/>
-                <w:szCs w:val="22"/>
-                <w:lang w:bidi="en-US"/>
-              </w:rPr>
-              <w:t>Hudgins, J.A.</w:t>
-            </w:r>
-            <w:r>
-              <w:rPr>
-                <w:rFonts w:ascii="Arial" w:hAnsi="Arial" w:cs="Arial"/>
-                <w:bCs/>
-                <w:color w:val="000000"/>
-                <w:sz w:val="22"/>
-                <w:szCs w:val="22"/>
-                <w:lang w:bidi="en-US"/>
-              </w:rPr>
-              <w:t>*</w:t>
-            </w:r>
-            <w:r>
-              <w:rPr>
-                <w:rFonts w:ascii="Arial" w:hAnsi="Arial" w:cs="Arial"/>
-                <w:bCs/>
-                <w:color w:val="000000"/>
-                <w:sz w:val="22"/>
-                <w:szCs w:val="22"/>
-                <w:lang w:bidi="en-US"/>
-              </w:rPr>
-              <w:t>,</w:t>
-            </w:r>
-            <w:r>
-              <w:rPr>
-                <w:rFonts w:ascii="Arial" w:hAnsi="Arial" w:cs="Arial"/>
-                <w:b/>
-                <w:bCs/>
-                <w:color w:val="000000"/>
-                <w:sz w:val="22"/>
-                <w:szCs w:val="22"/>
-                <w:lang w:bidi="en-US"/>
-              </w:rPr>
-              <w:t xml:space="preserve"> Hudgins, E.J.</w:t>
-            </w:r>
-            <w:r>
-              <w:rPr>
-                <w:rFonts w:ascii="Arial" w:hAnsi="Arial" w:cs="Arial"/>
-                <w:b/>
-                <w:bCs/>
-                <w:color w:val="000000"/>
-                <w:sz w:val="22"/>
-                <w:szCs w:val="22"/>
-                <w:lang w:bidi="en-US"/>
-              </w:rPr>
-              <w:t xml:space="preserve">, </w:t>
+              <w:t>J.</w:t>
+            </w:r>
+            <w:r>
+              <w:rPr>
+                <w:rFonts w:ascii="Arial" w:hAnsi="Arial" w:cs="Arial"/>
+                <w:bCs/>
+                <w:color w:val="000000"/>
+                <w:sz w:val="22"/>
+                <w:szCs w:val="22"/>
+                <w:lang w:bidi="en-US"/>
+              </w:rPr>
+              <w:t xml:space="preserve">, Dick, J.T.A. &amp; Ricciardi, A. </w:t>
             </w:r>
             <w:r>
               <w:rPr>
@@ -6853,8 +8452,9 @@
                 <w:szCs w:val="22"/>
                 <w:lang w:bidi="en-US"/>
               </w:rPr>
-              <w:t xml:space="preserve">Determining abundance, apparent survival, and temporary emigration for hawksbill turtles using opportunistic </w:t>
-            </w:r>
+              <w:t xml:space="preserve">Predatory behavior of an invasive amphipod (Gammarus </w:t>
+            </w:r>
+            <w:proofErr w:type="spellStart"/>
             <w:r>
               <w:rPr>
                 <w:rFonts w:ascii="Arial" w:hAnsi="Arial" w:cs="Arial"/>
@@ -6865,8 +8465,9 @@
                 <w:szCs w:val="22"/>
                 <w:lang w:bidi="en-US"/>
               </w:rPr>
-              <w:t>photo-ID data</w:t>
-            </w:r>
+              <w:t>pulex</w:t>
+            </w:r>
+            <w:proofErr w:type="spellEnd"/>
             <w:r>
               <w:rPr>
                 <w:rFonts w:ascii="Arial" w:hAnsi="Arial" w:cs="Arial"/>
@@ -6877,1234 +8478,72 @@
                 <w:szCs w:val="22"/>
                 <w:lang w:bidi="en-US"/>
               </w:rPr>
-              <w:t xml:space="preserve"> in the Republic of Maldives</w:t>
-            </w:r>
-            <w:r>
-              <w:rPr>
-                <w:rFonts w:ascii="Arial" w:hAnsi="Arial" w:cs="Arial"/>
-                <w:bCs/>
-                <w:color w:val="000000"/>
-                <w:sz w:val="22"/>
-                <w:szCs w:val="22"/>
-                <w:lang w:bidi="en-US"/>
-              </w:rPr>
-              <w:t xml:space="preserve">. Presented at the </w:t>
-            </w:r>
-            <w:r>
-              <w:rPr>
-                <w:rFonts w:ascii="Arial" w:hAnsi="Arial" w:cs="Arial"/>
-                <w:bCs/>
-                <w:color w:val="000000"/>
-                <w:sz w:val="22"/>
-                <w:szCs w:val="22"/>
-                <w:lang w:bidi="en-US"/>
-              </w:rPr>
-              <w:t>International Sea Turtle Symposium, February 18th, 2018</w:t>
-            </w:r>
-            <w:r>
-              <w:rPr>
-                <w:rFonts w:ascii="Arial" w:hAnsi="Arial" w:cs="Arial"/>
-                <w:bCs/>
-                <w:color w:val="000000"/>
-                <w:sz w:val="22"/>
-                <w:szCs w:val="22"/>
-                <w:lang w:bidi="en-US"/>
-              </w:rPr>
-              <w:t>. (International Conference - Side project).</w:t>
-            </w:r>
-          </w:p>
-          <w:p>
-            <w:pPr>
-              <w:widowControl w:val="0"/>
-              <w:autoSpaceDE w:val="0"/>
-              <w:autoSpaceDN w:val="0"/>
-              <w:adjustRightInd w:val="0"/>
-              <w:rPr>
-                <w:rFonts w:ascii="Arial" w:hAnsi="Arial" w:cs="Arial"/>
-                <w:b/>
-                <w:bCs/>
-                <w:color w:val="000000"/>
-                <w:sz w:val="22"/>
-                <w:szCs w:val="22"/>
-                <w:lang w:bidi="en-US"/>
-              </w:rPr>
-            </w:pPr>
-          </w:p>
-          <w:p>
-            <w:pPr>
-              <w:widowControl w:val="0"/>
-              <w:autoSpaceDE w:val="0"/>
-              <w:autoSpaceDN w:val="0"/>
-              <w:adjustRightInd w:val="0"/>
-              <w:rPr>
-                <w:rFonts w:ascii="Arial" w:hAnsi="Arial" w:cs="Arial"/>
-                <w:bCs/>
-                <w:color w:val="000000"/>
-                <w:sz w:val="22"/>
-                <w:szCs w:val="22"/>
-                <w:lang w:bidi="en-US"/>
-              </w:rPr>
-            </w:pPr>
-            <w:r>
-              <w:rPr>
-                <w:rFonts w:ascii="Arial" w:hAnsi="Arial" w:cs="Arial"/>
-                <w:b/>
-                <w:bCs/>
-                <w:color w:val="000000"/>
-                <w:sz w:val="22"/>
-                <w:szCs w:val="22"/>
-                <w:lang w:bidi="en-US"/>
-              </w:rPr>
-              <w:t>Hudgins, E.</w:t>
-            </w:r>
-            <w:r>
-              <w:rPr>
-                <w:rFonts w:ascii="Arial" w:hAnsi="Arial" w:cs="Arial"/>
-                <w:b/>
-                <w:bCs/>
-                <w:color w:val="000000"/>
-                <w:sz w:val="22"/>
-                <w:szCs w:val="22"/>
-                <w:lang w:bidi="en-US"/>
-              </w:rPr>
-              <w:t>J.*</w:t>
-            </w:r>
-            <w:r>
-              <w:rPr>
-                <w:rFonts w:ascii="Arial" w:hAnsi="Arial" w:cs="Arial"/>
-                <w:bCs/>
-                <w:color w:val="000000"/>
-                <w:sz w:val="22"/>
-                <w:szCs w:val="22"/>
-                <w:lang w:bidi="en-US"/>
-              </w:rPr>
-              <w:t xml:space="preserve">, </w:t>
-            </w:r>
-            <w:proofErr w:type="spellStart"/>
-            <w:r>
-              <w:rPr>
-                <w:rFonts w:ascii="Arial" w:hAnsi="Arial" w:cs="Arial"/>
-                <w:bCs/>
-                <w:color w:val="000000"/>
-                <w:sz w:val="22"/>
-                <w:szCs w:val="22"/>
-                <w:lang w:bidi="en-US"/>
-              </w:rPr>
-              <w:t>Liebhold</w:t>
-            </w:r>
-            <w:proofErr w:type="spellEnd"/>
-            <w:r>
-              <w:rPr>
-                <w:rFonts w:ascii="Arial" w:hAnsi="Arial" w:cs="Arial"/>
-                <w:bCs/>
-                <w:color w:val="000000"/>
-                <w:sz w:val="22"/>
-                <w:szCs w:val="22"/>
-                <w:lang w:bidi="en-US"/>
-              </w:rPr>
-              <w:t xml:space="preserve">, A. M., &amp; Leung B. </w:t>
-            </w:r>
-            <w:r>
-              <w:rPr>
-                <w:rFonts w:ascii="Arial" w:hAnsi="Arial" w:cs="Arial"/>
-                <w:bCs/>
+              <w:t>) in the presence of fish cues and conspecifics.</w:t>
+            </w:r>
+            <w:r>
+              <w:rPr>
+                <w:rFonts w:ascii="Arial" w:hAnsi="Arial" w:cs="Arial"/>
+                <w:bCs/>
+                <w:color w:val="000000"/>
+                <w:sz w:val="22"/>
+                <w:szCs w:val="22"/>
+                <w:lang w:bidi="en-US"/>
+              </w:rPr>
+              <w:t xml:space="preserve"> Paper presented at the Canadian Aquatic Invasive Species Network Annual General Meeting, Gatineau, Ontario. April 2014.</w:t>
+            </w:r>
+            <w:r>
+              <w:rPr>
+                <w:rFonts w:ascii="Arial" w:hAnsi="Arial" w:cs="Arial"/>
+                <w:bCs/>
+                <w:color w:val="000000"/>
+                <w:sz w:val="22"/>
+                <w:szCs w:val="22"/>
+                <w:lang w:bidi="en-US"/>
+              </w:rPr>
+              <w:t xml:space="preserve"> (National Conference – Independent Study Project work).</w:t>
+            </w:r>
+          </w:p>
+          <w:p>
+            <w:pPr>
+              <w:widowControl w:val="0"/>
+              <w:autoSpaceDE w:val="0"/>
+              <w:autoSpaceDN w:val="0"/>
+              <w:adjustRightInd w:val="0"/>
+              <w:rPr>
+                <w:rFonts w:ascii="Arial" w:hAnsi="Arial" w:cs="Arial"/>
+                <w:bCs/>
+                <w:color w:val="000000"/>
+                <w:sz w:val="22"/>
+                <w:szCs w:val="22"/>
+                <w:lang w:bidi="en-US"/>
+              </w:rPr>
+            </w:pPr>
+          </w:p>
+          <w:p>
+            <w:pPr>
+              <w:widowControl w:val="0"/>
+              <w:autoSpaceDE w:val="0"/>
+              <w:autoSpaceDN w:val="0"/>
+              <w:adjustRightInd w:val="0"/>
+              <w:rPr>
+                <w:rFonts w:ascii="Arial" w:hAnsi="Arial" w:cs="Arial"/>
                 <w:i/>
                 <w:color w:val="000000"/>
                 <w:sz w:val="22"/>
                 <w:szCs w:val="22"/>
                 <w:lang w:bidi="en-US"/>
               </w:rPr>
-              <w:t>Comparing generalized to customized models for United States invasive forest pests</w:t>
-            </w:r>
-            <w:r>
-              <w:rPr>
-                <w:rFonts w:ascii="Arial" w:hAnsi="Arial" w:cs="Arial"/>
-                <w:bCs/>
-                <w:i/>
-                <w:color w:val="000000"/>
-                <w:sz w:val="22"/>
-                <w:szCs w:val="22"/>
-                <w:lang w:bidi="en-US"/>
-              </w:rPr>
-              <w:t>.</w:t>
-            </w:r>
-            <w:r>
-              <w:rPr>
-                <w:rFonts w:ascii="Arial" w:hAnsi="Arial" w:cs="Arial"/>
-                <w:bCs/>
-                <w:color w:val="000000"/>
-                <w:sz w:val="22"/>
-                <w:szCs w:val="22"/>
-                <w:lang w:bidi="en-US"/>
-              </w:rPr>
-              <w:t xml:space="preserve"> Presented at the Quebec Centre for Biodiversity Science Symposium, December 15</w:t>
-            </w:r>
-            <w:r>
-              <w:rPr>
-                <w:rFonts w:ascii="Arial" w:hAnsi="Arial" w:cs="Arial"/>
-                <w:bCs/>
-                <w:color w:val="000000"/>
-                <w:sz w:val="22"/>
-                <w:szCs w:val="22"/>
-                <w:vertAlign w:val="superscript"/>
-                <w:lang w:bidi="en-US"/>
-              </w:rPr>
-              <w:t>th</w:t>
-            </w:r>
-            <w:r>
-              <w:rPr>
-                <w:rFonts w:ascii="Arial" w:hAnsi="Arial" w:cs="Arial"/>
-                <w:bCs/>
-                <w:color w:val="000000"/>
-                <w:sz w:val="22"/>
-                <w:szCs w:val="22"/>
-                <w:lang w:bidi="en-US"/>
-              </w:rPr>
-              <w:t>, 2017. (Regional Conference - Graduate work).</w:t>
-            </w:r>
-          </w:p>
-          <w:p>
-            <w:pPr>
-              <w:widowControl w:val="0"/>
-              <w:autoSpaceDE w:val="0"/>
-              <w:autoSpaceDN w:val="0"/>
-              <w:adjustRightInd w:val="0"/>
-              <w:rPr>
-                <w:rFonts w:ascii="Arial" w:hAnsi="Arial" w:cs="Arial"/>
-                <w:bCs/>
-                <w:color w:val="000000"/>
-                <w:sz w:val="22"/>
-                <w:szCs w:val="22"/>
-                <w:lang w:bidi="en-US"/>
-              </w:rPr>
-            </w:pPr>
-          </w:p>
-          <w:p>
-            <w:pPr>
-              <w:widowControl w:val="0"/>
-              <w:autoSpaceDE w:val="0"/>
-              <w:autoSpaceDN w:val="0"/>
-              <w:adjustRightInd w:val="0"/>
-              <w:rPr>
-                <w:rFonts w:ascii="Arial" w:hAnsi="Arial" w:cs="Arial"/>
-                <w:bCs/>
-                <w:color w:val="000000"/>
-                <w:sz w:val="22"/>
-                <w:szCs w:val="22"/>
-                <w:lang w:bidi="en-US"/>
-              </w:rPr>
-            </w:pPr>
-            <w:r>
-              <w:rPr>
-                <w:rFonts w:ascii="Arial" w:hAnsi="Arial" w:cs="Arial"/>
-                <w:b/>
-                <w:bCs/>
-                <w:color w:val="000000"/>
-                <w:sz w:val="22"/>
-                <w:szCs w:val="22"/>
-                <w:lang w:bidi="en-US"/>
-              </w:rPr>
-              <w:t>Hudgins, E.</w:t>
-            </w:r>
-            <w:r>
-              <w:rPr>
-                <w:rFonts w:ascii="Arial" w:hAnsi="Arial" w:cs="Arial"/>
-                <w:b/>
-                <w:bCs/>
-                <w:color w:val="000000"/>
-                <w:sz w:val="22"/>
-                <w:szCs w:val="22"/>
-                <w:lang w:bidi="en-US"/>
-              </w:rPr>
-              <w:t>J.*</w:t>
-            </w:r>
-            <w:r>
-              <w:rPr>
-                <w:rFonts w:ascii="Arial" w:hAnsi="Arial" w:cs="Arial"/>
-                <w:bCs/>
-                <w:color w:val="000000"/>
-                <w:sz w:val="22"/>
-                <w:szCs w:val="22"/>
-                <w:lang w:bidi="en-US"/>
-              </w:rPr>
-              <w:t xml:space="preserve">, </w:t>
-            </w:r>
-            <w:proofErr w:type="spellStart"/>
-            <w:r>
-              <w:rPr>
-                <w:rFonts w:ascii="Arial" w:hAnsi="Arial" w:cs="Arial"/>
-                <w:bCs/>
-                <w:color w:val="000000"/>
-                <w:sz w:val="22"/>
-                <w:szCs w:val="22"/>
-                <w:lang w:bidi="en-US"/>
-              </w:rPr>
-              <w:t>Liebhold</w:t>
-            </w:r>
-            <w:proofErr w:type="spellEnd"/>
-            <w:r>
-              <w:rPr>
-                <w:rFonts w:ascii="Arial" w:hAnsi="Arial" w:cs="Arial"/>
-                <w:bCs/>
-                <w:color w:val="000000"/>
-                <w:sz w:val="22"/>
-                <w:szCs w:val="22"/>
-                <w:lang w:bidi="en-US"/>
-              </w:rPr>
-              <w:t xml:space="preserve">, A. M., &amp; Leung B. </w:t>
-            </w:r>
-            <w:r>
-              <w:rPr>
-                <w:rFonts w:ascii="Arial" w:hAnsi="Arial" w:cs="Arial"/>
-                <w:bCs/>
-                <w:i/>
-                <w:color w:val="000000"/>
-                <w:sz w:val="22"/>
-                <w:szCs w:val="22"/>
-                <w:lang w:bidi="en-US"/>
-              </w:rPr>
-              <w:t>Comparing generalized to customized models for United States invasive forest pests</w:t>
-            </w:r>
-            <w:r>
-              <w:rPr>
-                <w:rFonts w:ascii="Arial" w:hAnsi="Arial" w:cs="Arial"/>
-                <w:bCs/>
-                <w:i/>
-                <w:color w:val="000000"/>
-                <w:sz w:val="22"/>
-                <w:szCs w:val="22"/>
-                <w:lang w:bidi="en-US"/>
-              </w:rPr>
-              <w:t>.</w:t>
-            </w:r>
-            <w:r>
-              <w:rPr>
-                <w:rFonts w:ascii="Arial" w:hAnsi="Arial" w:cs="Arial"/>
-                <w:bCs/>
-                <w:color w:val="000000"/>
-                <w:sz w:val="22"/>
-                <w:szCs w:val="22"/>
-                <w:lang w:bidi="en-US"/>
-              </w:rPr>
-              <w:t xml:space="preserve"> Presented at the Ecology and Evolution Lunches series, Nov 23</w:t>
-            </w:r>
-            <w:r>
-              <w:rPr>
-                <w:rFonts w:ascii="Arial" w:hAnsi="Arial" w:cs="Arial"/>
-                <w:bCs/>
-                <w:color w:val="000000"/>
-                <w:sz w:val="22"/>
-                <w:szCs w:val="22"/>
-                <w:vertAlign w:val="superscript"/>
-                <w:lang w:bidi="en-US"/>
-              </w:rPr>
-              <w:t>rd</w:t>
-            </w:r>
-            <w:r>
-              <w:rPr>
-                <w:rFonts w:ascii="Arial" w:hAnsi="Arial" w:cs="Arial"/>
-                <w:bCs/>
-                <w:color w:val="000000"/>
-                <w:sz w:val="22"/>
-                <w:szCs w:val="22"/>
-                <w:lang w:bidi="en-US"/>
-              </w:rPr>
-              <w:t xml:space="preserve"> , 2017. (Departmental invited seminar - Graduate work).</w:t>
-            </w:r>
-          </w:p>
-          <w:p>
-            <w:pPr>
-              <w:widowControl w:val="0"/>
-              <w:autoSpaceDE w:val="0"/>
-              <w:autoSpaceDN w:val="0"/>
-              <w:adjustRightInd w:val="0"/>
-              <w:rPr>
-                <w:rFonts w:ascii="Arial" w:hAnsi="Arial" w:cs="Arial"/>
-                <w:b/>
-                <w:bCs/>
-                <w:color w:val="000000"/>
-                <w:sz w:val="22"/>
-                <w:szCs w:val="22"/>
-                <w:lang w:bidi="en-US"/>
-              </w:rPr>
-            </w:pPr>
-          </w:p>
-          <w:p>
-            <w:pPr>
-              <w:widowControl w:val="0"/>
-              <w:autoSpaceDE w:val="0"/>
-              <w:autoSpaceDN w:val="0"/>
-              <w:adjustRightInd w:val="0"/>
-              <w:rPr>
-                <w:rFonts w:ascii="Arial" w:hAnsi="Arial" w:cs="Arial"/>
-                <w:bCs/>
-                <w:color w:val="000000"/>
-                <w:sz w:val="22"/>
-                <w:szCs w:val="22"/>
-                <w:lang w:bidi="en-US"/>
-              </w:rPr>
-            </w:pPr>
-            <w:r>
-              <w:rPr>
-                <w:rFonts w:ascii="Arial" w:hAnsi="Arial" w:cs="Arial"/>
-                <w:b/>
-                <w:bCs/>
-                <w:color w:val="000000"/>
-                <w:sz w:val="22"/>
-                <w:szCs w:val="22"/>
-                <w:lang w:bidi="en-US"/>
-              </w:rPr>
-              <w:t>Hudgins, E.</w:t>
-            </w:r>
-            <w:r>
-              <w:rPr>
-                <w:rFonts w:ascii="Arial" w:hAnsi="Arial" w:cs="Arial"/>
-                <w:b/>
-                <w:bCs/>
-                <w:color w:val="000000"/>
-                <w:sz w:val="22"/>
-                <w:szCs w:val="22"/>
-                <w:lang w:bidi="en-US"/>
-              </w:rPr>
-              <w:t>J.*</w:t>
-            </w:r>
-            <w:r>
-              <w:rPr>
-                <w:rFonts w:ascii="Arial" w:hAnsi="Arial" w:cs="Arial"/>
-                <w:bCs/>
-                <w:color w:val="000000"/>
-                <w:sz w:val="22"/>
-                <w:szCs w:val="22"/>
-                <w:lang w:bidi="en-US"/>
-              </w:rPr>
-              <w:t xml:space="preserve">, </w:t>
-            </w:r>
-            <w:r>
-              <w:rPr>
-                <w:rFonts w:ascii="Arial" w:hAnsi="Arial" w:cs="Arial"/>
-                <w:bCs/>
-                <w:color w:val="000000"/>
-                <w:sz w:val="22"/>
-                <w:szCs w:val="22"/>
-                <w:lang w:bidi="en-US"/>
-              </w:rPr>
-              <w:t xml:space="preserve">&amp; Leung B. </w:t>
-            </w:r>
-            <w:r>
-              <w:rPr>
-                <w:rFonts w:ascii="Arial" w:hAnsi="Arial" w:cs="Arial"/>
-                <w:bCs/>
-                <w:i/>
-                <w:color w:val="000000"/>
-                <w:sz w:val="22"/>
-                <w:szCs w:val="22"/>
-                <w:lang w:bidi="en-US"/>
-              </w:rPr>
-              <w:t xml:space="preserve">The effect of host diversity on the establishment of United States invasive forest pests. </w:t>
-            </w:r>
-            <w:r>
-              <w:rPr>
-                <w:rFonts w:ascii="Arial" w:hAnsi="Arial" w:cs="Arial"/>
-                <w:bCs/>
-                <w:color w:val="000000"/>
-                <w:sz w:val="22"/>
-                <w:szCs w:val="22"/>
-                <w:lang w:bidi="en-US"/>
-              </w:rPr>
-              <w:t xml:space="preserve">Presented at the McGill Conservation, Ecology, Evolution and </w:t>
-            </w:r>
-            <w:proofErr w:type="spellStart"/>
-            <w:r>
-              <w:rPr>
-                <w:rFonts w:ascii="Arial" w:hAnsi="Arial" w:cs="Arial"/>
-                <w:bCs/>
-                <w:color w:val="000000"/>
-                <w:sz w:val="22"/>
-                <w:szCs w:val="22"/>
-                <w:lang w:bidi="en-US"/>
-              </w:rPr>
-              <w:t>Behaviour</w:t>
-            </w:r>
-            <w:proofErr w:type="spellEnd"/>
-            <w:r>
-              <w:rPr>
-                <w:rFonts w:ascii="Arial" w:hAnsi="Arial" w:cs="Arial"/>
-                <w:bCs/>
-                <w:color w:val="000000"/>
-                <w:sz w:val="22"/>
-                <w:szCs w:val="22"/>
-                <w:lang w:bidi="en-US"/>
-              </w:rPr>
-              <w:t xml:space="preserve"> retreat, April 8</w:t>
-            </w:r>
-            <w:r>
-              <w:rPr>
-                <w:rFonts w:ascii="Arial" w:hAnsi="Arial" w:cs="Arial"/>
-                <w:bCs/>
-                <w:color w:val="000000"/>
-                <w:sz w:val="22"/>
-                <w:szCs w:val="22"/>
-                <w:vertAlign w:val="superscript"/>
-                <w:lang w:bidi="en-US"/>
-              </w:rPr>
-              <w:t>th</w:t>
-            </w:r>
-            <w:r>
-              <w:rPr>
-                <w:rFonts w:ascii="Arial" w:hAnsi="Arial" w:cs="Arial"/>
-                <w:bCs/>
-                <w:color w:val="000000"/>
-                <w:sz w:val="22"/>
-                <w:szCs w:val="22"/>
-                <w:lang w:bidi="en-US"/>
-              </w:rPr>
-              <w:t>, 2017. (Departmental Conference - Graduate work).</w:t>
-            </w:r>
-          </w:p>
-          <w:p>
-            <w:pPr>
-              <w:widowControl w:val="0"/>
-              <w:autoSpaceDE w:val="0"/>
-              <w:autoSpaceDN w:val="0"/>
-              <w:adjustRightInd w:val="0"/>
-              <w:rPr>
-                <w:rFonts w:ascii="Arial" w:hAnsi="Arial" w:cs="Arial"/>
-                <w:b/>
-                <w:bCs/>
-                <w:color w:val="000000"/>
-                <w:sz w:val="22"/>
-                <w:szCs w:val="22"/>
-                <w:lang w:bidi="en-US"/>
-              </w:rPr>
-            </w:pPr>
-          </w:p>
-          <w:p>
-            <w:pPr>
-              <w:widowControl w:val="0"/>
-              <w:autoSpaceDE w:val="0"/>
-              <w:autoSpaceDN w:val="0"/>
-              <w:adjustRightInd w:val="0"/>
-              <w:rPr>
-                <w:rFonts w:ascii="Arial" w:hAnsi="Arial" w:cs="Arial"/>
-                <w:bCs/>
-                <w:color w:val="000000"/>
-                <w:sz w:val="22"/>
-                <w:szCs w:val="22"/>
-                <w:lang w:bidi="en-US"/>
-              </w:rPr>
-            </w:pPr>
-            <w:r>
-              <w:rPr>
-                <w:rFonts w:ascii="Arial" w:hAnsi="Arial" w:cs="Arial"/>
-                <w:b/>
-                <w:bCs/>
-                <w:color w:val="000000"/>
-                <w:sz w:val="22"/>
-                <w:szCs w:val="22"/>
-                <w:lang w:bidi="en-US"/>
-              </w:rPr>
-              <w:t>Hudgins, E.</w:t>
-            </w:r>
-            <w:r>
-              <w:rPr>
-                <w:rFonts w:ascii="Arial" w:hAnsi="Arial" w:cs="Arial"/>
-                <w:b/>
-                <w:bCs/>
-                <w:color w:val="000000"/>
-                <w:sz w:val="22"/>
-                <w:szCs w:val="22"/>
-                <w:lang w:bidi="en-US"/>
-              </w:rPr>
-              <w:t>J.*</w:t>
-            </w:r>
-            <w:r>
-              <w:rPr>
-                <w:rFonts w:ascii="Arial" w:hAnsi="Arial" w:cs="Arial"/>
-                <w:bCs/>
-                <w:color w:val="000000"/>
-                <w:sz w:val="22"/>
-                <w:szCs w:val="22"/>
-                <w:lang w:bidi="en-US"/>
-              </w:rPr>
-              <w:t xml:space="preserve">, </w:t>
-            </w:r>
-            <w:proofErr w:type="spellStart"/>
-            <w:r>
-              <w:rPr>
-                <w:rFonts w:ascii="Arial" w:hAnsi="Arial" w:cs="Arial"/>
-                <w:bCs/>
-                <w:color w:val="000000"/>
-                <w:sz w:val="22"/>
-                <w:szCs w:val="22"/>
-                <w:lang w:bidi="en-US"/>
-              </w:rPr>
-              <w:t>Liebhold</w:t>
-            </w:r>
-            <w:proofErr w:type="spellEnd"/>
-            <w:r>
-              <w:rPr>
-                <w:rFonts w:ascii="Arial" w:hAnsi="Arial" w:cs="Arial"/>
-                <w:bCs/>
-                <w:color w:val="000000"/>
-                <w:sz w:val="22"/>
-                <w:szCs w:val="22"/>
-                <w:lang w:bidi="en-US"/>
-              </w:rPr>
-              <w:t xml:space="preserve">, A. M., &amp; Leung B. </w:t>
-            </w:r>
-            <w:r>
-              <w:rPr>
-                <w:rFonts w:ascii="Arial" w:hAnsi="Arial" w:cs="Arial"/>
-                <w:bCs/>
-                <w:i/>
-                <w:color w:val="000000"/>
-                <w:sz w:val="22"/>
-                <w:szCs w:val="22"/>
-                <w:lang w:bidi="en-US"/>
-              </w:rPr>
-              <w:t>Forecasting United States forest invaders: A general predictive model for pest spread.</w:t>
-            </w:r>
-            <w:r>
-              <w:rPr>
-                <w:rFonts w:ascii="Arial" w:hAnsi="Arial" w:cs="Arial"/>
-                <w:bCs/>
-                <w:color w:val="000000"/>
-                <w:sz w:val="22"/>
-                <w:szCs w:val="22"/>
-                <w:lang w:bidi="en-US"/>
-              </w:rPr>
-              <w:t xml:space="preserve"> Presented at the Quebec Centre for Biodiversity Science Symposium, December 16</w:t>
-            </w:r>
-            <w:r>
-              <w:rPr>
-                <w:rFonts w:ascii="Arial" w:hAnsi="Arial" w:cs="Arial"/>
-                <w:bCs/>
-                <w:color w:val="000000"/>
-                <w:sz w:val="22"/>
-                <w:szCs w:val="22"/>
-                <w:vertAlign w:val="superscript"/>
-                <w:lang w:bidi="en-US"/>
-              </w:rPr>
-              <w:t>th</w:t>
-            </w:r>
-            <w:r>
-              <w:rPr>
-                <w:rFonts w:ascii="Arial" w:hAnsi="Arial" w:cs="Arial"/>
-                <w:bCs/>
-                <w:color w:val="000000"/>
-                <w:sz w:val="22"/>
-                <w:szCs w:val="22"/>
-                <w:lang w:bidi="en-US"/>
-              </w:rPr>
-              <w:t>, 2016. (Regional Conference - Graduate work).</w:t>
-            </w:r>
-          </w:p>
-          <w:p>
-            <w:pPr>
-              <w:widowControl w:val="0"/>
-              <w:autoSpaceDE w:val="0"/>
-              <w:autoSpaceDN w:val="0"/>
-              <w:adjustRightInd w:val="0"/>
-              <w:rPr>
-                <w:rFonts w:ascii="Arial" w:hAnsi="Arial" w:cs="Arial"/>
-                <w:b/>
-                <w:bCs/>
-                <w:color w:val="000000"/>
-                <w:sz w:val="22"/>
-                <w:szCs w:val="22"/>
-                <w:lang w:bidi="en-US"/>
-              </w:rPr>
-            </w:pPr>
-          </w:p>
-          <w:p>
-            <w:pPr>
-              <w:widowControl w:val="0"/>
-              <w:autoSpaceDE w:val="0"/>
-              <w:autoSpaceDN w:val="0"/>
-              <w:adjustRightInd w:val="0"/>
-              <w:rPr>
-                <w:rFonts w:ascii="Arial" w:hAnsi="Arial" w:cs="Arial"/>
-                <w:bCs/>
-                <w:color w:val="000000"/>
-                <w:sz w:val="22"/>
-                <w:szCs w:val="22"/>
-                <w:lang w:bidi="en-US"/>
-              </w:rPr>
-            </w:pPr>
-            <w:r>
-              <w:rPr>
-                <w:rFonts w:ascii="Arial" w:hAnsi="Arial" w:cs="Arial"/>
-                <w:b/>
-                <w:bCs/>
-                <w:color w:val="000000"/>
-                <w:sz w:val="22"/>
-                <w:szCs w:val="22"/>
-                <w:lang w:bidi="en-US"/>
-              </w:rPr>
-              <w:t>Hudgins, E.</w:t>
-            </w:r>
-            <w:r>
-              <w:rPr>
-                <w:rFonts w:ascii="Arial" w:hAnsi="Arial" w:cs="Arial"/>
-                <w:b/>
-                <w:bCs/>
-                <w:color w:val="000000"/>
-                <w:sz w:val="22"/>
-                <w:szCs w:val="22"/>
-                <w:lang w:bidi="en-US"/>
-              </w:rPr>
-              <w:t>J.*</w:t>
-            </w:r>
-            <w:r>
-              <w:rPr>
-                <w:rFonts w:ascii="Arial" w:hAnsi="Arial" w:cs="Arial"/>
-                <w:bCs/>
-                <w:color w:val="000000"/>
-                <w:sz w:val="22"/>
-                <w:szCs w:val="22"/>
-                <w:lang w:bidi="en-US"/>
-              </w:rPr>
-              <w:t xml:space="preserve">, </w:t>
-            </w:r>
-            <w:proofErr w:type="spellStart"/>
-            <w:r>
-              <w:rPr>
-                <w:rFonts w:ascii="Arial" w:hAnsi="Arial" w:cs="Arial"/>
-                <w:bCs/>
-                <w:color w:val="000000"/>
-                <w:sz w:val="22"/>
-                <w:szCs w:val="22"/>
-                <w:lang w:bidi="en-US"/>
-              </w:rPr>
-              <w:t>Liebhold</w:t>
-            </w:r>
-            <w:proofErr w:type="spellEnd"/>
-            <w:r>
-              <w:rPr>
-                <w:rFonts w:ascii="Arial" w:hAnsi="Arial" w:cs="Arial"/>
-                <w:bCs/>
-                <w:color w:val="000000"/>
-                <w:sz w:val="22"/>
-                <w:szCs w:val="22"/>
-                <w:lang w:bidi="en-US"/>
-              </w:rPr>
-              <w:t xml:space="preserve">, A. M., &amp; Leung B. </w:t>
-            </w:r>
-            <w:r>
-              <w:rPr>
-                <w:rFonts w:ascii="Arial" w:hAnsi="Arial" w:cs="Arial"/>
-                <w:bCs/>
-                <w:i/>
-                <w:color w:val="000000"/>
-                <w:sz w:val="22"/>
-                <w:szCs w:val="22"/>
-                <w:lang w:bidi="en-US"/>
-              </w:rPr>
-              <w:t>Forecasting United States forest invaders: A general predictive model for pest spread.</w:t>
-            </w:r>
-            <w:r>
-              <w:rPr>
-                <w:rFonts w:ascii="Arial" w:hAnsi="Arial" w:cs="Arial"/>
-                <w:bCs/>
-                <w:color w:val="000000"/>
-                <w:sz w:val="22"/>
-                <w:szCs w:val="22"/>
-                <w:lang w:bidi="en-US"/>
-              </w:rPr>
-              <w:t xml:space="preserve"> Presented at the Ecological Society of America Annual Meeting, August 11</w:t>
-            </w:r>
-            <w:r>
-              <w:rPr>
-                <w:rFonts w:ascii="Arial" w:hAnsi="Arial" w:cs="Arial"/>
-                <w:bCs/>
-                <w:color w:val="000000"/>
-                <w:sz w:val="22"/>
-                <w:szCs w:val="22"/>
-                <w:vertAlign w:val="superscript"/>
-                <w:lang w:bidi="en-US"/>
-              </w:rPr>
-              <w:t>th</w:t>
-            </w:r>
-            <w:r>
-              <w:rPr>
-                <w:rFonts w:ascii="Arial" w:hAnsi="Arial" w:cs="Arial"/>
-                <w:bCs/>
-                <w:color w:val="000000"/>
-                <w:sz w:val="22"/>
-                <w:szCs w:val="22"/>
-                <w:lang w:bidi="en-US"/>
-              </w:rPr>
-              <w:t>, 2016. (International Conference - Graduate work).</w:t>
-            </w:r>
-          </w:p>
-          <w:p>
-            <w:pPr>
-              <w:widowControl w:val="0"/>
-              <w:autoSpaceDE w:val="0"/>
-              <w:autoSpaceDN w:val="0"/>
-              <w:adjustRightInd w:val="0"/>
-              <w:rPr>
-                <w:rFonts w:ascii="Arial" w:hAnsi="Arial" w:cs="Arial"/>
-                <w:bCs/>
-                <w:color w:val="000000"/>
-                <w:sz w:val="22"/>
-                <w:szCs w:val="22"/>
-                <w:lang w:bidi="en-US"/>
-              </w:rPr>
-            </w:pPr>
-          </w:p>
-          <w:p>
-            <w:pPr>
-              <w:widowControl w:val="0"/>
-              <w:autoSpaceDE w:val="0"/>
-              <w:autoSpaceDN w:val="0"/>
-              <w:adjustRightInd w:val="0"/>
-              <w:rPr>
-                <w:rFonts w:ascii="Arial" w:hAnsi="Arial" w:cs="Arial"/>
-                <w:bCs/>
-                <w:color w:val="000000"/>
-                <w:sz w:val="22"/>
-                <w:szCs w:val="22"/>
-                <w:lang w:bidi="en-US"/>
-              </w:rPr>
-            </w:pPr>
-            <w:r>
-              <w:rPr>
-                <w:rFonts w:ascii="Arial" w:hAnsi="Arial" w:cs="Arial"/>
-                <w:b/>
-                <w:bCs/>
-                <w:color w:val="000000"/>
-                <w:sz w:val="22"/>
-                <w:szCs w:val="22"/>
-                <w:lang w:bidi="en-US"/>
-              </w:rPr>
-              <w:t xml:space="preserve">Hudgins, E.J.* </w:t>
-            </w:r>
-            <w:r>
-              <w:rPr>
-                <w:rFonts w:ascii="Arial" w:hAnsi="Arial" w:cs="Arial"/>
-                <w:bCs/>
-                <w:i/>
-                <w:color w:val="000000"/>
-                <w:sz w:val="22"/>
-                <w:szCs w:val="22"/>
-                <w:lang w:bidi="en-US"/>
-              </w:rPr>
-              <w:t>Modelling invasive forest pest spread across the United States.</w:t>
-            </w:r>
-            <w:r>
-              <w:rPr>
-                <w:rFonts w:ascii="Arial" w:hAnsi="Arial" w:cs="Arial"/>
-                <w:bCs/>
-                <w:color w:val="000000"/>
-                <w:sz w:val="22"/>
-                <w:szCs w:val="22"/>
-                <w:lang w:bidi="en-US"/>
-              </w:rPr>
-              <w:t xml:space="preserve"> Presented at the Centre for Applied Mathematics in Biology of Medicine End-Of-Year Symposium. April 28</w:t>
-            </w:r>
-            <w:r>
-              <w:rPr>
-                <w:rFonts w:ascii="Arial" w:hAnsi="Arial" w:cs="Arial"/>
-                <w:bCs/>
-                <w:color w:val="000000"/>
-                <w:sz w:val="22"/>
-                <w:szCs w:val="22"/>
-                <w:vertAlign w:val="superscript"/>
-                <w:lang w:bidi="en-US"/>
-              </w:rPr>
-              <w:t>th</w:t>
-            </w:r>
-            <w:r>
-              <w:rPr>
-                <w:rFonts w:ascii="Arial" w:hAnsi="Arial" w:cs="Arial"/>
-                <w:bCs/>
-                <w:color w:val="000000"/>
-                <w:sz w:val="22"/>
-                <w:szCs w:val="22"/>
-                <w:lang w:bidi="en-US"/>
-              </w:rPr>
-              <w:t xml:space="preserve">, 2015. (Provincial working group – </w:t>
-            </w:r>
-            <w:proofErr w:type="spellStart"/>
-            <w:r>
-              <w:rPr>
-                <w:rFonts w:ascii="Arial" w:hAnsi="Arial" w:cs="Arial"/>
-                <w:bCs/>
-                <w:color w:val="000000"/>
-                <w:sz w:val="22"/>
-                <w:szCs w:val="22"/>
-                <w:lang w:bidi="en-US"/>
-              </w:rPr>
-              <w:t>Honours</w:t>
-            </w:r>
-            <w:proofErr w:type="spellEnd"/>
-            <w:r>
-              <w:rPr>
-                <w:rFonts w:ascii="Arial" w:hAnsi="Arial" w:cs="Arial"/>
-                <w:bCs/>
-                <w:color w:val="000000"/>
-                <w:sz w:val="22"/>
-                <w:szCs w:val="22"/>
-                <w:lang w:bidi="en-US"/>
-              </w:rPr>
-              <w:t xml:space="preserve"> work).</w:t>
-            </w:r>
-          </w:p>
-          <w:p>
-            <w:pPr>
-              <w:widowControl w:val="0"/>
-              <w:autoSpaceDE w:val="0"/>
-              <w:autoSpaceDN w:val="0"/>
-              <w:adjustRightInd w:val="0"/>
-              <w:rPr>
-                <w:rFonts w:ascii="Arial" w:hAnsi="Arial" w:cs="Arial"/>
-                <w:b/>
-                <w:bCs/>
-                <w:color w:val="000000"/>
-                <w:sz w:val="22"/>
-                <w:szCs w:val="22"/>
-                <w:lang w:bidi="en-US"/>
-              </w:rPr>
-            </w:pPr>
-          </w:p>
-          <w:p>
-            <w:pPr>
-              <w:widowControl w:val="0"/>
-              <w:autoSpaceDE w:val="0"/>
-              <w:autoSpaceDN w:val="0"/>
-              <w:adjustRightInd w:val="0"/>
-              <w:rPr>
-                <w:rFonts w:ascii="Arial" w:hAnsi="Arial" w:cs="Arial"/>
-                <w:bCs/>
-                <w:color w:val="000000"/>
-                <w:sz w:val="22"/>
-                <w:szCs w:val="22"/>
-                <w:lang w:bidi="en-US"/>
-              </w:rPr>
-            </w:pPr>
-            <w:r>
-              <w:rPr>
-                <w:rFonts w:ascii="Arial" w:hAnsi="Arial" w:cs="Arial"/>
-                <w:b/>
-                <w:bCs/>
-                <w:color w:val="000000"/>
-                <w:sz w:val="22"/>
-                <w:szCs w:val="22"/>
-                <w:lang w:bidi="en-US"/>
-              </w:rPr>
-              <w:t xml:space="preserve">Hudgins, E.J.* </w:t>
-            </w:r>
-            <w:r>
-              <w:rPr>
-                <w:rFonts w:ascii="Arial" w:hAnsi="Arial" w:cs="Arial"/>
-                <w:bCs/>
-                <w:i/>
-                <w:color w:val="000000"/>
-                <w:sz w:val="22"/>
-                <w:szCs w:val="22"/>
-                <w:lang w:bidi="en-US"/>
-              </w:rPr>
-              <w:t>Modelling invasive forest pest spread across the United States.</w:t>
-            </w:r>
-            <w:r>
-              <w:rPr>
-                <w:rFonts w:ascii="Arial" w:hAnsi="Arial" w:cs="Arial"/>
-                <w:bCs/>
-                <w:color w:val="000000"/>
-                <w:sz w:val="22"/>
-                <w:szCs w:val="22"/>
-                <w:lang w:bidi="en-US"/>
-              </w:rPr>
-              <w:t xml:space="preserve"> Presented at McGill’s </w:t>
-            </w:r>
-            <w:proofErr w:type="spellStart"/>
-            <w:r>
-              <w:rPr>
-                <w:rFonts w:ascii="Arial" w:hAnsi="Arial" w:cs="Arial"/>
-                <w:bCs/>
-                <w:color w:val="000000"/>
-                <w:sz w:val="22"/>
-                <w:szCs w:val="22"/>
-                <w:lang w:bidi="en-US"/>
-              </w:rPr>
-              <w:t>Honours</w:t>
-            </w:r>
-            <w:proofErr w:type="spellEnd"/>
-            <w:r>
-              <w:rPr>
-                <w:rFonts w:ascii="Arial" w:hAnsi="Arial" w:cs="Arial"/>
-                <w:bCs/>
-                <w:color w:val="000000"/>
-                <w:sz w:val="22"/>
-                <w:szCs w:val="22"/>
-                <w:lang w:bidi="en-US"/>
-              </w:rPr>
-              <w:t xml:space="preserve"> Symposium, April 15</w:t>
-            </w:r>
-            <w:r>
-              <w:rPr>
-                <w:rFonts w:ascii="Arial" w:hAnsi="Arial" w:cs="Arial"/>
-                <w:bCs/>
-                <w:color w:val="000000"/>
-                <w:sz w:val="22"/>
-                <w:szCs w:val="22"/>
-                <w:vertAlign w:val="superscript"/>
-                <w:lang w:bidi="en-US"/>
-              </w:rPr>
-              <w:t>th</w:t>
-            </w:r>
-            <w:r>
-              <w:rPr>
-                <w:rFonts w:ascii="Arial" w:hAnsi="Arial" w:cs="Arial"/>
-                <w:bCs/>
-                <w:color w:val="000000"/>
-                <w:sz w:val="22"/>
-                <w:szCs w:val="22"/>
-                <w:lang w:bidi="en-US"/>
-              </w:rPr>
-              <w:t xml:space="preserve">, 2015. (McGill Undergraduate Symposium – </w:t>
-            </w:r>
-            <w:proofErr w:type="spellStart"/>
-            <w:r>
-              <w:rPr>
-                <w:rFonts w:ascii="Arial" w:hAnsi="Arial" w:cs="Arial"/>
-                <w:bCs/>
-                <w:color w:val="000000"/>
-                <w:sz w:val="22"/>
-                <w:szCs w:val="22"/>
-                <w:lang w:bidi="en-US"/>
-              </w:rPr>
-              <w:t>Honours</w:t>
-            </w:r>
-            <w:proofErr w:type="spellEnd"/>
-            <w:r>
-              <w:rPr>
-                <w:rFonts w:ascii="Arial" w:hAnsi="Arial" w:cs="Arial"/>
-                <w:bCs/>
-                <w:color w:val="000000"/>
-                <w:sz w:val="22"/>
-                <w:szCs w:val="22"/>
-                <w:lang w:bidi="en-US"/>
-              </w:rPr>
-              <w:t xml:space="preserve"> work).</w:t>
-            </w:r>
-          </w:p>
-          <w:p>
-            <w:pPr>
-              <w:widowControl w:val="0"/>
-              <w:autoSpaceDE w:val="0"/>
-              <w:autoSpaceDN w:val="0"/>
-              <w:adjustRightInd w:val="0"/>
-              <w:rPr>
-                <w:rFonts w:ascii="Arial" w:hAnsi="Arial" w:cs="Arial"/>
-                <w:bCs/>
-                <w:color w:val="000000"/>
-                <w:sz w:val="22"/>
-                <w:szCs w:val="22"/>
-                <w:lang w:bidi="en-US"/>
-              </w:rPr>
-            </w:pPr>
-          </w:p>
-          <w:p>
-            <w:pPr>
-              <w:widowControl w:val="0"/>
-              <w:autoSpaceDE w:val="0"/>
-              <w:autoSpaceDN w:val="0"/>
-              <w:adjustRightInd w:val="0"/>
-              <w:rPr>
-                <w:rFonts w:ascii="Arial" w:hAnsi="Arial" w:cs="Arial"/>
-                <w:bCs/>
-                <w:color w:val="000000"/>
-                <w:sz w:val="22"/>
-                <w:szCs w:val="22"/>
-                <w:lang w:bidi="en-US"/>
-              </w:rPr>
-            </w:pPr>
-            <w:proofErr w:type="spellStart"/>
-            <w:r>
-              <w:rPr>
-                <w:rFonts w:ascii="Arial" w:hAnsi="Arial" w:cs="Arial"/>
-                <w:bCs/>
-                <w:color w:val="000000"/>
-                <w:sz w:val="22"/>
-                <w:szCs w:val="22"/>
-                <w:lang w:bidi="en-US"/>
-              </w:rPr>
-              <w:t>Iacarella</w:t>
-            </w:r>
-            <w:proofErr w:type="spellEnd"/>
-            <w:r>
-              <w:rPr>
-                <w:rFonts w:ascii="Arial" w:hAnsi="Arial" w:cs="Arial"/>
-                <w:bCs/>
-                <w:color w:val="000000"/>
-                <w:sz w:val="22"/>
-                <w:szCs w:val="22"/>
-                <w:lang w:bidi="en-US"/>
-              </w:rPr>
-              <w:t>, J.C.</w:t>
-            </w:r>
-            <w:r>
-              <w:rPr>
-                <w:rFonts w:ascii="Arial" w:hAnsi="Arial" w:cs="Arial"/>
-                <w:bCs/>
-                <w:color w:val="000000"/>
-                <w:sz w:val="22"/>
-                <w:szCs w:val="22"/>
-                <w:lang w:bidi="en-US"/>
-              </w:rPr>
-              <w:t>*</w:t>
-            </w:r>
-            <w:r>
-              <w:rPr>
-                <w:rFonts w:ascii="Arial" w:hAnsi="Arial" w:cs="Arial"/>
-                <w:bCs/>
-                <w:color w:val="000000"/>
-                <w:sz w:val="22"/>
-                <w:szCs w:val="22"/>
-                <w:lang w:bidi="en-US"/>
-              </w:rPr>
-              <w:t xml:space="preserve">, </w:t>
-            </w:r>
-            <w:r>
-              <w:rPr>
-                <w:rFonts w:ascii="Arial" w:hAnsi="Arial" w:cs="Arial"/>
-                <w:b/>
-                <w:bCs/>
-                <w:color w:val="000000"/>
-                <w:sz w:val="22"/>
-                <w:szCs w:val="22"/>
-                <w:lang w:bidi="en-US"/>
-              </w:rPr>
-              <w:t>Hudgins, E.</w:t>
-            </w:r>
-            <w:r>
-              <w:rPr>
-                <w:rFonts w:ascii="Arial" w:hAnsi="Arial" w:cs="Arial"/>
-                <w:b/>
-                <w:bCs/>
-                <w:color w:val="000000"/>
-                <w:sz w:val="22"/>
-                <w:szCs w:val="22"/>
-                <w:lang w:bidi="en-US"/>
-              </w:rPr>
-              <w:t>J.</w:t>
-            </w:r>
-            <w:r>
-              <w:rPr>
-                <w:rFonts w:ascii="Arial" w:hAnsi="Arial" w:cs="Arial"/>
-                <w:bCs/>
-                <w:color w:val="000000"/>
-                <w:sz w:val="22"/>
-                <w:szCs w:val="22"/>
-                <w:lang w:bidi="en-US"/>
-              </w:rPr>
-              <w:t xml:space="preserve">, Dick, J.T.A. &amp; Ricciardi, A. </w:t>
-            </w:r>
-            <w:r>
-              <w:rPr>
-                <w:rFonts w:ascii="Arial" w:hAnsi="Arial" w:cs="Arial"/>
-                <w:bCs/>
-                <w:i/>
-                <w:color w:val="000000"/>
-                <w:sz w:val="22"/>
-                <w:szCs w:val="22"/>
-                <w:lang w:bidi="en-US"/>
-              </w:rPr>
-              <w:t xml:space="preserve">Predatory behavior of an invasive amphipod (Gammarus </w:t>
-            </w:r>
-            <w:proofErr w:type="spellStart"/>
-            <w:r>
-              <w:rPr>
-                <w:rFonts w:ascii="Arial" w:hAnsi="Arial" w:cs="Arial"/>
-                <w:bCs/>
-                <w:i/>
-                <w:color w:val="000000"/>
-                <w:sz w:val="22"/>
-                <w:szCs w:val="22"/>
-                <w:lang w:bidi="en-US"/>
-              </w:rPr>
-              <w:t>pulex</w:t>
-            </w:r>
-            <w:proofErr w:type="spellEnd"/>
-            <w:r>
-              <w:rPr>
-                <w:rFonts w:ascii="Arial" w:hAnsi="Arial" w:cs="Arial"/>
-                <w:bCs/>
-                <w:i/>
-                <w:color w:val="000000"/>
-                <w:sz w:val="22"/>
-                <w:szCs w:val="22"/>
-                <w:lang w:bidi="en-US"/>
-              </w:rPr>
-              <w:t>) in the presence of fish cues and conspecifics.</w:t>
-            </w:r>
-            <w:r>
-              <w:rPr>
-                <w:rFonts w:ascii="Arial" w:hAnsi="Arial" w:cs="Arial"/>
-                <w:bCs/>
-                <w:color w:val="000000"/>
-                <w:sz w:val="22"/>
-                <w:szCs w:val="22"/>
-                <w:lang w:bidi="en-US"/>
-              </w:rPr>
-              <w:t xml:space="preserve"> Paper presented at the Canadian Aquatic Invasive Species Network Annual General Meeting, Gatineau, Ontario. April 2014.</w:t>
-            </w:r>
-            <w:r>
-              <w:rPr>
-                <w:rFonts w:ascii="Arial" w:hAnsi="Arial" w:cs="Arial"/>
-                <w:bCs/>
-                <w:color w:val="000000"/>
-                <w:sz w:val="22"/>
-                <w:szCs w:val="22"/>
-                <w:lang w:bidi="en-US"/>
-              </w:rPr>
-              <w:t xml:space="preserve"> (National Conference – Independent Study Project work).</w:t>
-            </w:r>
-          </w:p>
-          <w:p>
-            <w:pPr>
-              <w:widowControl w:val="0"/>
-              <w:autoSpaceDE w:val="0"/>
-              <w:autoSpaceDN w:val="0"/>
-              <w:adjustRightInd w:val="0"/>
-              <w:rPr>
-                <w:rFonts w:ascii="Arial" w:hAnsi="Arial" w:cs="Arial"/>
-                <w:bCs/>
-                <w:color w:val="000000"/>
-                <w:sz w:val="22"/>
-                <w:szCs w:val="22"/>
-                <w:lang w:bidi="en-US"/>
-              </w:rPr>
-            </w:pPr>
-          </w:p>
-          <w:p>
-            <w:pPr>
-              <w:widowControl w:val="0"/>
-              <w:autoSpaceDE w:val="0"/>
-              <w:autoSpaceDN w:val="0"/>
-              <w:adjustRightInd w:val="0"/>
-              <w:rPr>
-                <w:rFonts w:ascii="Arial" w:hAnsi="Arial" w:cs="Arial"/>
-                <w:i/>
-                <w:color w:val="000000"/>
-                <w:sz w:val="22"/>
-                <w:szCs w:val="22"/>
-                <w:lang w:bidi="en-US"/>
-              </w:rPr>
-            </w:pPr>
-            <w:r>
-              <w:rPr>
-                <w:rFonts w:ascii="Arial" w:hAnsi="Arial" w:cs="Arial"/>
-                <w:b/>
-                <w:bCs/>
-                <w:color w:val="000000"/>
-                <w:sz w:val="22"/>
-                <w:szCs w:val="22"/>
-                <w:lang w:bidi="en-US"/>
-              </w:rPr>
-              <w:lastRenderedPageBreak/>
+            </w:pPr>
+            <w:r>
+              <w:rPr>
+                <w:rFonts w:ascii="Arial" w:hAnsi="Arial" w:cs="Arial"/>
+                <w:b/>
+                <w:bCs/>
+                <w:color w:val="000000"/>
+                <w:sz w:val="22"/>
+                <w:szCs w:val="22"/>
+                <w:lang w:bidi="en-US"/>
+              </w:rPr>
               <w:t>* indicates presenting author</w:t>
             </w:r>
           </w:p>
@@ -9594,140 +10033,6 @@
                 <w:szCs w:val="22"/>
                 <w:lang w:bidi="en-US"/>
               </w:rPr>
-              <w:t xml:space="preserve">Location: </w:t>
-            </w:r>
-            <w:r>
-              <w:rPr>
-                <w:rFonts w:ascii="Arial" w:hAnsi="Arial" w:cs="Arial"/>
-                <w:bCs/>
-                <w:color w:val="000000"/>
-                <w:sz w:val="22"/>
-                <w:szCs w:val="22"/>
-                <w:lang w:bidi="en-US"/>
-              </w:rPr>
-              <w:t>Montreal, Quebec</w:t>
-            </w:r>
-          </w:p>
-          <w:p>
-            <w:pPr>
-              <w:widowControl w:val="0"/>
-              <w:autoSpaceDE w:val="0"/>
-              <w:autoSpaceDN w:val="0"/>
-              <w:adjustRightInd w:val="0"/>
-              <w:rPr>
-                <w:rFonts w:ascii="Arial" w:hAnsi="Arial" w:cs="Arial"/>
-                <w:bCs/>
-                <w:color w:val="000000"/>
-                <w:sz w:val="22"/>
-                <w:szCs w:val="22"/>
-                <w:lang w:bidi="en-US"/>
-              </w:rPr>
-            </w:pPr>
-            <w:r>
-              <w:rPr>
-                <w:rFonts w:ascii="Arial" w:hAnsi="Arial" w:cs="Arial"/>
-                <w:b/>
-                <w:color w:val="000000"/>
-                <w:sz w:val="22"/>
-                <w:szCs w:val="22"/>
-                <w:lang w:bidi="en-US"/>
-              </w:rPr>
-              <w:t xml:space="preserve">Description: </w:t>
-            </w:r>
-            <w:r>
-              <w:rPr>
-                <w:rFonts w:ascii="Arial" w:hAnsi="Arial" w:cs="Arial"/>
-                <w:bCs/>
-                <w:color w:val="000000"/>
-                <w:sz w:val="22"/>
-                <w:szCs w:val="22"/>
-                <w:lang w:bidi="en-US"/>
-              </w:rPr>
-              <w:t>2-day conference composed of workshops, presentations, panels, and discussions highlighting key challenges to gender equity across academia, government and industry in North America.</w:t>
-            </w:r>
-          </w:p>
-          <w:p>
-            <w:pPr>
-              <w:widowControl w:val="0"/>
-              <w:autoSpaceDE w:val="0"/>
-              <w:autoSpaceDN w:val="0"/>
-              <w:adjustRightInd w:val="0"/>
-              <w:rPr>
-                <w:rFonts w:ascii="Arial" w:hAnsi="Arial" w:cs="Arial"/>
-                <w:b/>
-                <w:bCs/>
-                <w:color w:val="000000"/>
-                <w:sz w:val="22"/>
-                <w:szCs w:val="22"/>
-                <w:lang w:bidi="en-US"/>
-              </w:rPr>
-            </w:pPr>
-          </w:p>
-          <w:p>
-            <w:pPr>
-              <w:widowControl w:val="0"/>
-              <w:autoSpaceDE w:val="0"/>
-              <w:autoSpaceDN w:val="0"/>
-              <w:adjustRightInd w:val="0"/>
-              <w:rPr>
-                <w:rFonts w:ascii="Arial" w:hAnsi="Arial" w:cs="Arial"/>
-                <w:b/>
-                <w:bCs/>
-                <w:color w:val="000000"/>
-                <w:sz w:val="22"/>
-                <w:szCs w:val="22"/>
-                <w:lang w:bidi="en-US"/>
-              </w:rPr>
-            </w:pPr>
-            <w:r>
-              <w:rPr>
-                <w:rFonts w:ascii="Arial" w:hAnsi="Arial" w:cs="Arial"/>
-                <w:b/>
-                <w:bCs/>
-                <w:color w:val="000000"/>
-                <w:sz w:val="22"/>
-                <w:szCs w:val="22"/>
-                <w:lang w:bidi="en-US"/>
-              </w:rPr>
-              <w:t xml:space="preserve">Name: </w:t>
-            </w:r>
-            <w:r>
-              <w:rPr>
-                <w:rFonts w:ascii="Arial" w:hAnsi="Arial" w:cs="Arial"/>
-                <w:bCs/>
-                <w:color w:val="000000"/>
-                <w:sz w:val="22"/>
-                <w:szCs w:val="22"/>
-                <w:lang w:bidi="en-US"/>
-              </w:rPr>
-              <w:t>Statistics and Biology Exchange Group (S-BEX) (Winter 2015-Winter 2017</w:t>
-            </w:r>
-          </w:p>
-          <w:p>
-            <w:pPr>
-              <w:widowControl w:val="0"/>
-              <w:autoSpaceDE w:val="0"/>
-              <w:autoSpaceDN w:val="0"/>
-              <w:adjustRightInd w:val="0"/>
-              <w:rPr>
-                <w:rFonts w:ascii="Arial" w:hAnsi="Arial" w:cs="Arial"/>
-                <w:bCs/>
-                <w:color w:val="000000"/>
-                <w:sz w:val="22"/>
-                <w:szCs w:val="22"/>
-                <w:lang w:bidi="en-US"/>
-              </w:rPr>
-            </w:pPr>
-            <w:r>
-              <w:rPr>
-                <w:rFonts w:ascii="Arial" w:hAnsi="Arial" w:cs="Arial"/>
-                <w:b/>
-                <w:bCs/>
-                <w:color w:val="000000"/>
-                <w:sz w:val="22"/>
-                <w:szCs w:val="22"/>
-                <w:lang w:bidi="en-US"/>
-              </w:rPr>
               <w:lastRenderedPageBreak/>
               <w:t xml:space="preserve">Location: </w:t>
             </w:r>
@@ -9740,6 +10045,140 @@
                 <w:szCs w:val="22"/>
                 <w:lang w:bidi="en-US"/>
               </w:rPr>
+              <w:t>Montreal, Quebec</w:t>
+            </w:r>
+          </w:p>
+          <w:p>
+            <w:pPr>
+              <w:widowControl w:val="0"/>
+              <w:autoSpaceDE w:val="0"/>
+              <w:autoSpaceDN w:val="0"/>
+              <w:adjustRightInd w:val="0"/>
+              <w:rPr>
+                <w:rFonts w:ascii="Arial" w:hAnsi="Arial" w:cs="Arial"/>
+                <w:bCs/>
+                <w:color w:val="000000"/>
+                <w:sz w:val="22"/>
+                <w:szCs w:val="22"/>
+                <w:lang w:bidi="en-US"/>
+              </w:rPr>
+            </w:pPr>
+            <w:r>
+              <w:rPr>
+                <w:rFonts w:ascii="Arial" w:hAnsi="Arial" w:cs="Arial"/>
+                <w:b/>
+                <w:color w:val="000000"/>
+                <w:sz w:val="22"/>
+                <w:szCs w:val="22"/>
+                <w:lang w:bidi="en-US"/>
+              </w:rPr>
+              <w:t xml:space="preserve">Description: </w:t>
+            </w:r>
+            <w:r>
+              <w:rPr>
+                <w:rFonts w:ascii="Arial" w:hAnsi="Arial" w:cs="Arial"/>
+                <w:bCs/>
+                <w:color w:val="000000"/>
+                <w:sz w:val="22"/>
+                <w:szCs w:val="22"/>
+                <w:lang w:bidi="en-US"/>
+              </w:rPr>
+              <w:t>2-day conference composed of workshops, presentations, panels, and discussions highlighting key challenges to gender equity across academia, government and industry in North America.</w:t>
+            </w:r>
+          </w:p>
+          <w:p>
+            <w:pPr>
+              <w:widowControl w:val="0"/>
+              <w:autoSpaceDE w:val="0"/>
+              <w:autoSpaceDN w:val="0"/>
+              <w:adjustRightInd w:val="0"/>
+              <w:rPr>
+                <w:rFonts w:ascii="Arial" w:hAnsi="Arial" w:cs="Arial"/>
+                <w:b/>
+                <w:bCs/>
+                <w:color w:val="000000"/>
+                <w:sz w:val="22"/>
+                <w:szCs w:val="22"/>
+                <w:lang w:bidi="en-US"/>
+              </w:rPr>
+            </w:pPr>
+          </w:p>
+          <w:p>
+            <w:pPr>
+              <w:widowControl w:val="0"/>
+              <w:autoSpaceDE w:val="0"/>
+              <w:autoSpaceDN w:val="0"/>
+              <w:adjustRightInd w:val="0"/>
+              <w:rPr>
+                <w:rFonts w:ascii="Arial" w:hAnsi="Arial" w:cs="Arial"/>
+                <w:b/>
+                <w:bCs/>
+                <w:color w:val="000000"/>
+                <w:sz w:val="22"/>
+                <w:szCs w:val="22"/>
+                <w:lang w:bidi="en-US"/>
+              </w:rPr>
+            </w:pPr>
+            <w:r>
+              <w:rPr>
+                <w:rFonts w:ascii="Arial" w:hAnsi="Arial" w:cs="Arial"/>
+                <w:b/>
+                <w:bCs/>
+                <w:color w:val="000000"/>
+                <w:sz w:val="22"/>
+                <w:szCs w:val="22"/>
+                <w:lang w:bidi="en-US"/>
+              </w:rPr>
+              <w:t xml:space="preserve">Name: </w:t>
+            </w:r>
+            <w:r>
+              <w:rPr>
+                <w:rFonts w:ascii="Arial" w:hAnsi="Arial" w:cs="Arial"/>
+                <w:bCs/>
+                <w:color w:val="000000"/>
+                <w:sz w:val="22"/>
+                <w:szCs w:val="22"/>
+                <w:lang w:bidi="en-US"/>
+              </w:rPr>
+              <w:t>Statistics and Biology Exchange Group (S-BEX) (Winter 2015-Winter 2017</w:t>
+            </w:r>
+          </w:p>
+          <w:p>
+            <w:pPr>
+              <w:widowControl w:val="0"/>
+              <w:autoSpaceDE w:val="0"/>
+              <w:autoSpaceDN w:val="0"/>
+              <w:adjustRightInd w:val="0"/>
+              <w:rPr>
+                <w:rFonts w:ascii="Arial" w:hAnsi="Arial" w:cs="Arial"/>
+                <w:bCs/>
+                <w:color w:val="000000"/>
+                <w:sz w:val="22"/>
+                <w:szCs w:val="22"/>
+                <w:lang w:bidi="en-US"/>
+              </w:rPr>
+            </w:pPr>
+            <w:r>
+              <w:rPr>
+                <w:rFonts w:ascii="Arial" w:hAnsi="Arial" w:cs="Arial"/>
+                <w:b/>
+                <w:bCs/>
+                <w:color w:val="000000"/>
+                <w:sz w:val="22"/>
+                <w:szCs w:val="22"/>
+                <w:lang w:bidi="en-US"/>
+              </w:rPr>
+              <w:t xml:space="preserve">Location: </w:t>
+            </w:r>
+            <w:r>
+              <w:rPr>
+                <w:rFonts w:ascii="Arial" w:hAnsi="Arial" w:cs="Arial"/>
+                <w:bCs/>
+                <w:color w:val="000000"/>
+                <w:sz w:val="22"/>
+                <w:szCs w:val="22"/>
+                <w:lang w:bidi="en-US"/>
+              </w:rPr>
               <w:t xml:space="preserve">McGill University/ </w:t>
             </w:r>
             <w:proofErr w:type="spellStart"/>
@@ -10881,6 +11320,60 @@
                 <w:lang w:bidi="en-US"/>
               </w:rPr>
               <w:t>Royal Society Open Science</w:t>
+            </w:r>
+          </w:p>
+          <w:p>
+            <w:pPr>
+              <w:widowControl w:val="0"/>
+              <w:autoSpaceDE w:val="0"/>
+              <w:autoSpaceDN w:val="0"/>
+              <w:adjustRightInd w:val="0"/>
+              <w:rPr>
+                <w:rFonts w:ascii="Arial" w:hAnsi="Arial" w:cs="Arial"/>
+                <w:bCs/>
+                <w:color w:val="000000"/>
+                <w:sz w:val="22"/>
+                <w:szCs w:val="22"/>
+                <w:lang w:bidi="en-US"/>
+              </w:rPr>
+            </w:pPr>
+            <w:r>
+              <w:rPr>
+                <w:rFonts w:ascii="Arial" w:hAnsi="Arial" w:cs="Arial"/>
+                <w:bCs/>
+                <w:color w:val="000000"/>
+                <w:sz w:val="22"/>
+                <w:szCs w:val="22"/>
+                <w:lang w:bidi="en-US"/>
+              </w:rPr>
+              <w:t>Nature Conservation</w:t>
+            </w:r>
+          </w:p>
+          <w:p>
+            <w:pPr>
+              <w:widowControl w:val="0"/>
+              <w:autoSpaceDE w:val="0"/>
+              <w:autoSpaceDN w:val="0"/>
+              <w:adjustRightInd w:val="0"/>
+              <w:rPr>
+                <w:rFonts w:ascii="Arial" w:hAnsi="Arial" w:cs="Arial"/>
+                <w:bCs/>
+                <w:color w:val="000000"/>
+                <w:sz w:val="22"/>
+                <w:szCs w:val="22"/>
+                <w:lang w:bidi="en-US"/>
+              </w:rPr>
+            </w:pPr>
+            <w:r>
+              <w:rPr>
+                <w:rFonts w:ascii="Arial" w:hAnsi="Arial" w:cs="Arial"/>
+                <w:bCs/>
+                <w:color w:val="000000"/>
+                <w:sz w:val="22"/>
+                <w:szCs w:val="22"/>
+                <w:lang w:bidi="en-US"/>
+              </w:rPr>
+              <w:t>Applied Vegetation Science</w:t>
             </w:r>
           </w:p>
           <w:p>
@@ -11361,7 +11854,6 @@
                 <w:szCs w:val="22"/>
                 <w:lang w:bidi="en-US"/>
               </w:rPr>
-              <w:lastRenderedPageBreak/>
               <w:t>CPR Instructor Certificate</w:t>
             </w:r>
             <w:r>
@@ -12400,8 +12892,6 @@
                 <w:lang w:bidi="en-US"/>
               </w:rPr>
             </w:pPr>
-            <w:bookmarkStart w:id="0" w:name="_GoBack"/>
-            <w:bookmarkEnd w:id="0"/>
           </w:p>
         </w:tc>
       </w:tr>
@@ -12419,7 +12909,7 @@
 </file>
 
 <file path=word/numbering.xml><?xml version="1.0" encoding="utf-8"?>
-<w:numbering xmlns:wpc="http://schemas.microsoft.com/office/word/2010/wordprocessingCanvas" xmlns:cx="http://schemas.microsoft.com/office/drawing/2014/chartex" xmlns:cx1="http://schemas.microsoft.com/office/drawing/2015/9/8/chartex" xmlns:cx2="http://schemas.microsoft.com/office/drawing/2015/10/21/chartex" xmlns:cx3="http://schemas.microsoft.com/office/drawing/2016/5/9/chartex" xmlns:cx4="http://schemas.microsoft.com/office/drawing/2016/5/10/chartex" xmlns:cx5="http://schemas.microsoft.com/office/drawing/2016/5/11/chartex" xmlns:cx6="http://schemas.microsoft.com/office/drawing/2016/5/12/chartex" xmlns:cx7="http://schemas.microsoft.com/office/drawing/2016/5/13/chartex" xmlns:cx8="http://schemas.microsoft.com/office/drawing/2016/5/14/chartex" xmlns:mc="http://schemas.openxmlformats.org/markup-compatibility/2006" xmlns:aink="http://schemas.microsoft.com/office/drawing/2016/ink" xmlns:am3d="http://schemas.microsoft.com/office/drawing/2017/model3d" xmlns:o="urn:schemas-microsoft-com:office:office" xmlns:r="http://schemas.openxmlformats.org/officeDocument/2006/relationships" xmlns:m="http://schemas.openxmlformats.org/officeDocument/2006/math" xmlns:v="urn:schemas-microsoft-com:vml" xmlns:wp14="http://schemas.microsoft.com/office/word/2010/wordprocessingDrawing" xmlns:wp="http://schemas.openxmlformats.org/drawingml/2006/wordprocessingDrawing" xmlns:w10="urn:schemas-microsoft-com:office:word" xmlns:w="http://schemas.openxmlformats.org/wordprocessingml/2006/main" xmlns:w14="http://schemas.microsoft.com/office/word/2010/wordml" xmlns:w15="http://schemas.microsoft.com/office/word/2012/wordml" xmlns:w16cid="http://schemas.microsoft.com/office/word/2016/wordml/cid" xmlns:w16se="http://schemas.microsoft.com/office/word/2015/wordml/symex" xmlns:wpg="http://schemas.microsoft.com/office/word/2010/wordprocessingGroup" xmlns:wpi="http://schemas.microsoft.com/office/word/2010/wordprocessingInk" xmlns:wne="http://schemas.microsoft.com/office/word/2006/wordml" xmlns:wps="http://schemas.microsoft.com/office/word/2010/wordprocessingShape" mc:Ignorable="w14 w15 w16se w16cid wp14">
+<w:numbering xmlns:wpc="http://schemas.microsoft.com/office/word/2010/wordprocessingCanvas" xmlns:cx="http://schemas.microsoft.com/office/drawing/2014/chartex" xmlns:cx1="http://schemas.microsoft.com/office/drawing/2015/9/8/chartex" xmlns:cx2="http://schemas.microsoft.com/office/drawing/2015/10/21/chartex" xmlns:cx3="http://schemas.microsoft.com/office/drawing/2016/5/9/chartex" xmlns:cx4="http://schemas.microsoft.com/office/drawing/2016/5/10/chartex" xmlns:cx5="http://schemas.microsoft.com/office/drawing/2016/5/11/chartex" xmlns:cx6="http://schemas.microsoft.com/office/drawing/2016/5/12/chartex" xmlns:cx7="http://schemas.microsoft.com/office/drawing/2016/5/13/chartex" xmlns:cx8="http://schemas.microsoft.com/office/drawing/2016/5/14/chartex" xmlns:mc="http://schemas.openxmlformats.org/markup-compatibility/2006" xmlns:aink="http://schemas.microsoft.com/office/drawing/2016/ink" xmlns:am3d="http://schemas.microsoft.com/office/drawing/2017/model3d" xmlns:o="urn:schemas-microsoft-com:office:office" xmlns:r="http://schemas.openxmlformats.org/officeDocument/2006/relationships" xmlns:m="http://schemas.openxmlformats.org/officeDocument/2006/math" xmlns:v="urn:schemas-microsoft-com:vml" xmlns:wp14="http://schemas.microsoft.com/office/word/2010/wordprocessingDrawing" xmlns:wp="http://schemas.openxmlformats.org/drawingml/2006/wordprocessingDrawing" xmlns:w10="urn:schemas-microsoft-com:office:word" xmlns:w="http://schemas.openxmlformats.org/wordprocessingml/2006/main" xmlns:w14="http://schemas.microsoft.com/office/word/2010/wordml" xmlns:w15="http://schemas.microsoft.com/office/word/2012/wordml" xmlns:w16cex="http://schemas.microsoft.com/office/word/2018/wordml/cex" xmlns:w16cid="http://schemas.microsoft.com/office/word/2016/wordml/cid" xmlns:w16="http://schemas.microsoft.com/office/word/2018/wordml" xmlns:w16se="http://schemas.microsoft.com/office/word/2015/wordml/symex" xmlns:wpg="http://schemas.microsoft.com/office/word/2010/wordprocessingGroup" xmlns:wpi="http://schemas.microsoft.com/office/word/2010/wordprocessingInk" xmlns:wne="http://schemas.microsoft.com/office/word/2006/wordml" xmlns:wps="http://schemas.microsoft.com/office/word/2010/wordprocessingShape" mc:Ignorable="w14 w15 w16se w16cid w16 w16cex wp14">
   <w:abstractNum w:abstractNumId="0" w15:restartNumberingAfterBreak="0">
     <w:nsid w:val="00000001"/>
     <w:multiLevelType w:val="hybridMultilevel"/>
@@ -12597,7 +13087,7 @@
 </file>
 
 <file path=word/styles.xml><?xml version="1.0" encoding="utf-8"?>
-<w:styles xmlns:mc="http://schemas.openxmlformats.org/markup-compatibility/2006" xmlns:r="http://schemas.openxmlformats.org/officeDocument/2006/relationships" xmlns:w="http://schemas.openxmlformats.org/wordprocessingml/2006/main" xmlns:w14="http://schemas.microsoft.com/office/word/2010/wordml" xmlns:w15="http://schemas.microsoft.com/office/word/2012/wordml" xmlns:w16cid="http://schemas.microsoft.com/office/word/2016/wordml/cid" xmlns:w16se="http://schemas.microsoft.com/office/word/2015/wordml/symex" mc:Ignorable="w14 w15 w16se w16cid">
+<w:styles xmlns:mc="http://schemas.openxmlformats.org/markup-compatibility/2006" xmlns:r="http://schemas.openxmlformats.org/officeDocument/2006/relationships" xmlns:w="http://schemas.openxmlformats.org/wordprocessingml/2006/main" xmlns:w14="http://schemas.microsoft.com/office/word/2010/wordml" xmlns:w15="http://schemas.microsoft.com/office/word/2012/wordml" xmlns:w16cex="http://schemas.microsoft.com/office/word/2018/wordml/cex" xmlns:w16cid="http://schemas.microsoft.com/office/word/2016/wordml/cid" xmlns:w16="http://schemas.microsoft.com/office/word/2018/wordml" xmlns:w16se="http://schemas.microsoft.com/office/word/2015/wordml/symex" mc:Ignorable="w14 w15 w16se w16cid w16 w16cex">
   <w:docDefaults>
     <w:rPrDefault>
       <w:rPr>

</xml_diff>